<commit_message>
Update CV links, Languages and Software
</commit_message>
<xml_diff>
--- a/download/JamesLeeCVOnline.docx
+++ b/download/JamesLeeCVOnline.docx
@@ -691,7 +691,7 @@
                 <w:rPr>
                   <w:rStyle w:val="Hyperlink"/>
                 </w:rPr>
-                <w:t>http://jalproductions.co.uk/DigitalPortfolio/</w:t>
+                <w:t>http://jalproductions.co.uk/projects/DigitalPortfolio/</w:t>
               </w:r>
             </w:hyperlink>
           </w:p>
@@ -1864,17 +1864,20 @@
               <w:t xml:space="preserve">IE and </w:t>
             </w:r>
             <w:r>
-              <w:t>passed W3C validation standards.</w:t>
-            </w:r>
-            <w:r>
-              <w:t xml:space="preserve">  </w:t>
+              <w:t>passed W3C validation standar</w:t>
+            </w:r>
+            <w:r>
+              <w:t>ds.</w:t>
+            </w:r>
+            <w:r>
+              <w:t xml:space="preserve"> </w:t>
             </w:r>
             <w:hyperlink r:id="rId13" w:history="1">
               <w:r>
                 <w:rPr>
                   <w:rStyle w:val="Hyperlink"/>
                 </w:rPr>
-                <w:t>http://precisepixels.co.uk/jal33/</w:t>
+                <w:t>http://jalproductions.co.uk/projects/jal33/</w:t>
               </w:r>
             </w:hyperlink>
           </w:p>
@@ -2203,8 +2206,6 @@
             <w:r>
               <w:t>Client Side</w:t>
             </w:r>
-            <w:bookmarkStart w:id="0" w:name="_GoBack"/>
-            <w:bookmarkEnd w:id="0"/>
             <w:r>
               <w:t xml:space="preserve"> Web Developer</w:t>
             </w:r>
@@ -2433,8 +2434,8 @@
       </w:tblPr>
       <w:tblGrid>
         <w:gridCol w:w="5070"/>
-        <w:gridCol w:w="2976"/>
-        <w:gridCol w:w="2552"/>
+        <w:gridCol w:w="3260"/>
+        <w:gridCol w:w="2268"/>
       </w:tblGrid>
       <w:tr>
         <w:tc>
@@ -2458,26 +2459,20 @@
                 <w:numId w:val="2"/>
               </w:numPr>
               <w:rPr>
-                <w:color w:val="A6A6A6" w:themeColor="background1" w:themeShade="A6"/>
-              </w:rPr>
-            </w:pPr>
-            <w:r>
-              <w:rPr>
                 <w:color w:val="000000" w:themeColor="text1"/>
               </w:rPr>
-              <w:t xml:space="preserve">Adobe Dreamweaver </w:t>
-            </w:r>
-            <w:r>
-              <w:rPr>
-                <w:color w:val="A6A6A6" w:themeColor="background1" w:themeShade="A6"/>
-              </w:rPr>
-              <w:t>since 2006 [</w:t>
-            </w:r>
-            <w:r>
-              <w:rPr>
-                <w:color w:val="A6A6A6" w:themeColor="background1" w:themeShade="A6"/>
-              </w:rPr>
-              <w:t>expert]</w:t>
+            </w:pPr>
+            <w:r>
+              <w:rPr>
+                <w:color w:val="000000" w:themeColor="text1"/>
+              </w:rPr>
+              <w:t xml:space="preserve">Adobe </w:t>
+            </w:r>
+            <w:r>
+              <w:rPr>
+                <w:color w:val="000000" w:themeColor="text1"/>
+              </w:rPr>
+              <w:t>Photoshop, Dreamweaver, Flash, After Effects, Premiere Pro</w:t>
             </w:r>
           </w:p>
           <w:p>
@@ -2495,19 +2490,7 @@
               <w:rPr>
                 <w:color w:val="000000" w:themeColor="text1"/>
               </w:rPr>
-              <w:t xml:space="preserve">Adobe Photoshop </w:t>
-            </w:r>
-            <w:r>
-              <w:rPr>
-                <w:color w:val="A6A6A6" w:themeColor="background1" w:themeShade="A6"/>
-              </w:rPr>
-              <w:t>since 2008 [</w:t>
-            </w:r>
-            <w:r>
-              <w:rPr>
-                <w:color w:val="A6A6A6" w:themeColor="background1" w:themeShade="A6"/>
-              </w:rPr>
-              <w:t>excellent]</w:t>
+              <w:t>Autodesk 3DS Max</w:t>
             </w:r>
           </w:p>
           <w:p>
@@ -2518,26 +2501,14 @@
                 <w:numId w:val="2"/>
               </w:numPr>
               <w:rPr>
-                <w:color w:val="auto"/>
-              </w:rPr>
-            </w:pPr>
-            <w:r>
-              <w:rPr>
                 <w:color w:val="000000" w:themeColor="text1"/>
               </w:rPr>
-              <w:t xml:space="preserve">Adobe Flash </w:t>
-            </w:r>
-            <w:r>
-              <w:rPr>
-                <w:color w:val="A6A6A6" w:themeColor="background1" w:themeShade="A6"/>
-              </w:rPr>
-              <w:t>since 2005 [</w:t>
-            </w:r>
-            <w:r>
-              <w:rPr>
-                <w:color w:val="A6A6A6" w:themeColor="background1" w:themeShade="A6"/>
-              </w:rPr>
-              <w:t>expert]</w:t>
+            </w:pPr>
+            <w:r>
+              <w:rPr>
+                <w:color w:val="000000" w:themeColor="text1"/>
+              </w:rPr>
+              <w:t>NextLimit Realflow</w:t>
             </w:r>
           </w:p>
           <w:p>
@@ -2555,13 +2526,7 @@
               <w:rPr>
                 <w:color w:val="000000" w:themeColor="text1"/>
               </w:rPr>
-              <w:t xml:space="preserve">Adobe Premiere Pro </w:t>
-            </w:r>
-            <w:r>
-              <w:rPr>
-                <w:color w:val="A6A6A6" w:themeColor="background1" w:themeShade="A6"/>
-              </w:rPr>
-              <w:t>[basic]</w:t>
+              <w:t>Swift 3D</w:t>
             </w:r>
           </w:p>
           <w:p>
@@ -2579,25 +2544,7 @@
               <w:rPr>
                 <w:color w:val="000000" w:themeColor="text1"/>
               </w:rPr>
-              <w:t xml:space="preserve">Adobe Fireworks </w:t>
-            </w:r>
-            <w:r>
-              <w:rPr>
-                <w:color w:val="A6A6A6" w:themeColor="background1" w:themeShade="A6"/>
-              </w:rPr>
-              <w:t>[</w:t>
-            </w:r>
-            <w:r>
-              <w:rPr>
-                <w:color w:val="A6A6A6" w:themeColor="background1" w:themeShade="A6"/>
-              </w:rPr>
-              <w:t xml:space="preserve">very </w:t>
-            </w:r>
-            <w:r>
-              <w:rPr>
-                <w:color w:val="A6A6A6" w:themeColor="background1" w:themeShade="A6"/>
-              </w:rPr>
-              <w:t>basic]</w:t>
+              <w:t>FL Studio</w:t>
             </w:r>
           </w:p>
           <w:p>
@@ -2615,13 +2562,7 @@
               <w:rPr>
                 <w:color w:val="000000" w:themeColor="text1"/>
               </w:rPr>
-              <w:t xml:space="preserve">Autodesk 3DS Max </w:t>
-            </w:r>
-            <w:r>
-              <w:rPr>
-                <w:color w:val="A6A6A6" w:themeColor="background1" w:themeShade="A6"/>
-              </w:rPr>
-              <w:t>[intermediate]</w:t>
+              <w:t>Microsoft Visual Studio</w:t>
             </w:r>
           </w:p>
           <w:p>
@@ -2639,14 +2580,10 @@
               <w:rPr>
                 <w:color w:val="000000" w:themeColor="text1"/>
               </w:rPr>
-              <w:t xml:space="preserve">Swift 3D </w:t>
-            </w:r>
-            <w:r>
-              <w:rPr>
-                <w:color w:val="A6A6A6" w:themeColor="background1" w:themeShade="A6"/>
-              </w:rPr>
-              <w:t>[intermediate]</w:t>
-            </w:r>
+              <w:t>Microsoft Office</w:t>
+            </w:r>
+            <w:bookmarkStart w:id="0" w:name="_GoBack"/>
+            <w:bookmarkEnd w:id="0"/>
           </w:p>
           <w:p>
             <w:pPr>
@@ -2663,13 +2600,7 @@
               <w:rPr>
                 <w:color w:val="000000" w:themeColor="text1"/>
               </w:rPr>
-              <w:t xml:space="preserve">FL Studio </w:t>
-            </w:r>
-            <w:r>
-              <w:rPr>
-                <w:color w:val="A6A6A6" w:themeColor="background1" w:themeShade="A6"/>
-              </w:rPr>
-              <w:t>[intermediate]</w:t>
+              <w:t>MySQL</w:t>
             </w:r>
           </w:p>
           <w:p>
@@ -2687,13 +2618,7 @@
               <w:rPr>
                 <w:color w:val="000000" w:themeColor="text1"/>
               </w:rPr>
-              <w:t xml:space="preserve">Microsoft Visual Studio </w:t>
-            </w:r>
-            <w:r>
-              <w:rPr>
-                <w:color w:val="A6A6A6" w:themeColor="background1" w:themeShade="A6"/>
-              </w:rPr>
-              <w:t>[intermediate]</w:t>
+              <w:t>WordPress</w:t>
             </w:r>
           </w:p>
           <w:p>
@@ -2711,19 +2636,7 @@
               <w:rPr>
                 <w:color w:val="000000" w:themeColor="text1"/>
               </w:rPr>
-              <w:t xml:space="preserve">Microsoft Office </w:t>
-            </w:r>
-            <w:r>
-              <w:rPr>
-                <w:color w:val="A6A6A6" w:themeColor="background1" w:themeShade="A6"/>
-              </w:rPr>
-              <w:t>[excellent]</w:t>
-            </w:r>
-            <w:r>
-              <w:rPr>
-                <w:color w:val="000000" w:themeColor="text1"/>
-              </w:rPr>
-              <w:t xml:space="preserve"> </w:t>
+              <w:t>Git</w:t>
             </w:r>
           </w:p>
           <w:p>
@@ -2741,25 +2654,21 @@
               <w:rPr>
                 <w:color w:val="000000" w:themeColor="text1"/>
               </w:rPr>
-              <w:t xml:space="preserve">MySQL </w:t>
-            </w:r>
-            <w:r>
-              <w:rPr>
-                <w:color w:val="A6A6A6" w:themeColor="background1" w:themeShade="A6"/>
-              </w:rPr>
-              <w:t>[</w:t>
-            </w:r>
-            <w:r>
-              <w:rPr>
-                <w:color w:val="A6A6A6" w:themeColor="background1" w:themeShade="A6"/>
-              </w:rPr>
-              <w:t>intermediate</w:t>
-            </w:r>
-            <w:r>
-              <w:rPr>
-                <w:color w:val="A6A6A6" w:themeColor="background1" w:themeShade="A6"/>
-              </w:rPr>
-              <w:t>]</w:t>
+              <w:t>Cucumber</w:t>
+            </w:r>
+          </w:p>
+        </w:tc>
+        <w:tc>
+          <w:tcPr>
+            <w:tcW w:w="3260" w:type="dxa"/>
+          </w:tcPr>
+          <w:p>
+            <w:pPr>
+              <w:pStyle w:val="Heading4"/>
+              <w:outlineLvl w:val="3"/>
+            </w:pPr>
+            <w:r>
+              <w:t>Languages</w:t>
             </w:r>
           </w:p>
           <w:p>
@@ -2777,33 +2686,7 @@
               <w:rPr>
                 <w:color w:val="000000" w:themeColor="text1"/>
               </w:rPr>
-              <w:t>WordPress</w:t>
-            </w:r>
-            <w:r>
-              <w:rPr>
-                <w:color w:val="000000" w:themeColor="text1"/>
-              </w:rPr>
-              <w:t xml:space="preserve"> </w:t>
-            </w:r>
-            <w:r>
-              <w:rPr>
-                <w:color w:val="A6A6A6" w:themeColor="background1" w:themeShade="A6"/>
-              </w:rPr>
-              <w:t>[basic]</w:t>
-            </w:r>
-          </w:p>
-        </w:tc>
-        <w:tc>
-          <w:tcPr>
-            <w:tcW w:w="2976" w:type="dxa"/>
-          </w:tcPr>
-          <w:p>
-            <w:pPr>
-              <w:pStyle w:val="Heading4"/>
-              <w:outlineLvl w:val="3"/>
-            </w:pPr>
-            <w:r>
-              <w:t>Languages</w:t>
+              <w:t>HTML5 &amp; CSS3</w:t>
             </w:r>
           </w:p>
           <w:p>
@@ -2821,19 +2704,19 @@
               <w:rPr>
                 <w:color w:val="000000" w:themeColor="text1"/>
               </w:rPr>
-              <w:t xml:space="preserve">HTML5 &amp; CSS3 </w:t>
-            </w:r>
-            <w:r>
-              <w:rPr>
-                <w:color w:val="A6A6A6" w:themeColor="background1" w:themeShade="A6"/>
-              </w:rPr>
-              <w:t>[expert]</w:t>
+              <w:t>JavaScript</w:t>
             </w:r>
             <w:r>
               <w:rPr>
                 <w:color w:val="000000" w:themeColor="text1"/>
               </w:rPr>
-              <w:t xml:space="preserve"> </w:t>
+              <w:t xml:space="preserve"> &amp; </w:t>
+            </w:r>
+            <w:r>
+              <w:rPr>
+                <w:color w:val="000000" w:themeColor="text1"/>
+              </w:rPr>
+              <w:t>jQuery</w:t>
             </w:r>
           </w:p>
           <w:p>
@@ -2851,13 +2734,7 @@
               <w:rPr>
                 <w:color w:val="000000" w:themeColor="text1"/>
               </w:rPr>
-              <w:t xml:space="preserve">JavaScript </w:t>
-            </w:r>
-            <w:r>
-              <w:rPr>
-                <w:color w:val="A6A6A6" w:themeColor="background1" w:themeShade="A6"/>
-              </w:rPr>
-              <w:t>[intermediate]</w:t>
+              <w:t>PHP</w:t>
             </w:r>
           </w:p>
           <w:p>
@@ -2875,13 +2752,7 @@
               <w:rPr>
                 <w:color w:val="000000" w:themeColor="text1"/>
               </w:rPr>
-              <w:t xml:space="preserve">jQuery </w:t>
-            </w:r>
-            <w:r>
-              <w:rPr>
-                <w:color w:val="A6A6A6" w:themeColor="background1" w:themeShade="A6"/>
-              </w:rPr>
-              <w:t>[excellent]</w:t>
+              <w:t>AJAX</w:t>
             </w:r>
           </w:p>
           <w:p>
@@ -2899,25 +2770,7 @@
               <w:rPr>
                 <w:color w:val="000000" w:themeColor="text1"/>
               </w:rPr>
-              <w:t xml:space="preserve">PHP </w:t>
-            </w:r>
-            <w:r>
-              <w:rPr>
-                <w:color w:val="A6A6A6" w:themeColor="background1" w:themeShade="A6"/>
-              </w:rPr>
-              <w:t>[</w:t>
-            </w:r>
-            <w:r>
-              <w:rPr>
-                <w:color w:val="A6A6A6" w:themeColor="background1" w:themeShade="A6"/>
-              </w:rPr>
-              <w:t>intermediate</w:t>
-            </w:r>
-            <w:r>
-              <w:rPr>
-                <w:color w:val="A6A6A6" w:themeColor="background1" w:themeShade="A6"/>
-              </w:rPr>
-              <w:t>]</w:t>
+              <w:t>Sass</w:t>
             </w:r>
           </w:p>
           <w:p>
@@ -2935,19 +2788,7 @@
               <w:rPr>
                 <w:color w:val="000000" w:themeColor="text1"/>
               </w:rPr>
-              <w:t xml:space="preserve">AJAX </w:t>
-            </w:r>
-            <w:r>
-              <w:rPr>
-                <w:color w:val="A6A6A6" w:themeColor="background1" w:themeShade="A6"/>
-              </w:rPr>
-              <w:t>[</w:t>
-            </w:r>
-            <w:r>
-              <w:rPr>
-                <w:color w:val="A6A6A6" w:themeColor="background1" w:themeShade="A6"/>
-              </w:rPr>
-              <w:t>basic]</w:t>
+              <w:t>Ruby</w:t>
             </w:r>
           </w:p>
           <w:p>
@@ -2965,13 +2806,25 @@
               <w:rPr>
                 <w:color w:val="000000" w:themeColor="text1"/>
               </w:rPr>
-              <w:t xml:space="preserve">AS3.0 </w:t>
-            </w:r>
-            <w:r>
-              <w:rPr>
-                <w:color w:val="A6A6A6" w:themeColor="background1" w:themeShade="A6"/>
-              </w:rPr>
-              <w:t>[intermediate]</w:t>
+              <w:t>A</w:t>
+            </w:r>
+            <w:r>
+              <w:rPr>
+                <w:color w:val="000000" w:themeColor="text1"/>
+              </w:rPr>
+              <w:t xml:space="preserve">ctionScript </w:t>
+            </w:r>
+            <w:r>
+              <w:rPr>
+                <w:color w:val="000000" w:themeColor="text1"/>
+              </w:rPr>
+              <w:t>3.0</w:t>
+            </w:r>
+            <w:r>
+              <w:rPr>
+                <w:color w:val="000000" w:themeColor="text1"/>
+              </w:rPr>
+              <w:t xml:space="preserve"> &amp; 2.0</w:t>
             </w:r>
           </w:p>
           <w:p>
@@ -2989,13 +2842,7 @@
               <w:rPr>
                 <w:color w:val="000000" w:themeColor="text1"/>
               </w:rPr>
-              <w:t xml:space="preserve">AS2.0 </w:t>
-            </w:r>
-            <w:r>
-              <w:rPr>
-                <w:color w:val="A6A6A6" w:themeColor="background1" w:themeShade="A6"/>
-              </w:rPr>
-              <w:t>[excellent]</w:t>
+              <w:t>Visual Basic</w:t>
             </w:r>
           </w:p>
           <w:p>
@@ -3013,13 +2860,7 @@
               <w:rPr>
                 <w:color w:val="000000" w:themeColor="text1"/>
               </w:rPr>
-              <w:t xml:space="preserve">Visual Basic </w:t>
-            </w:r>
-            <w:r>
-              <w:rPr>
-                <w:color w:val="A6A6A6" w:themeColor="background1" w:themeShade="A6"/>
-              </w:rPr>
-              <w:t>[basic]</w:t>
+              <w:t>C++</w:t>
             </w:r>
           </w:p>
           <w:p>
@@ -3037,25 +2878,7 @@
               <w:rPr>
                 <w:color w:val="000000" w:themeColor="text1"/>
               </w:rPr>
-              <w:t xml:space="preserve">C++ </w:t>
-            </w:r>
-            <w:r>
-              <w:rPr>
-                <w:color w:val="A6A6A6" w:themeColor="background1" w:themeShade="A6"/>
-              </w:rPr>
-              <w:t>[</w:t>
-            </w:r>
-            <w:r>
-              <w:rPr>
-                <w:color w:val="A6A6A6" w:themeColor="background1" w:themeShade="A6"/>
-              </w:rPr>
-              <w:t>basic</w:t>
-            </w:r>
-            <w:r>
-              <w:rPr>
-                <w:color w:val="A6A6A6" w:themeColor="background1" w:themeShade="A6"/>
-              </w:rPr>
-              <w:t>]</w:t>
+              <w:t>C#</w:t>
             </w:r>
           </w:p>
           <w:p>
@@ -3073,67 +2896,13 @@
               <w:rPr>
                 <w:color w:val="000000" w:themeColor="text1"/>
               </w:rPr>
-              <w:t xml:space="preserve">C# </w:t>
-            </w:r>
-            <w:r>
-              <w:rPr>
-                <w:color w:val="A6A6A6" w:themeColor="background1" w:themeShade="A6"/>
-              </w:rPr>
-              <w:t>[</w:t>
-            </w:r>
-            <w:r>
-              <w:rPr>
-                <w:color w:val="A6A6A6" w:themeColor="background1" w:themeShade="A6"/>
-              </w:rPr>
-              <w:t>basic</w:t>
-            </w:r>
-            <w:r>
-              <w:rPr>
-                <w:color w:val="A6A6A6" w:themeColor="background1" w:themeShade="A6"/>
-              </w:rPr>
-              <w:t>]</w:t>
-            </w:r>
-          </w:p>
-          <w:p>
-            <w:pPr>
-              <w:pStyle w:val="ListParagraph"/>
-              <w:numPr>
-                <w:ilvl w:val="0"/>
-                <w:numId w:val="2"/>
-              </w:numPr>
-              <w:rPr>
-                <w:color w:val="000000" w:themeColor="text1"/>
-              </w:rPr>
-            </w:pPr>
-            <w:r>
-              <w:rPr>
-                <w:color w:val="000000" w:themeColor="text1"/>
-              </w:rPr>
-              <w:t xml:space="preserve">Java </w:t>
-            </w:r>
-            <w:r>
-              <w:rPr>
-                <w:color w:val="A6A6A6" w:themeColor="background1" w:themeShade="A6"/>
-              </w:rPr>
-              <w:t>[</w:t>
-            </w:r>
-            <w:r>
-              <w:rPr>
-                <w:color w:val="A6A6A6" w:themeColor="background1" w:themeShade="A6"/>
-              </w:rPr>
-              <w:t>basic</w:t>
-            </w:r>
-            <w:r>
-              <w:rPr>
-                <w:color w:val="A6A6A6" w:themeColor="background1" w:themeShade="A6"/>
-              </w:rPr>
-              <w:t>]</w:t>
+              <w:t>Java</w:t>
             </w:r>
           </w:p>
         </w:tc>
         <w:tc>
           <w:tcPr>
-            <w:tcW w:w="2552" w:type="dxa"/>
+            <w:tcW w:w="2268" w:type="dxa"/>
           </w:tcPr>
           <w:p>
             <w:pPr>
@@ -3521,16 +3290,19 @@
       <w:t xml:space="preserve">Last Updated: </w:t>
     </w:r>
     <w:r>
-      <w:t>29</w:t>
+      <w:t>16</w:t>
     </w:r>
     <w:r>
       <w:t>/0</w:t>
     </w:r>
     <w:r>
-      <w:t>9</w:t>
+      <w:t>7</w:t>
     </w:r>
     <w:r>
-      <w:t>/2012</w:t>
+      <w:t>/201</w:t>
+    </w:r>
+    <w:r>
+      <w:t>3</w:t>
     </w:r>
   </w:p>
 </w:ftr>
@@ -6271,7 +6043,7 @@
 </file>
 
 <file path=customXml/itemProps1.xml><?xml version="1.0" encoding="utf-8"?>
-<ds:datastoreItem xmlns:ds="http://schemas.openxmlformats.org/officeDocument/2006/customXml" ds:itemID="{8A404183-17FF-4A30-9FC3-5C48C2025D19}">
+<ds:datastoreItem xmlns:ds="http://schemas.openxmlformats.org/officeDocument/2006/customXml" ds:itemID="{327A6CE7-023E-499E-A31A-A91E2BABA3B7}">
   <ds:schemaRefs>
     <ds:schemaRef ds:uri="http://schemas.openxmlformats.org/officeDocument/2006/bibliography"/>
   </ds:schemaRefs>

</xml_diff>

<commit_message>
Add grades and update descriptions for Uni Year 3 on CV
</commit_message>
<xml_diff>
--- a/download/JamesLeeCVOnline.docx
+++ b/download/JamesLeeCVOnline.docx
@@ -397,6 +397,35 @@
               </w:rPr>
               <w:t>Animation Pipeline</w:t>
             </w:r>
+            <w:r>
+              <w:rPr>
+                <w:rStyle w:val="Heading3Char"/>
+                <w:rFonts w:ascii="Helvetica Neue" w:hAnsi="Helvetica Neue"/>
+                <w:sz w:val="22"/>
+              </w:rPr>
+              <w:t xml:space="preserve"> </w:t>
+            </w:r>
+            <w:r>
+              <w:rPr>
+                <w:rFonts w:ascii="Helvetica Neue" w:hAnsi="Helvetica Neue"/>
+                <w:b/>
+              </w:rPr>
+              <w:t>(</w:t>
+            </w:r>
+            <w:r>
+              <w:rPr>
+                <w:rFonts w:ascii="Helvetica Neue" w:hAnsi="Helvetica Neue"/>
+                <w:b/>
+              </w:rPr>
+              <w:t>7</w:t>
+            </w:r>
+            <w:r>
+              <w:rPr>
+                <w:rFonts w:ascii="Helvetica Neue" w:hAnsi="Helvetica Neue"/>
+                <w:b/>
+              </w:rPr>
+              <w:t>8%)</w:t>
+            </w:r>
           </w:p>
         </w:tc>
         <w:tc>
@@ -414,6 +443,7 @@
                 <w:rStyle w:val="Heading3Char"/>
                 <w:rFonts w:ascii="Helvetica Neue" w:hAnsi="Helvetica Neue"/>
                 <w:b w:val="0"/>
+                <w:color w:val="auto"/>
                 <w:sz w:val="22"/>
               </w:rPr>
             </w:pPr>
@@ -427,6 +457,28 @@
               </w:rPr>
               <w:t>Create an insect-vehicle fusion in a suitable environment.</w:t>
             </w:r>
+          </w:p>
+          <w:p>
+            <w:pPr>
+              <w:pStyle w:val="NoSpacing"/>
+              <w:rPr>
+                <w:rStyle w:val="Heading3Char"/>
+                <w:rFonts w:ascii="Helvetica Neue" w:hAnsi="Helvetica Neue"/>
+                <w:b w:val="0"/>
+                <w:sz w:val="22"/>
+              </w:rPr>
+            </w:pPr>
+            <w:hyperlink r:id="rId10" w:history="1">
+              <w:r>
+                <w:rPr>
+                  <w:rStyle w:val="Hyperlink"/>
+                  <w:rFonts w:ascii="Helvetica Neue" w:eastAsiaTheme="majorEastAsia" w:hAnsi="Helvetica Neue" w:cstheme="majorBidi"/>
+                </w:rPr>
+                <w:t>https://www.youtube.com/watch?v=iQtAZdkXWVU</w:t>
+              </w:r>
+            </w:hyperlink>
+            <w:bookmarkStart w:id="0" w:name="_GoBack"/>
+            <w:bookmarkEnd w:id="0"/>
           </w:p>
         </w:tc>
       </w:tr>
@@ -474,6 +526,7 @@
                 <w:rStyle w:val="Heading3Char"/>
                 <w:rFonts w:ascii="Helvetica Neue" w:hAnsi="Helvetica Neue"/>
                 <w:b w:val="0"/>
+                <w:color w:val="auto"/>
                 <w:sz w:val="22"/>
               </w:rPr>
             </w:pPr>
@@ -495,78 +548,48 @@
                 <w:color w:val="auto"/>
                 <w:sz w:val="22"/>
               </w:rPr>
-              <w:t xml:space="preserve">we </w:t>
-            </w:r>
-            <w:r>
-              <w:rPr>
-                <w:rStyle w:val="Heading3Char"/>
-                <w:rFonts w:ascii="Helvetica Neue" w:hAnsi="Helvetica Neue"/>
-                <w:b w:val="0"/>
-                <w:color w:val="auto"/>
-                <w:sz w:val="22"/>
-              </w:rPr>
-              <w:t xml:space="preserve">are looking into new ways of interacting with the web, other than the traditional mouse and keyboard, and </w:t>
-            </w:r>
-            <w:r>
-              <w:rPr>
-                <w:rStyle w:val="Heading3Char"/>
-                <w:rFonts w:ascii="Helvetica Neue" w:hAnsi="Helvetica Neue"/>
-                <w:b w:val="0"/>
-                <w:color w:val="auto"/>
-                <w:sz w:val="22"/>
-              </w:rPr>
-              <w:t>methods</w:t>
-            </w:r>
-            <w:r>
-              <w:rPr>
-                <w:rStyle w:val="Heading3Char"/>
-                <w:rFonts w:ascii="Helvetica Neue" w:hAnsi="Helvetica Neue"/>
-                <w:b w:val="0"/>
-                <w:color w:val="auto"/>
-                <w:sz w:val="22"/>
-              </w:rPr>
-              <w:t xml:space="preserve"> </w:t>
-            </w:r>
-            <w:r>
-              <w:rPr>
-                <w:rStyle w:val="Heading3Char"/>
-                <w:rFonts w:ascii="Helvetica Neue" w:hAnsi="Helvetica Neue"/>
-                <w:b w:val="0"/>
-                <w:color w:val="auto"/>
-                <w:sz w:val="22"/>
-              </w:rPr>
-              <w:t xml:space="preserve">and uses </w:t>
-            </w:r>
-            <w:r>
-              <w:rPr>
-                <w:rStyle w:val="Heading3Char"/>
-                <w:rFonts w:ascii="Helvetica Neue" w:hAnsi="Helvetica Neue"/>
-                <w:b w:val="0"/>
-                <w:color w:val="auto"/>
-                <w:sz w:val="22"/>
-              </w:rPr>
-              <w:t xml:space="preserve">of seamlessly integrating 3D into the </w:t>
-            </w:r>
-            <w:r>
-              <w:rPr>
-                <w:rStyle w:val="Heading3Char"/>
-                <w:rFonts w:ascii="Helvetica Neue" w:hAnsi="Helvetica Neue"/>
-                <w:b w:val="0"/>
-                <w:color w:val="auto"/>
-                <w:sz w:val="22"/>
-              </w:rPr>
-              <w:t>web</w:t>
-            </w:r>
-            <w:r>
-              <w:rPr>
-                <w:rStyle w:val="Heading3Char"/>
-                <w:rFonts w:ascii="Helvetica Neue" w:hAnsi="Helvetica Neue"/>
-                <w:b w:val="0"/>
-                <w:color w:val="auto"/>
-                <w:sz w:val="22"/>
-              </w:rPr>
-              <w:t>, displaying the results within a fictional company website.</w:t>
-            </w:r>
+              <w:t xml:space="preserve">our goals were to integrate and unite new web technologies, use 3D and modern design techniques to enhance the visuals of the website and to experiment with new ways of </w:t>
+            </w:r>
+            <w:r>
+              <w:rPr>
+                <w:rStyle w:val="Heading3Char"/>
+                <w:rFonts w:ascii="Helvetica Neue" w:hAnsi="Helvetica Neue"/>
+                <w:b w:val="0"/>
+                <w:color w:val="auto"/>
+                <w:sz w:val="22"/>
+              </w:rPr>
+              <w:t>interacting with the web</w:t>
+            </w:r>
+            <w:r>
+              <w:rPr>
+                <w:rStyle w:val="Heading3Char"/>
+                <w:rFonts w:ascii="Helvetica Neue" w:hAnsi="Helvetica Neue"/>
+                <w:b w:val="0"/>
+                <w:color w:val="auto"/>
+                <w:sz w:val="22"/>
+              </w:rPr>
+              <w:t>. We used the facade of Cell Industries to allow us to use all these technologies and techniques for a single purpose.</w:t>
+            </w:r>
+          </w:p>
+          <w:p>
+            <w:pPr>
+              <w:pStyle w:val="NoSpacing"/>
+              <w:rPr>
+                <w:rStyle w:val="Heading3Char"/>
+                <w:rFonts w:ascii="Helvetica Neue" w:hAnsi="Helvetica Neue"/>
+                <w:b w:val="0"/>
+                <w:sz w:val="22"/>
+              </w:rPr>
+            </w:pPr>
+            <w:hyperlink r:id="rId11" w:history="1">
+              <w:r>
+                <w:rPr>
+                  <w:rStyle w:val="Hyperlink"/>
+                  <w:rFonts w:ascii="Helvetica Neue" w:eastAsiaTheme="majorEastAsia" w:hAnsi="Helvetica Neue" w:cstheme="majorBidi"/>
+                </w:rPr>
+                <w:t>http://cell-industries.co.uk/</w:t>
+              </w:r>
+            </w:hyperlink>
           </w:p>
         </w:tc>
       </w:tr>
@@ -596,6 +619,35 @@
               </w:rPr>
               <w:t>Mobile Application Development</w:t>
             </w:r>
+            <w:r>
+              <w:rPr>
+                <w:rStyle w:val="Heading3Char"/>
+                <w:rFonts w:ascii="Helvetica Neue" w:hAnsi="Helvetica Neue"/>
+                <w:sz w:val="22"/>
+              </w:rPr>
+              <w:t xml:space="preserve"> </w:t>
+            </w:r>
+            <w:r>
+              <w:rPr>
+                <w:rFonts w:ascii="Helvetica Neue" w:hAnsi="Helvetica Neue"/>
+                <w:b/>
+              </w:rPr>
+              <w:t>(</w:t>
+            </w:r>
+            <w:r>
+              <w:rPr>
+                <w:rFonts w:ascii="Helvetica Neue" w:hAnsi="Helvetica Neue"/>
+                <w:b/>
+              </w:rPr>
+              <w:t>91</w:t>
+            </w:r>
+            <w:r>
+              <w:rPr>
+                <w:rFonts w:ascii="Helvetica Neue" w:hAnsi="Helvetica Neue"/>
+                <w:b/>
+              </w:rPr>
+              <w:t>%)</w:t>
+            </w:r>
           </w:p>
         </w:tc>
         <w:tc>
@@ -676,6 +728,35 @@
               </w:rPr>
               <w:t>Visual Effects and Compositing</w:t>
             </w:r>
+            <w:r>
+              <w:rPr>
+                <w:rStyle w:val="Heading3Char"/>
+                <w:rFonts w:ascii="Helvetica Neue" w:hAnsi="Helvetica Neue"/>
+                <w:sz w:val="22"/>
+              </w:rPr>
+              <w:t xml:space="preserve"> </w:t>
+            </w:r>
+            <w:r>
+              <w:rPr>
+                <w:rFonts w:ascii="Helvetica Neue" w:hAnsi="Helvetica Neue"/>
+                <w:b/>
+              </w:rPr>
+              <w:t>(</w:t>
+            </w:r>
+            <w:r>
+              <w:rPr>
+                <w:rFonts w:ascii="Helvetica Neue" w:hAnsi="Helvetica Neue"/>
+                <w:b/>
+              </w:rPr>
+              <w:t>75</w:t>
+            </w:r>
+            <w:r>
+              <w:rPr>
+                <w:rFonts w:ascii="Helvetica Neue" w:hAnsi="Helvetica Neue"/>
+                <w:b/>
+              </w:rPr>
+              <w:t>%)</w:t>
+            </w:r>
           </w:p>
         </w:tc>
         <w:tc>
@@ -757,6 +838,27 @@
               </w:rPr>
               <w:t>.</w:t>
             </w:r>
+          </w:p>
+          <w:p>
+            <w:pPr>
+              <w:pStyle w:val="NoSpacing"/>
+              <w:rPr>
+                <w:rStyle w:val="Heading3Char"/>
+                <w:rFonts w:ascii="Helvetica Neue" w:hAnsi="Helvetica Neue"/>
+                <w:b w:val="0"/>
+                <w:color w:val="auto"/>
+                <w:sz w:val="22"/>
+              </w:rPr>
+            </w:pPr>
+            <w:hyperlink r:id="rId12" w:history="1">
+              <w:r>
+                <w:rPr>
+                  <w:rStyle w:val="Hyperlink"/>
+                  <w:rFonts w:ascii="Helvetica Neue" w:eastAsiaTheme="majorEastAsia" w:hAnsi="Helvetica Neue" w:cstheme="majorBidi"/>
+                </w:rPr>
+                <w:t>https://www.youtube.com/watch?v=LxxYONm4i1c</w:t>
+              </w:r>
+            </w:hyperlink>
           </w:p>
         </w:tc>
       </w:tr>
@@ -1078,7 +1180,7 @@
                 <w:sz w:val="22"/>
               </w:rPr>
             </w:pPr>
-            <w:hyperlink r:id="rId10" w:history="1">
+            <w:hyperlink r:id="rId13" w:history="1">
               <w:r>
                 <w:rPr>
                   <w:rStyle w:val="Hyperlink"/>
@@ -1265,7 +1367,7 @@
                 <w:sz w:val="22"/>
               </w:rPr>
             </w:pPr>
-            <w:hyperlink r:id="rId11" w:history="1">
+            <w:hyperlink r:id="rId14" w:history="1">
               <w:r>
                 <w:rPr>
                   <w:rStyle w:val="Hyperlink"/>
@@ -1609,7 +1711,7 @@
                 <w:sz w:val="22"/>
               </w:rPr>
             </w:pPr>
-            <w:hyperlink r:id="rId12" w:history="1">
+            <w:hyperlink r:id="rId15" w:history="1">
               <w:r>
                 <w:rPr>
                   <w:rStyle w:val="Hyperlink"/>
@@ -2092,7 +2194,7 @@
                 <w:sz w:val="22"/>
               </w:rPr>
             </w:pPr>
-            <w:hyperlink r:id="rId13" w:history="1">
+            <w:hyperlink r:id="rId16" w:history="1">
               <w:r>
                 <w:rPr>
                   <w:rStyle w:val="Hyperlink"/>
@@ -2101,8 +2203,6 @@
                 <w:t>http://www.newgrounds.com/portal/view/566921</w:t>
               </w:r>
             </w:hyperlink>
-            <w:bookmarkStart w:id="0" w:name="_GoBack"/>
-            <w:bookmarkEnd w:id="0"/>
           </w:p>
         </w:tc>
       </w:tr>
@@ -2206,7 +2306,7 @@
               </w:rPr>
               <w:t xml:space="preserve">  </w:t>
             </w:r>
-            <w:hyperlink r:id="rId14" w:history="1">
+            <w:hyperlink r:id="rId17" w:history="1">
               <w:r>
                 <w:rPr>
                   <w:rStyle w:val="Hyperlink"/>
@@ -2747,7 +2847,7 @@
               </w:rPr>
               <w:t xml:space="preserve"> </w:t>
             </w:r>
-            <w:hyperlink r:id="rId15" w:history="1">
+            <w:hyperlink r:id="rId18" w:history="1">
               <w:r>
                 <w:rPr>
                   <w:rStyle w:val="Hyperlink"/>
@@ -3337,7 +3437,7 @@
                 <w:rFonts w:ascii="Helvetica Neue" w:hAnsi="Helvetica Neue"/>
               </w:rPr>
             </w:pPr>
-            <w:hyperlink r:id="rId16" w:history="1">
+            <w:hyperlink r:id="rId19" w:history="1">
               <w:r>
                 <w:rPr>
                   <w:rStyle w:val="Hyperlink"/>
@@ -3457,7 +3557,7 @@
                 <w:rFonts w:ascii="Helvetica Neue" w:hAnsi="Helvetica Neue"/>
               </w:rPr>
             </w:pPr>
-            <w:hyperlink r:id="rId17" w:history="1">
+            <w:hyperlink r:id="rId20" w:history="1">
               <w:r>
                 <w:rPr>
                   <w:rStyle w:val="Hyperlink"/>
@@ -3882,14 +3982,7 @@
                 <w:rFonts w:ascii="Helvetica Neue" w:hAnsi="Helvetica Neue"/>
                 <w:color w:val="000000" w:themeColor="text1"/>
               </w:rPr>
-              <w:t>A</w:t>
-            </w:r>
-            <w:r>
-              <w:rPr>
-                <w:rFonts w:ascii="Helvetica Neue" w:hAnsi="Helvetica Neue"/>
-                <w:color w:val="000000" w:themeColor="text1"/>
-              </w:rPr>
-              <w:t>dobe Photoshop, Dreamweaver, Flash, After Effects, Premiere Pro</w:t>
+              <w:t>Photoshop, Dreamweaver, Flash, After Effects, Premiere Pro</w:t>
             </w:r>
           </w:p>
           <w:p>
@@ -4534,7 +4627,7 @@
       </w:pPr>
     </w:p>
     <w:sectPr>
-      <w:footerReference w:type="default" r:id="rId18"/>
+      <w:footerReference w:type="default" r:id="rId21"/>
       <w:pgSz w:w="11906" w:h="16838"/>
       <w:pgMar w:top="709" w:right="851" w:bottom="851" w:left="851" w:header="709" w:footer="709" w:gutter="0"/>
       <w:cols w:space="708"/>
@@ -4588,7 +4681,25 @@
       <w:rPr>
         <w:rFonts w:ascii="Helvetica Neue" w:hAnsi="Helvetica Neue"/>
       </w:rPr>
-      <w:t>08/01/2014</w:t>
+      <w:t>11</w:t>
+    </w:r>
+    <w:r>
+      <w:rPr>
+        <w:rFonts w:ascii="Helvetica Neue" w:hAnsi="Helvetica Neue"/>
+      </w:rPr>
+      <w:t>/0</w:t>
+    </w:r>
+    <w:r>
+      <w:rPr>
+        <w:rFonts w:ascii="Helvetica Neue" w:hAnsi="Helvetica Neue"/>
+      </w:rPr>
+      <w:t>4</w:t>
+    </w:r>
+    <w:r>
+      <w:rPr>
+        <w:rFonts w:ascii="Helvetica Neue" w:hAnsi="Helvetica Neue"/>
+      </w:rPr>
+      <w:t>/2014</w:t>
     </w:r>
   </w:p>
 </w:ftr>
@@ -5697,6 +5808,7 @@
   <w:style w:type="character" w:default="1" w:styleId="DefaultParagraphFont">
     <w:name w:val="Default Paragraph Font"/>
     <w:uiPriority w:val="1"/>
+    <w:semiHidden/>
     <w:unhideWhenUsed/>
   </w:style>
   <w:style w:type="table" w:default="1" w:styleId="TableNormal">
@@ -6567,7 +6679,7 @@
 </file>
 
 <file path=customXml/itemProps1.xml><?xml version="1.0" encoding="utf-8"?>
-<ds:datastoreItem xmlns:ds="http://schemas.openxmlformats.org/officeDocument/2006/customXml" ds:itemID="{744C2B76-841A-4DC8-AB44-3C743D6CDF15}">
+<ds:datastoreItem xmlns:ds="http://schemas.openxmlformats.org/officeDocument/2006/customXml" ds:itemID="{BD2A801E-8EF5-4358-B9DC-65C0E4EE1D6A}">
   <ds:schemaRefs>
     <ds:schemaRef ds:uri="http://schemas.openxmlformats.org/officeDocument/2006/bibliography"/>
   </ds:schemaRefs>

</xml_diff>

<commit_message>
Update CV: First Class Honoursgit st
</commit_message>
<xml_diff>
--- a/download/JamesLeeCVOnline.docx
+++ b/download/JamesLeeCVOnline.docx
@@ -7,7 +7,7 @@
         <w:pStyle w:val="NoSpacing"/>
         <w:rPr>
           <w:rStyle w:val="Heading3Char"/>
-          <w:rFonts w:ascii="Helvetica Neue" w:hAnsi="Helvetica Neue"/>
+          <w:rFonts w:ascii="Helvetica" w:hAnsi="Helvetica"/>
           <w:sz w:val="40"/>
           <w:szCs w:val="40"/>
         </w:rPr>
@@ -15,7 +15,7 @@
       <w:r>
         <w:rPr>
           <w:rStyle w:val="Heading2Char"/>
-          <w:rFonts w:ascii="Helvetica Neue" w:hAnsi="Helvetica Neue"/>
+          <w:rFonts w:ascii="Helvetica" w:hAnsi="Helvetica"/>
           <w:color w:val="244061" w:themeColor="accent1" w:themeShade="80"/>
           <w:sz w:val="40"/>
           <w:szCs w:val="40"/>
@@ -25,7 +25,7 @@
       <w:r>
         <w:rPr>
           <w:rStyle w:val="Heading2Char"/>
-          <w:rFonts w:ascii="Helvetica Neue" w:hAnsi="Helvetica Neue"/>
+          <w:rFonts w:ascii="Helvetica" w:hAnsi="Helvetica"/>
           <w:color w:val="244061" w:themeColor="accent1" w:themeShade="80"/>
           <w:sz w:val="40"/>
           <w:szCs w:val="40"/>
@@ -61,13 +61,13 @@
               <w:pStyle w:val="NoSpacing"/>
               <w:jc w:val="right"/>
               <w:rPr>
-                <w:rFonts w:ascii="Helvetica Neue" w:hAnsi="Helvetica Neue"/>
-              </w:rPr>
-            </w:pPr>
-            <w:r>
-              <w:rPr>
-                <w:rStyle w:val="Heading3Char"/>
-                <w:rFonts w:ascii="Helvetica Neue" w:hAnsi="Helvetica Neue"/>
+                <w:rFonts w:ascii="Helvetica" w:hAnsi="Helvetica"/>
+              </w:rPr>
+            </w:pPr>
+            <w:r>
+              <w:rPr>
+                <w:rStyle w:val="Heading3Char"/>
+                <w:rFonts w:ascii="Helvetica" w:hAnsi="Helvetica"/>
               </w:rPr>
               <w:t>Email:</w:t>
             </w:r>
@@ -82,14 +82,14 @@
               <w:pStyle w:val="NoSpacing"/>
               <w:rPr>
                 <w:rStyle w:val="Heading3Char"/>
-                <w:rFonts w:ascii="Helvetica Neue" w:hAnsi="Helvetica Neue"/>
+                <w:rFonts w:ascii="Helvetica" w:hAnsi="Helvetica"/>
               </w:rPr>
             </w:pPr>
             <w:hyperlink r:id="rId8" w:history="1">
               <w:r>
                 <w:rPr>
                   <w:rStyle w:val="Hyperlink"/>
-                  <w:rFonts w:ascii="Helvetica Neue" w:hAnsi="Helvetica Neue"/>
+                  <w:rFonts w:ascii="Helvetica" w:hAnsi="Helvetica"/>
                 </w:rPr>
                 <w:t>james@jalproductions.co.uk</w:t>
               </w:r>
@@ -113,13 +113,13 @@
               </w:tabs>
               <w:jc w:val="right"/>
               <w:rPr>
-                <w:rFonts w:ascii="Helvetica Neue" w:hAnsi="Helvetica Neue"/>
-              </w:rPr>
-            </w:pPr>
-            <w:r>
-              <w:rPr>
-                <w:rStyle w:val="Heading3Char"/>
-                <w:rFonts w:ascii="Helvetica Neue" w:hAnsi="Helvetica Neue"/>
+                <w:rFonts w:ascii="Helvetica" w:hAnsi="Helvetica"/>
+              </w:rPr>
+            </w:pPr>
+            <w:r>
+              <w:rPr>
+                <w:rStyle w:val="Heading3Char"/>
+                <w:rFonts w:ascii="Helvetica" w:hAnsi="Helvetica"/>
               </w:rPr>
               <w:t>Online Portfolio:</w:t>
             </w:r>
@@ -134,14 +134,14 @@
               <w:pStyle w:val="NoSpacing"/>
               <w:rPr>
                 <w:rStyle w:val="Heading3Char"/>
-                <w:rFonts w:ascii="Helvetica Neue" w:hAnsi="Helvetica Neue"/>
+                <w:rFonts w:ascii="Helvetica" w:hAnsi="Helvetica"/>
               </w:rPr>
             </w:pPr>
             <w:hyperlink r:id="rId9" w:history="1">
               <w:r>
                 <w:rPr>
                   <w:rStyle w:val="Hyperlink"/>
-                  <w:rFonts w:ascii="Helvetica Neue" w:hAnsi="Helvetica Neue"/>
+                  <w:rFonts w:ascii="Helvetica" w:hAnsi="Helvetica"/>
                 </w:rPr>
                 <w:t>http://www.jalproductions.co.uk/</w:t>
               </w:r>
@@ -153,7 +153,7 @@
     <w:p>
       <w:pPr>
         <w:rPr>
-          <w:rFonts w:ascii="Helvetica Neue" w:hAnsi="Helvetica Neue"/>
+          <w:rFonts w:ascii="Helvetica" w:hAnsi="Helvetica"/>
         </w:rPr>
       </w:pPr>
     </w:p>
@@ -161,20 +161,20 @@
       <w:pPr>
         <w:pStyle w:val="Heading2"/>
         <w:rPr>
-          <w:rFonts w:ascii="Helvetica Neue" w:hAnsi="Helvetica Neue"/>
+          <w:rFonts w:ascii="Helvetica" w:hAnsi="Helvetica"/>
           <w:color w:val="244061" w:themeColor="accent1" w:themeShade="80"/>
         </w:rPr>
       </w:pPr>
       <w:r>
         <w:rPr>
-          <w:rFonts w:ascii="Helvetica Neue" w:hAnsi="Helvetica Neue"/>
+          <w:rFonts w:ascii="Helvetica" w:hAnsi="Helvetica"/>
           <w:color w:val="244061" w:themeColor="accent1" w:themeShade="80"/>
         </w:rPr>
         <w:t>E</w:t>
       </w:r>
       <w:r>
         <w:rPr>
-          <w:rFonts w:ascii="Helvetica Neue" w:hAnsi="Helvetica Neue"/>
+          <w:rFonts w:ascii="Helvetica" w:hAnsi="Helvetica"/>
           <w:color w:val="244061" w:themeColor="accent1" w:themeShade="80"/>
         </w:rPr>
         <w:t>ducation</w:t>
@@ -184,7 +184,7 @@
       <w:pPr>
         <w:pStyle w:val="NoSpacing"/>
         <w:rPr>
-          <w:rFonts w:ascii="Helvetica Neue" w:hAnsi="Helvetica Neue"/>
+          <w:rFonts w:ascii="Helvetica" w:hAnsi="Helvetica"/>
         </w:rPr>
       </w:pPr>
     </w:p>
@@ -215,10 +215,10 @@
           <w:p>
             <w:pPr>
               <w:pStyle w:val="NoSpacing"/>
-              <w:jc w:val="center"/>
-              <w:rPr>
-                <w:rStyle w:val="Heading3Char"/>
-                <w:rFonts w:ascii="Helvetica Neue" w:hAnsi="Helvetica Neue"/>
+              <w:jc w:val="right"/>
+              <w:rPr>
+                <w:rStyle w:val="Heading3Char"/>
+                <w:rFonts w:ascii="Helvetica" w:hAnsi="Helvetica"/>
                 <w:b w:val="0"/>
                 <w:sz w:val="28"/>
                 <w:szCs w:val="28"/>
@@ -227,12 +227,52 @@
             <w:r>
               <w:rPr>
                 <w:rStyle w:val="Heading3Char"/>
-                <w:rFonts w:ascii="Helvetica Neue" w:hAnsi="Helvetica Neue"/>
+                <w:rFonts w:ascii="Helvetica" w:hAnsi="Helvetica"/>
                 <w:b w:val="0"/>
                 <w:sz w:val="28"/>
                 <w:szCs w:val="28"/>
               </w:rPr>
-              <w:t>2010-2014</w:t>
+              <w:t>2010</w:t>
+            </w:r>
+            <w:r>
+              <w:rPr>
+                <w:rStyle w:val="Heading3Char"/>
+                <w:rFonts w:ascii="Helvetica" w:hAnsi="Helvetica"/>
+                <w:b w:val="0"/>
+                <w:sz w:val="28"/>
+                <w:szCs w:val="28"/>
+              </w:rPr>
+              <w:t xml:space="preserve"> </w:t>
+            </w:r>
+            <w:r>
+              <w:rPr>
+                <w:rStyle w:val="Heading3Char"/>
+                <w:rFonts w:ascii="Helvetica" w:hAnsi="Helvetica"/>
+                <w:b w:val="0"/>
+                <w:sz w:val="28"/>
+                <w:szCs w:val="28"/>
+              </w:rPr>
+              <w:t>-</w:t>
+            </w:r>
+            <w:r>
+              <w:rPr>
+                <w:rStyle w:val="Heading3Char"/>
+                <w:rFonts w:ascii="Helvetica" w:hAnsi="Helvetica"/>
+                <w:b w:val="0"/>
+                <w:sz w:val="28"/>
+                <w:szCs w:val="28"/>
+              </w:rPr>
+              <w:t xml:space="preserve"> </w:t>
+            </w:r>
+            <w:r>
+              <w:rPr>
+                <w:rStyle w:val="Heading3Char"/>
+                <w:rFonts w:ascii="Helvetica" w:hAnsi="Helvetica"/>
+                <w:b w:val="0"/>
+                <w:sz w:val="28"/>
+                <w:szCs w:val="28"/>
+              </w:rPr>
+              <w:t>2014</w:t>
             </w:r>
           </w:p>
         </w:tc>
@@ -245,18 +285,18 @@
             <w:pPr>
               <w:pStyle w:val="NoSpacing"/>
               <w:rPr>
-                <w:rFonts w:ascii="Helvetica Neue" w:hAnsi="Helvetica Neue"/>
-              </w:rPr>
-            </w:pPr>
-            <w:r>
-              <w:rPr>
-                <w:rFonts w:ascii="Helvetica Neue" w:hAnsi="Helvetica Neue"/>
+                <w:rFonts w:ascii="Helvetica" w:hAnsi="Helvetica"/>
+              </w:rPr>
+            </w:pPr>
+            <w:r>
+              <w:rPr>
+                <w:rFonts w:ascii="Helvetica" w:hAnsi="Helvetica"/>
               </w:rPr>
               <w:t>University of Kent</w:t>
             </w:r>
             <w:r>
               <w:rPr>
-                <w:rFonts w:ascii="Helvetica Neue" w:hAnsi="Helvetica Neue"/>
+                <w:rFonts w:ascii="Helvetica" w:hAnsi="Helvetica"/>
               </w:rPr>
               <w:t>, Canterbury</w:t>
             </w:r>
@@ -265,61 +305,119 @@
             <w:pPr>
               <w:pStyle w:val="NoSpacing"/>
               <w:rPr>
-                <w:rFonts w:ascii="Helvetica Neue" w:hAnsi="Helvetica Neue"/>
-              </w:rPr>
-            </w:pPr>
-            <w:r>
-              <w:rPr>
-                <w:rFonts w:ascii="Helvetica Neue" w:hAnsi="Helvetica Neue"/>
-              </w:rPr>
-              <w:t>BSc Mu</w:t>
-            </w:r>
-            <w:r>
-              <w:rPr>
-                <w:rFonts w:ascii="Helvetica Neue" w:hAnsi="Helvetica Neue"/>
+                <w:rFonts w:ascii="Helvetica" w:hAnsi="Helvetica"/>
+              </w:rPr>
+            </w:pPr>
+            <w:r>
+              <w:rPr>
+                <w:rFonts w:ascii="Helvetica" w:hAnsi="Helvetica"/>
+              </w:rPr>
+              <w:t xml:space="preserve">BSc </w:t>
+            </w:r>
+            <w:r>
+              <w:rPr>
+                <w:rFonts w:ascii="Helvetica" w:hAnsi="Helvetica"/>
+              </w:rPr>
+              <w:t xml:space="preserve">(Hons) </w:t>
+            </w:r>
+            <w:r>
+              <w:rPr>
+                <w:rFonts w:ascii="Helvetica" w:hAnsi="Helvetica"/>
+              </w:rPr>
+              <w:t>Mu</w:t>
+            </w:r>
+            <w:r>
+              <w:rPr>
+                <w:rFonts w:ascii="Helvetica" w:hAnsi="Helvetica"/>
               </w:rPr>
               <w:t>ltimedia Technology an</w:t>
             </w:r>
             <w:r>
               <w:rPr>
-                <w:rFonts w:ascii="Helvetica Neue" w:hAnsi="Helvetica Neue"/>
-              </w:rPr>
-              <w:t>d Design with a year in industry</w:t>
-            </w:r>
-          </w:p>
-          <w:p>
-            <w:pPr>
-              <w:pStyle w:val="NoSpacing"/>
-              <w:rPr>
-                <w:rStyle w:val="Heading3Char"/>
-                <w:rFonts w:ascii="Helvetica Neue" w:eastAsiaTheme="minorHAnsi" w:hAnsi="Helvetica Neue" w:cstheme="minorBidi"/>
-                <w:b w:val="0"/>
-                <w:bCs w:val="0"/>
-                <w:color w:val="auto"/>
-                <w:sz w:val="22"/>
-              </w:rPr>
-            </w:pPr>
-            <w:r>
-              <w:rPr>
-                <w:rFonts w:ascii="Helvetica Neue" w:hAnsi="Helvetica Neue"/>
+                <w:rFonts w:ascii="Helvetica" w:hAnsi="Helvetica"/>
+              </w:rPr>
+              <w:t xml:space="preserve">d Design with a </w:t>
+            </w:r>
+            <w:r>
+              <w:rPr>
+                <w:rFonts w:ascii="Helvetica" w:hAnsi="Helvetica"/>
+              </w:rPr>
+              <w:t>Ye</w:t>
+            </w:r>
+            <w:r>
+              <w:rPr>
+                <w:rFonts w:ascii="Helvetica" w:hAnsi="Helvetica"/>
+              </w:rPr>
+              <w:t xml:space="preserve">ar in </w:t>
+            </w:r>
+            <w:r>
+              <w:rPr>
+                <w:rFonts w:ascii="Helvetica" w:hAnsi="Helvetica"/>
+              </w:rPr>
+              <w:t>I</w:t>
+            </w:r>
+            <w:r>
+              <w:rPr>
+                <w:rFonts w:ascii="Helvetica" w:hAnsi="Helvetica"/>
+              </w:rPr>
+              <w:t>ndustry</w:t>
+            </w:r>
+          </w:p>
+          <w:p>
+            <w:pPr>
+              <w:pStyle w:val="NoSpacing"/>
+              <w:rPr>
+                <w:rStyle w:val="Heading3Char"/>
+                <w:rFonts w:ascii="Helvetica" w:eastAsiaTheme="minorHAnsi" w:hAnsi="Helvetica" w:cstheme="minorBidi"/>
+                <w:b w:val="0"/>
+                <w:bCs w:val="0"/>
+                <w:color w:val="auto"/>
+                <w:sz w:val="22"/>
+              </w:rPr>
+            </w:pPr>
+            <w:r>
+              <w:rPr>
+                <w:rFonts w:ascii="Helvetica" w:hAnsi="Helvetica"/>
                 <w:b/>
               </w:rPr>
-              <w:t>Expected 1</w:t>
-            </w:r>
-            <w:r>
-              <w:rPr>
-                <w:rFonts w:ascii="Helvetica Neue" w:hAnsi="Helvetica Neue"/>
+              <w:t>First</w:t>
+            </w:r>
+            <w:r>
+              <w:rPr>
+                <w:rFonts w:ascii="Helvetica" w:hAnsi="Helvetica"/>
                 <w:b/>
-                <w:vertAlign w:val="superscript"/>
-              </w:rPr>
-              <w:t>st</w:t>
-            </w:r>
-            <w:r>
-              <w:rPr>
-                <w:rFonts w:ascii="Helvetica Neue" w:hAnsi="Helvetica Neue"/>
+              </w:rPr>
+              <w:t xml:space="preserve"> </w:t>
+            </w:r>
+            <w:r>
+              <w:rPr>
+                <w:rFonts w:ascii="Helvetica" w:hAnsi="Helvetica"/>
                 <w:b/>
               </w:rPr>
-              <w:t xml:space="preserve"> class degree</w:t>
+              <w:t>C</w:t>
+            </w:r>
+            <w:r>
+              <w:rPr>
+                <w:rFonts w:ascii="Helvetica" w:hAnsi="Helvetica"/>
+                <w:b/>
+              </w:rPr>
+              <w:t xml:space="preserve">lass </w:t>
+            </w:r>
+            <w:r>
+              <w:rPr>
+                <w:rFonts w:ascii="Helvetica" w:hAnsi="Helvetica"/>
+                <w:b/>
+              </w:rPr>
+              <w:t>Honours</w:t>
+            </w:r>
+            <w:bookmarkStart w:id="0" w:name="_GoBack"/>
+            <w:bookmarkEnd w:id="0"/>
+            <w:r>
+              <w:rPr>
+                <w:rFonts w:ascii="Helvetica" w:hAnsi="Helvetica"/>
+                <w:b/>
+              </w:rPr>
+              <w:t xml:space="preserve"> (Distinction)</w:t>
             </w:r>
           </w:p>
         </w:tc>
@@ -336,13 +434,13 @@
               <w:jc w:val="right"/>
               <w:rPr>
                 <w:rStyle w:val="Heading3Char"/>
-                <w:rFonts w:ascii="Helvetica Neue" w:hAnsi="Helvetica Neue"/>
-              </w:rPr>
-            </w:pPr>
-            <w:r>
-              <w:rPr>
-                <w:rStyle w:val="Heading3Char"/>
-                <w:rFonts w:ascii="Helvetica Neue" w:hAnsi="Helvetica Neue"/>
+                <w:rFonts w:ascii="Helvetica" w:hAnsi="Helvetica"/>
+              </w:rPr>
+            </w:pPr>
+            <w:r>
+              <w:rPr>
+                <w:rStyle w:val="Heading3Char"/>
+                <w:rFonts w:ascii="Helvetica" w:hAnsi="Helvetica"/>
               </w:rPr>
               <w:t>Year 3</w:t>
             </w:r>
@@ -358,16 +456,16 @@
               <w:pStyle w:val="NoSpacing"/>
               <w:rPr>
                 <w:rStyle w:val="Heading3Char"/>
-                <w:rFonts w:ascii="Helvetica Neue" w:hAnsi="Helvetica Neue"/>
-                <w:sz w:val="22"/>
-              </w:rPr>
-            </w:pPr>
-            <w:r>
-              <w:rPr>
-                <w:rFonts w:ascii="Helvetica Neue" w:hAnsi="Helvetica Neue"/>
+                <w:rFonts w:ascii="Helvetica" w:hAnsi="Helvetica"/>
+                <w:sz w:val="22"/>
+              </w:rPr>
+            </w:pPr>
+            <w:r>
+              <w:rPr>
+                <w:rFonts w:ascii="Helvetica" w:hAnsi="Helvetica"/>
                 <w:b/>
               </w:rPr>
-              <w:t>In progress</w:t>
+              <w:t>Average: 82%</w:t>
             </w:r>
           </w:p>
         </w:tc>
@@ -387,44 +485,30 @@
               <w:jc w:val="right"/>
               <w:rPr>
                 <w:rStyle w:val="Heading3Char"/>
-                <w:rFonts w:ascii="Helvetica Neue" w:hAnsi="Helvetica Neue"/>
-              </w:rPr>
-            </w:pPr>
-            <w:r>
-              <w:rPr>
-                <w:rStyle w:val="Heading3Char"/>
-                <w:rFonts w:ascii="Helvetica Neue" w:hAnsi="Helvetica Neue"/>
+                <w:rFonts w:ascii="Helvetica" w:hAnsi="Helvetica"/>
+              </w:rPr>
+            </w:pPr>
+            <w:r>
+              <w:rPr>
+                <w:rStyle w:val="Heading3Char"/>
+                <w:rFonts w:ascii="Helvetica" w:hAnsi="Helvetica"/>
               </w:rPr>
               <w:t>Animation Pipeline</w:t>
             </w:r>
             <w:r>
               <w:rPr>
                 <w:rStyle w:val="Heading3Char"/>
-                <w:rFonts w:ascii="Helvetica Neue" w:hAnsi="Helvetica Neue"/>
+                <w:rFonts w:ascii="Helvetica" w:hAnsi="Helvetica"/>
                 <w:sz w:val="22"/>
               </w:rPr>
               <w:t xml:space="preserve"> </w:t>
             </w:r>
             <w:r>
               <w:rPr>
-                <w:rFonts w:ascii="Helvetica Neue" w:hAnsi="Helvetica Neue"/>
+                <w:rFonts w:ascii="Helvetica" w:hAnsi="Helvetica"/>
                 <w:b/>
               </w:rPr>
-              <w:t>(</w:t>
-            </w:r>
-            <w:r>
-              <w:rPr>
-                <w:rFonts w:ascii="Helvetica Neue" w:hAnsi="Helvetica Neue"/>
-                <w:b/>
-              </w:rPr>
-              <w:t>7</w:t>
-            </w:r>
-            <w:r>
-              <w:rPr>
-                <w:rFonts w:ascii="Helvetica Neue" w:hAnsi="Helvetica Neue"/>
-                <w:b/>
-              </w:rPr>
-              <w:t>8%)</w:t>
+              <w:t>(78%)</w:t>
             </w:r>
           </w:p>
         </w:tc>
@@ -441,16 +525,16 @@
               <w:pStyle w:val="NoSpacing"/>
               <w:rPr>
                 <w:rStyle w:val="Heading3Char"/>
-                <w:rFonts w:ascii="Helvetica Neue" w:hAnsi="Helvetica Neue"/>
-                <w:b w:val="0"/>
-                <w:color w:val="auto"/>
-                <w:sz w:val="22"/>
-              </w:rPr>
-            </w:pPr>
-            <w:r>
-              <w:rPr>
-                <w:rStyle w:val="Heading3Char"/>
-                <w:rFonts w:ascii="Helvetica Neue" w:hAnsi="Helvetica Neue"/>
+                <w:rFonts w:ascii="Helvetica" w:hAnsi="Helvetica"/>
+                <w:b w:val="0"/>
+                <w:color w:val="auto"/>
+                <w:sz w:val="22"/>
+              </w:rPr>
+            </w:pPr>
+            <w:r>
+              <w:rPr>
+                <w:rStyle w:val="Heading3Char"/>
+                <w:rFonts w:ascii="Helvetica" w:hAnsi="Helvetica"/>
                 <w:b w:val="0"/>
                 <w:color w:val="auto"/>
                 <w:sz w:val="22"/>
@@ -463,7 +547,7 @@
               <w:pStyle w:val="NoSpacing"/>
               <w:rPr>
                 <w:rStyle w:val="Heading3Char"/>
-                <w:rFonts w:ascii="Helvetica Neue" w:hAnsi="Helvetica Neue"/>
+                <w:rFonts w:ascii="Helvetica" w:hAnsi="Helvetica"/>
                 <w:b w:val="0"/>
                 <w:sz w:val="22"/>
               </w:rPr>
@@ -472,13 +556,11 @@
               <w:r>
                 <w:rPr>
                   <w:rStyle w:val="Hyperlink"/>
-                  <w:rFonts w:ascii="Helvetica Neue" w:eastAsiaTheme="majorEastAsia" w:hAnsi="Helvetica Neue" w:cstheme="majorBidi"/>
+                  <w:rFonts w:ascii="Helvetica" w:eastAsiaTheme="majorEastAsia" w:hAnsi="Helvetica" w:cstheme="majorBidi"/>
                 </w:rPr>
                 <w:t>https://www.youtube.com/watch?v=iQtAZdkXWVU</w:t>
               </w:r>
             </w:hyperlink>
-            <w:bookmarkStart w:id="0" w:name="_GoBack"/>
-            <w:bookmarkEnd w:id="0"/>
           </w:p>
         </w:tc>
       </w:tr>
@@ -498,15 +580,32 @@
               <w:jc w:val="right"/>
               <w:rPr>
                 <w:rStyle w:val="Heading3Char"/>
-                <w:rFonts w:ascii="Helvetica Neue" w:hAnsi="Helvetica Neue"/>
-              </w:rPr>
-            </w:pPr>
-            <w:r>
-              <w:rPr>
-                <w:rStyle w:val="Heading3Char"/>
-                <w:rFonts w:ascii="Helvetica Neue" w:hAnsi="Helvetica Neue"/>
+                <w:rFonts w:ascii="Helvetica" w:hAnsi="Helvetica"/>
+              </w:rPr>
+            </w:pPr>
+            <w:r>
+              <w:rPr>
+                <w:rStyle w:val="Heading3Char"/>
+                <w:rFonts w:ascii="Helvetica" w:hAnsi="Helvetica"/>
               </w:rPr>
               <w:t>Final Year Project</w:t>
+            </w:r>
+          </w:p>
+          <w:p>
+            <w:pPr>
+              <w:pStyle w:val="NoSpacing"/>
+              <w:jc w:val="right"/>
+              <w:rPr>
+                <w:rStyle w:val="Heading3Char"/>
+                <w:rFonts w:ascii="Helvetica" w:hAnsi="Helvetica"/>
+              </w:rPr>
+            </w:pPr>
+            <w:r>
+              <w:rPr>
+                <w:rFonts w:ascii="Helvetica" w:hAnsi="Helvetica"/>
+                <w:b/>
+              </w:rPr>
+              <w:t>(78%)</w:t>
             </w:r>
           </w:p>
         </w:tc>
@@ -524,16 +623,16 @@
               <w:pStyle w:val="NoSpacing"/>
               <w:rPr>
                 <w:rStyle w:val="Heading3Char"/>
-                <w:rFonts w:ascii="Helvetica Neue" w:hAnsi="Helvetica Neue"/>
-                <w:b w:val="0"/>
-                <w:color w:val="auto"/>
-                <w:sz w:val="22"/>
-              </w:rPr>
-            </w:pPr>
-            <w:r>
-              <w:rPr>
-                <w:rStyle w:val="Heading3Char"/>
-                <w:rFonts w:ascii="Helvetica Neue" w:hAnsi="Helvetica Neue"/>
+                <w:rFonts w:ascii="Helvetica" w:hAnsi="Helvetica"/>
+                <w:b w:val="0"/>
+                <w:color w:val="auto"/>
+                <w:sz w:val="22"/>
+              </w:rPr>
+            </w:pPr>
+            <w:r>
+              <w:rPr>
+                <w:rStyle w:val="Heading3Char"/>
+                <w:rFonts w:ascii="Helvetica" w:hAnsi="Helvetica"/>
                 <w:b w:val="0"/>
                 <w:color w:val="auto"/>
                 <w:sz w:val="22"/>
@@ -543,7 +642,7 @@
             <w:r>
               <w:rPr>
                 <w:rStyle w:val="Heading3Char"/>
-                <w:rFonts w:ascii="Helvetica Neue" w:hAnsi="Helvetica Neue"/>
+                <w:rFonts w:ascii="Helvetica" w:hAnsi="Helvetica"/>
                 <w:b w:val="0"/>
                 <w:color w:val="auto"/>
                 <w:sz w:val="22"/>
@@ -553,7 +652,7 @@
             <w:r>
               <w:rPr>
                 <w:rStyle w:val="Heading3Char"/>
-                <w:rFonts w:ascii="Helvetica Neue" w:hAnsi="Helvetica Neue"/>
+                <w:rFonts w:ascii="Helvetica" w:hAnsi="Helvetica"/>
                 <w:b w:val="0"/>
                 <w:color w:val="auto"/>
                 <w:sz w:val="22"/>
@@ -563,7 +662,7 @@
             <w:r>
               <w:rPr>
                 <w:rStyle w:val="Heading3Char"/>
-                <w:rFonts w:ascii="Helvetica Neue" w:hAnsi="Helvetica Neue"/>
+                <w:rFonts w:ascii="Helvetica" w:hAnsi="Helvetica"/>
                 <w:b w:val="0"/>
                 <w:color w:val="auto"/>
                 <w:sz w:val="22"/>
@@ -576,7 +675,7 @@
               <w:pStyle w:val="NoSpacing"/>
               <w:rPr>
                 <w:rStyle w:val="Heading3Char"/>
-                <w:rFonts w:ascii="Helvetica Neue" w:hAnsi="Helvetica Neue"/>
+                <w:rFonts w:ascii="Helvetica" w:hAnsi="Helvetica"/>
                 <w:b w:val="0"/>
                 <w:sz w:val="22"/>
               </w:rPr>
@@ -585,7 +684,7 @@
               <w:r>
                 <w:rPr>
                   <w:rStyle w:val="Hyperlink"/>
-                  <w:rFonts w:ascii="Helvetica Neue" w:eastAsiaTheme="majorEastAsia" w:hAnsi="Helvetica Neue" w:cstheme="majorBidi"/>
+                  <w:rFonts w:ascii="Helvetica" w:eastAsiaTheme="majorEastAsia" w:hAnsi="Helvetica" w:cstheme="majorBidi"/>
                 </w:rPr>
                 <w:t>http://cell-industries.co.uk/</w:t>
               </w:r>
@@ -609,41 +708,41 @@
               <w:jc w:val="right"/>
               <w:rPr>
                 <w:rStyle w:val="Heading3Char"/>
-                <w:rFonts w:ascii="Helvetica Neue" w:hAnsi="Helvetica Neue"/>
-              </w:rPr>
-            </w:pPr>
-            <w:r>
-              <w:rPr>
-                <w:rStyle w:val="Heading3Char"/>
-                <w:rFonts w:ascii="Helvetica Neue" w:hAnsi="Helvetica Neue"/>
+                <w:rFonts w:ascii="Helvetica" w:hAnsi="Helvetica"/>
+              </w:rPr>
+            </w:pPr>
+            <w:r>
+              <w:rPr>
+                <w:rStyle w:val="Heading3Char"/>
+                <w:rFonts w:ascii="Helvetica" w:hAnsi="Helvetica"/>
               </w:rPr>
               <w:t>Mobile Application Development</w:t>
             </w:r>
             <w:r>
               <w:rPr>
                 <w:rStyle w:val="Heading3Char"/>
-                <w:rFonts w:ascii="Helvetica Neue" w:hAnsi="Helvetica Neue"/>
+                <w:rFonts w:ascii="Helvetica" w:hAnsi="Helvetica"/>
                 <w:sz w:val="22"/>
               </w:rPr>
               <w:t xml:space="preserve"> </w:t>
             </w:r>
             <w:r>
               <w:rPr>
-                <w:rFonts w:ascii="Helvetica Neue" w:hAnsi="Helvetica Neue"/>
+                <w:rFonts w:ascii="Helvetica" w:hAnsi="Helvetica"/>
                 <w:b/>
               </w:rPr>
-              <w:t>(</w:t>
-            </w:r>
-            <w:r>
-              <w:rPr>
-                <w:rFonts w:ascii="Helvetica Neue" w:hAnsi="Helvetica Neue"/>
+              <w:t>(9</w:t>
+            </w:r>
+            <w:r>
+              <w:rPr>
+                <w:rFonts w:ascii="Helvetica" w:hAnsi="Helvetica"/>
                 <w:b/>
               </w:rPr>
-              <w:t>91</w:t>
-            </w:r>
-            <w:r>
-              <w:rPr>
-                <w:rFonts w:ascii="Helvetica Neue" w:hAnsi="Helvetica Neue"/>
+              <w:t>4</w:t>
+            </w:r>
+            <w:r>
+              <w:rPr>
+                <w:rFonts w:ascii="Helvetica" w:hAnsi="Helvetica"/>
                 <w:b/>
               </w:rPr>
               <w:t>%)</w:t>
@@ -664,16 +763,16 @@
               <w:pStyle w:val="NoSpacing"/>
               <w:rPr>
                 <w:rStyle w:val="Heading3Char"/>
-                <w:rFonts w:ascii="Helvetica Neue" w:hAnsi="Helvetica Neue"/>
-                <w:b w:val="0"/>
-                <w:color w:val="auto"/>
-                <w:sz w:val="22"/>
-              </w:rPr>
-            </w:pPr>
-            <w:r>
-              <w:rPr>
-                <w:rStyle w:val="Heading3Char"/>
-                <w:rFonts w:ascii="Helvetica Neue" w:hAnsi="Helvetica Neue"/>
+                <w:rFonts w:ascii="Helvetica" w:hAnsi="Helvetica"/>
+                <w:b w:val="0"/>
+                <w:color w:val="auto"/>
+                <w:sz w:val="22"/>
+              </w:rPr>
+            </w:pPr>
+            <w:r>
+              <w:rPr>
+                <w:rStyle w:val="Heading3Char"/>
+                <w:rFonts w:ascii="Helvetica" w:hAnsi="Helvetica"/>
                 <w:b w:val="0"/>
                 <w:color w:val="auto"/>
                 <w:sz w:val="22"/>
@@ -683,7 +782,7 @@
             <w:r>
               <w:rPr>
                 <w:rStyle w:val="Heading3Char"/>
-                <w:rFonts w:ascii="Helvetica Neue" w:hAnsi="Helvetica Neue"/>
+                <w:rFonts w:ascii="Helvetica" w:hAnsi="Helvetica"/>
                 <w:b w:val="0"/>
                 <w:color w:val="auto"/>
                 <w:sz w:val="22"/>
@@ -693,7 +792,7 @@
             <w:r>
               <w:rPr>
                 <w:rStyle w:val="Heading3Char"/>
-                <w:rFonts w:ascii="Helvetica Neue" w:hAnsi="Helvetica Neue"/>
+                <w:rFonts w:ascii="Helvetica" w:hAnsi="Helvetica"/>
                 <w:b w:val="0"/>
                 <w:color w:val="auto"/>
                 <w:sz w:val="22"/>
@@ -718,44 +817,30 @@
               <w:jc w:val="right"/>
               <w:rPr>
                 <w:rStyle w:val="Heading3Char"/>
-                <w:rFonts w:ascii="Helvetica Neue" w:hAnsi="Helvetica Neue"/>
-              </w:rPr>
-            </w:pPr>
-            <w:r>
-              <w:rPr>
-                <w:rStyle w:val="Heading3Char"/>
-                <w:rFonts w:ascii="Helvetica Neue" w:hAnsi="Helvetica Neue"/>
+                <w:rFonts w:ascii="Helvetica" w:hAnsi="Helvetica"/>
+              </w:rPr>
+            </w:pPr>
+            <w:r>
+              <w:rPr>
+                <w:rStyle w:val="Heading3Char"/>
+                <w:rFonts w:ascii="Helvetica" w:hAnsi="Helvetica"/>
               </w:rPr>
               <w:t>Visual Effects and Compositing</w:t>
             </w:r>
             <w:r>
               <w:rPr>
                 <w:rStyle w:val="Heading3Char"/>
-                <w:rFonts w:ascii="Helvetica Neue" w:hAnsi="Helvetica Neue"/>
+                <w:rFonts w:ascii="Helvetica" w:hAnsi="Helvetica"/>
                 <w:sz w:val="22"/>
               </w:rPr>
               <w:t xml:space="preserve"> </w:t>
             </w:r>
             <w:r>
               <w:rPr>
-                <w:rFonts w:ascii="Helvetica Neue" w:hAnsi="Helvetica Neue"/>
+                <w:rFonts w:ascii="Helvetica" w:hAnsi="Helvetica"/>
                 <w:b/>
               </w:rPr>
-              <w:t>(</w:t>
-            </w:r>
-            <w:r>
-              <w:rPr>
-                <w:rFonts w:ascii="Helvetica Neue" w:hAnsi="Helvetica Neue"/>
-                <w:b/>
-              </w:rPr>
-              <w:t>75</w:t>
-            </w:r>
-            <w:r>
-              <w:rPr>
-                <w:rFonts w:ascii="Helvetica Neue" w:hAnsi="Helvetica Neue"/>
-                <w:b/>
-              </w:rPr>
-              <w:t>%)</w:t>
+              <w:t>(75%)</w:t>
             </w:r>
           </w:p>
         </w:tc>
@@ -772,16 +857,16 @@
               <w:pStyle w:val="NoSpacing"/>
               <w:rPr>
                 <w:rStyle w:val="Heading3Char"/>
-                <w:rFonts w:ascii="Helvetica Neue" w:hAnsi="Helvetica Neue"/>
-                <w:b w:val="0"/>
-                <w:color w:val="auto"/>
-                <w:sz w:val="22"/>
-              </w:rPr>
-            </w:pPr>
-            <w:r>
-              <w:rPr>
-                <w:rStyle w:val="Heading3Char"/>
-                <w:rFonts w:ascii="Helvetica Neue" w:hAnsi="Helvetica Neue"/>
+                <w:rFonts w:ascii="Helvetica" w:hAnsi="Helvetica"/>
+                <w:b w:val="0"/>
+                <w:color w:val="auto"/>
+                <w:sz w:val="22"/>
+              </w:rPr>
+            </w:pPr>
+            <w:r>
+              <w:rPr>
+                <w:rStyle w:val="Heading3Char"/>
+                <w:rFonts w:ascii="Helvetica" w:hAnsi="Helvetica"/>
                 <w:b w:val="0"/>
                 <w:color w:val="auto"/>
                 <w:sz w:val="22"/>
@@ -791,7 +876,7 @@
             <w:r>
               <w:rPr>
                 <w:rStyle w:val="Heading3Char"/>
-                <w:rFonts w:ascii="Helvetica Neue" w:hAnsi="Helvetica Neue"/>
+                <w:rFonts w:ascii="Helvetica" w:hAnsi="Helvetica"/>
                 <w:b w:val="0"/>
                 <w:color w:val="auto"/>
                 <w:sz w:val="22"/>
@@ -801,7 +886,7 @@
             <w:r>
               <w:rPr>
                 <w:rStyle w:val="Heading3Char"/>
-                <w:rFonts w:ascii="Helvetica Neue" w:hAnsi="Helvetica Neue"/>
+                <w:rFonts w:ascii="Helvetica" w:hAnsi="Helvetica"/>
                 <w:b w:val="0"/>
                 <w:color w:val="auto"/>
                 <w:sz w:val="22"/>
@@ -811,7 +896,7 @@
             <w:r>
               <w:rPr>
                 <w:rStyle w:val="Heading3Char"/>
-                <w:rFonts w:ascii="Helvetica Neue" w:hAnsi="Helvetica Neue"/>
+                <w:rFonts w:ascii="Helvetica" w:hAnsi="Helvetica"/>
                 <w:b w:val="0"/>
                 <w:color w:val="auto"/>
                 <w:sz w:val="22"/>
@@ -821,7 +906,7 @@
             <w:r>
               <w:rPr>
                 <w:rStyle w:val="Heading3Char"/>
-                <w:rFonts w:ascii="Helvetica Neue" w:hAnsi="Helvetica Neue"/>
+                <w:rFonts w:ascii="Helvetica" w:hAnsi="Helvetica"/>
                 <w:b w:val="0"/>
                 <w:color w:val="auto"/>
                 <w:sz w:val="22"/>
@@ -831,7 +916,7 @@
             <w:r>
               <w:rPr>
                 <w:rStyle w:val="Heading3Char"/>
-                <w:rFonts w:ascii="Helvetica Neue" w:hAnsi="Helvetica Neue"/>
+                <w:rFonts w:ascii="Helvetica" w:hAnsi="Helvetica"/>
                 <w:b w:val="0"/>
                 <w:color w:val="auto"/>
                 <w:sz w:val="22"/>
@@ -844,7 +929,7 @@
               <w:pStyle w:val="NoSpacing"/>
               <w:rPr>
                 <w:rStyle w:val="Heading3Char"/>
-                <w:rFonts w:ascii="Helvetica Neue" w:hAnsi="Helvetica Neue"/>
+                <w:rFonts w:ascii="Helvetica" w:hAnsi="Helvetica"/>
                 <w:b w:val="0"/>
                 <w:color w:val="auto"/>
                 <w:sz w:val="22"/>
@@ -854,7 +939,7 @@
               <w:r>
                 <w:rPr>
                   <w:rStyle w:val="Hyperlink"/>
-                  <w:rFonts w:ascii="Helvetica Neue" w:eastAsiaTheme="majorEastAsia" w:hAnsi="Helvetica Neue" w:cstheme="majorBidi"/>
+                  <w:rFonts w:ascii="Helvetica" w:eastAsiaTheme="majorEastAsia" w:hAnsi="Helvetica" w:cstheme="majorBidi"/>
                 </w:rPr>
                 <w:t>https://www.youtube.com/watch?v=LxxYONm4i1c</w:t>
               </w:r>
@@ -874,13 +959,13 @@
               <w:jc w:val="right"/>
               <w:rPr>
                 <w:rStyle w:val="Heading3Char"/>
-                <w:rFonts w:ascii="Helvetica Neue" w:hAnsi="Helvetica Neue"/>
-              </w:rPr>
-            </w:pPr>
-            <w:r>
-              <w:rPr>
-                <w:rStyle w:val="Heading3Char"/>
-                <w:rFonts w:ascii="Helvetica Neue" w:hAnsi="Helvetica Neue"/>
+                <w:rFonts w:ascii="Helvetica" w:hAnsi="Helvetica"/>
+              </w:rPr>
+            </w:pPr>
+            <w:r>
+              <w:rPr>
+                <w:rStyle w:val="Heading3Char"/>
+                <w:rFonts w:ascii="Helvetica" w:hAnsi="Helvetica"/>
               </w:rPr>
               <w:t>Year 2</w:t>
             </w:r>
@@ -896,23 +981,30 @@
               <w:pStyle w:val="NoSpacing"/>
               <w:rPr>
                 <w:rStyle w:val="Heading3Char"/>
-                <w:rFonts w:ascii="Helvetica Neue" w:hAnsi="Helvetica Neue"/>
-                <w:sz w:val="22"/>
-              </w:rPr>
-            </w:pPr>
-            <w:r>
-              <w:rPr>
-                <w:rFonts w:ascii="Helvetica Neue" w:hAnsi="Helvetica Neue"/>
+                <w:rFonts w:ascii="Helvetica" w:hAnsi="Helvetica"/>
+                <w:sz w:val="22"/>
+              </w:rPr>
+            </w:pPr>
+            <w:r>
+              <w:rPr>
+                <w:rFonts w:ascii="Helvetica" w:hAnsi="Helvetica"/>
                 <w:b/>
               </w:rPr>
-              <w:t>A</w:t>
-            </w:r>
-            <w:r>
-              <w:rPr>
-                <w:rFonts w:ascii="Helvetica Neue" w:hAnsi="Helvetica Neue"/>
+              <w:t xml:space="preserve">Average: </w:t>
+            </w:r>
+            <w:r>
+              <w:rPr>
+                <w:rFonts w:ascii="Helvetica" w:hAnsi="Helvetica"/>
                 <w:b/>
               </w:rPr>
-              <w:t>verage: 80% (Distinction)</w:t>
+              <w:t>77</w:t>
+            </w:r>
+            <w:r>
+              <w:rPr>
+                <w:rFonts w:ascii="Helvetica" w:hAnsi="Helvetica"/>
+                <w:b/>
+              </w:rPr>
+              <w:t>%</w:t>
             </w:r>
           </w:p>
         </w:tc>
@@ -931,13 +1023,13 @@
               <w:jc w:val="right"/>
               <w:outlineLvl w:val="3"/>
               <w:rPr>
-                <w:rFonts w:ascii="Helvetica Neue" w:hAnsi="Helvetica Neue"/>
-              </w:rPr>
-            </w:pPr>
-            <w:r>
-              <w:rPr>
-                <w:rStyle w:val="Heading3Char"/>
-                <w:rFonts w:ascii="Helvetica Neue" w:hAnsi="Helvetica Neue"/>
+                <w:rFonts w:ascii="Helvetica" w:hAnsi="Helvetica"/>
+              </w:rPr>
+            </w:pPr>
+            <w:r>
+              <w:rPr>
+                <w:rStyle w:val="Heading3Char"/>
+                <w:rFonts w:ascii="Helvetica" w:hAnsi="Helvetica"/>
                 <w:b/>
                 <w:bCs/>
                 <w:sz w:val="22"/>
@@ -947,7 +1039,7 @@
             <w:r>
               <w:rPr>
                 <w:rStyle w:val="Heading3Char"/>
-                <w:rFonts w:ascii="Helvetica Neue" w:hAnsi="Helvetica Neue"/>
+                <w:rFonts w:ascii="Helvetica" w:hAnsi="Helvetica"/>
                 <w:b/>
                 <w:bCs/>
                 <w:sz w:val="22"/>
@@ -957,7 +1049,7 @@
             <w:r>
               <w:rPr>
                 <w:rStyle w:val="Heading3Char"/>
-                <w:rFonts w:ascii="Helvetica Neue" w:hAnsi="Helvetica Neue"/>
+                <w:rFonts w:ascii="Helvetica" w:hAnsi="Helvetica"/>
                 <w:b/>
                 <w:bCs/>
                 <w:sz w:val="22"/>
@@ -967,7 +1059,7 @@
             <w:r>
               <w:rPr>
                 <w:rStyle w:val="Heading3Char"/>
-                <w:rFonts w:ascii="Helvetica Neue" w:hAnsi="Helvetica Neue"/>
+                <w:rFonts w:ascii="Helvetica" w:hAnsi="Helvetica"/>
                 <w:b/>
                 <w:bCs/>
                 <w:sz w:val="22"/>
@@ -976,7 +1068,7 @@
             </w:r>
             <w:r>
               <w:rPr>
-                <w:rFonts w:ascii="Helvetica Neue" w:hAnsi="Helvetica Neue"/>
+                <w:rFonts w:ascii="Helvetica" w:hAnsi="Helvetica"/>
                 <w:color w:val="auto"/>
               </w:rPr>
               <w:t>(88%)</w:t>
@@ -995,17 +1087,17 @@
               <w:pStyle w:val="NoSpacing"/>
               <w:rPr>
                 <w:rStyle w:val="Heading3Char"/>
-                <w:rFonts w:ascii="Helvetica Neue" w:eastAsiaTheme="minorHAnsi" w:hAnsi="Helvetica Neue" w:cstheme="minorBidi"/>
-                <w:b w:val="0"/>
-                <w:bCs w:val="0"/>
-                <w:color w:val="auto"/>
-                <w:sz w:val="22"/>
-              </w:rPr>
-            </w:pPr>
-            <w:r>
-              <w:rPr>
-                <w:rStyle w:val="Heading3Char"/>
-                <w:rFonts w:ascii="Helvetica Neue" w:eastAsiaTheme="minorHAnsi" w:hAnsi="Helvetica Neue" w:cstheme="minorBidi"/>
+                <w:rFonts w:ascii="Helvetica" w:eastAsiaTheme="minorHAnsi" w:hAnsi="Helvetica" w:cstheme="minorBidi"/>
+                <w:b w:val="0"/>
+                <w:bCs w:val="0"/>
+                <w:color w:val="auto"/>
+                <w:sz w:val="22"/>
+              </w:rPr>
+            </w:pPr>
+            <w:r>
+              <w:rPr>
+                <w:rStyle w:val="Heading3Char"/>
+                <w:rFonts w:ascii="Helvetica" w:eastAsiaTheme="minorHAnsi" w:hAnsi="Helvetica" w:cstheme="minorBidi"/>
                 <w:b w:val="0"/>
                 <w:bCs w:val="0"/>
                 <w:color w:val="auto"/>
@@ -1016,7 +1108,7 @@
             <w:r>
               <w:rPr>
                 <w:rStyle w:val="Heading3Char"/>
-                <w:rFonts w:ascii="Helvetica Neue" w:eastAsiaTheme="minorHAnsi" w:hAnsi="Helvetica Neue" w:cstheme="minorBidi"/>
+                <w:rFonts w:ascii="Helvetica" w:eastAsiaTheme="minorHAnsi" w:hAnsi="Helvetica" w:cstheme="minorBidi"/>
                 <w:b w:val="0"/>
                 <w:bCs w:val="0"/>
                 <w:color w:val="auto"/>
@@ -1027,7 +1119,7 @@
             <w:r>
               <w:rPr>
                 <w:rStyle w:val="Heading3Char"/>
-                <w:rFonts w:ascii="Helvetica Neue" w:eastAsiaTheme="minorHAnsi" w:hAnsi="Helvetica Neue" w:cstheme="minorBidi"/>
+                <w:rFonts w:ascii="Helvetica" w:eastAsiaTheme="minorHAnsi" w:hAnsi="Helvetica" w:cstheme="minorBidi"/>
                 <w:b w:val="0"/>
                 <w:bCs w:val="0"/>
                 <w:color w:val="auto"/>
@@ -1038,7 +1130,7 @@
             <w:r>
               <w:rPr>
                 <w:rStyle w:val="Heading3Char"/>
-                <w:rFonts w:ascii="Helvetica Neue" w:eastAsiaTheme="minorHAnsi" w:hAnsi="Helvetica Neue" w:cstheme="minorBidi"/>
+                <w:rFonts w:ascii="Helvetica" w:eastAsiaTheme="minorHAnsi" w:hAnsi="Helvetica" w:cstheme="minorBidi"/>
                 <w:b w:val="0"/>
                 <w:bCs w:val="0"/>
                 <w:color w:val="auto"/>
@@ -1065,7 +1157,7 @@
               <w:outlineLvl w:val="3"/>
               <w:rPr>
                 <w:rStyle w:val="Heading3Char"/>
-                <w:rFonts w:ascii="Helvetica Neue" w:hAnsi="Helvetica Neue"/>
+                <w:rFonts w:ascii="Helvetica" w:hAnsi="Helvetica"/>
                 <w:b/>
                 <w:bCs/>
                 <w:sz w:val="22"/>
@@ -1074,7 +1166,7 @@
             <w:r>
               <w:rPr>
                 <w:rStyle w:val="Heading3Char"/>
-                <w:rFonts w:ascii="Helvetica Neue" w:hAnsi="Helvetica Neue"/>
+                <w:rFonts w:ascii="Helvetica" w:hAnsi="Helvetica"/>
                 <w:b/>
                 <w:bCs/>
                 <w:sz w:val="22"/>
@@ -1089,7 +1181,7 @@
               <w:outlineLvl w:val="3"/>
               <w:rPr>
                 <w:rStyle w:val="Heading3Char"/>
-                <w:rFonts w:ascii="Helvetica Neue" w:hAnsi="Helvetica Neue"/>
+                <w:rFonts w:ascii="Helvetica" w:hAnsi="Helvetica"/>
                 <w:b/>
                 <w:bCs/>
                 <w:sz w:val="22"/>
@@ -1097,28 +1189,28 @@
             </w:pPr>
             <w:r>
               <w:rPr>
-                <w:rFonts w:ascii="Helvetica Neue" w:hAnsi="Helvetica Neue"/>
+                <w:rFonts w:ascii="Helvetica" w:hAnsi="Helvetica"/>
                 <w:color w:val="auto"/>
               </w:rPr>
               <w:t>(</w:t>
             </w:r>
             <w:r>
               <w:rPr>
-                <w:rFonts w:ascii="Helvetica Neue" w:hAnsi="Helvetica Neue"/>
+                <w:rFonts w:ascii="Helvetica" w:hAnsi="Helvetica"/>
                 <w:color w:val="auto"/>
               </w:rPr>
               <w:t>6</w:t>
             </w:r>
             <w:r>
               <w:rPr>
-                <w:rFonts w:ascii="Helvetica Neue" w:hAnsi="Helvetica Neue"/>
+                <w:rFonts w:ascii="Helvetica" w:hAnsi="Helvetica"/>
                 <w:color w:val="auto"/>
               </w:rPr>
               <w:t>3</w:t>
             </w:r>
             <w:r>
               <w:rPr>
-                <w:rFonts w:ascii="Helvetica Neue" w:hAnsi="Helvetica Neue"/>
+                <w:rFonts w:ascii="Helvetica" w:hAnsi="Helvetica"/>
                 <w:color w:val="auto"/>
               </w:rPr>
               <w:t>%)</w:t>
@@ -1138,17 +1230,17 @@
               <w:pStyle w:val="NoSpacing"/>
               <w:rPr>
                 <w:rStyle w:val="Heading3Char"/>
-                <w:rFonts w:ascii="Helvetica Neue" w:eastAsiaTheme="minorHAnsi" w:hAnsi="Helvetica Neue" w:cstheme="minorBidi"/>
-                <w:b w:val="0"/>
-                <w:bCs w:val="0"/>
-                <w:color w:val="auto"/>
-                <w:sz w:val="22"/>
-              </w:rPr>
-            </w:pPr>
-            <w:r>
-              <w:rPr>
-                <w:rStyle w:val="Heading3Char"/>
-                <w:rFonts w:ascii="Helvetica Neue" w:eastAsiaTheme="minorHAnsi" w:hAnsi="Helvetica Neue" w:cstheme="minorBidi"/>
+                <w:rFonts w:ascii="Helvetica" w:eastAsiaTheme="minorHAnsi" w:hAnsi="Helvetica" w:cstheme="minorBidi"/>
+                <w:b w:val="0"/>
+                <w:bCs w:val="0"/>
+                <w:color w:val="auto"/>
+                <w:sz w:val="22"/>
+              </w:rPr>
+            </w:pPr>
+            <w:r>
+              <w:rPr>
+                <w:rStyle w:val="Heading3Char"/>
+                <w:rFonts w:ascii="Helvetica" w:eastAsiaTheme="minorHAnsi" w:hAnsi="Helvetica" w:cstheme="minorBidi"/>
                 <w:b w:val="0"/>
                 <w:bCs w:val="0"/>
                 <w:color w:val="auto"/>
@@ -1159,7 +1251,7 @@
             <w:r>
               <w:rPr>
                 <w:rStyle w:val="Heading3Char"/>
-                <w:rFonts w:ascii="Helvetica Neue" w:eastAsiaTheme="minorHAnsi" w:hAnsi="Helvetica Neue" w:cstheme="minorBidi"/>
+                <w:rFonts w:ascii="Helvetica" w:eastAsiaTheme="minorHAnsi" w:hAnsi="Helvetica" w:cstheme="minorBidi"/>
                 <w:b w:val="0"/>
                 <w:bCs w:val="0"/>
                 <w:color w:val="auto"/>
@@ -1173,7 +1265,7 @@
               <w:pStyle w:val="NoSpacing"/>
               <w:rPr>
                 <w:rStyle w:val="Heading3Char"/>
-                <w:rFonts w:ascii="Helvetica Neue" w:eastAsiaTheme="minorHAnsi" w:hAnsi="Helvetica Neue" w:cstheme="minorBidi"/>
+                <w:rFonts w:ascii="Helvetica" w:eastAsiaTheme="minorHAnsi" w:hAnsi="Helvetica" w:cstheme="minorBidi"/>
                 <w:b w:val="0"/>
                 <w:bCs w:val="0"/>
                 <w:color w:val="auto"/>
@@ -1184,7 +1276,7 @@
               <w:r>
                 <w:rPr>
                   <w:rStyle w:val="Hyperlink"/>
-                  <w:rFonts w:ascii="Helvetica Neue" w:hAnsi="Helvetica Neue"/>
+                  <w:rFonts w:ascii="Helvetica" w:hAnsi="Helvetica"/>
                 </w:rPr>
                 <w:t>http://www.youtube.com/watch?v=1p3ct717Zmg</w:t>
               </w:r>
@@ -1208,7 +1300,7 @@
               <w:outlineLvl w:val="3"/>
               <w:rPr>
                 <w:rStyle w:val="Heading3Char"/>
-                <w:rFonts w:ascii="Helvetica Neue" w:hAnsi="Helvetica Neue"/>
+                <w:rFonts w:ascii="Helvetica" w:hAnsi="Helvetica"/>
                 <w:b/>
                 <w:bCs/>
                 <w:sz w:val="22"/>
@@ -1217,7 +1309,7 @@
             <w:r>
               <w:rPr>
                 <w:rStyle w:val="Heading3Char"/>
-                <w:rFonts w:ascii="Helvetica Neue" w:hAnsi="Helvetica Neue"/>
+                <w:rFonts w:ascii="Helvetica" w:hAnsi="Helvetica"/>
                 <w:b/>
                 <w:bCs/>
                 <w:sz w:val="22"/>
@@ -1232,7 +1324,7 @@
               <w:outlineLvl w:val="3"/>
               <w:rPr>
                 <w:rStyle w:val="Heading3Char"/>
-                <w:rFonts w:ascii="Helvetica Neue" w:hAnsi="Helvetica Neue"/>
+                <w:rFonts w:ascii="Helvetica" w:hAnsi="Helvetica"/>
                 <w:b/>
                 <w:bCs/>
                 <w:sz w:val="22"/>
@@ -1240,28 +1332,28 @@
             </w:pPr>
             <w:r>
               <w:rPr>
-                <w:rFonts w:ascii="Helvetica Neue" w:hAnsi="Helvetica Neue"/>
+                <w:rFonts w:ascii="Helvetica" w:hAnsi="Helvetica"/>
                 <w:color w:val="auto"/>
               </w:rPr>
               <w:t>(</w:t>
             </w:r>
             <w:r>
               <w:rPr>
-                <w:rFonts w:ascii="Helvetica Neue" w:hAnsi="Helvetica Neue"/>
+                <w:rFonts w:ascii="Helvetica" w:hAnsi="Helvetica"/>
                 <w:color w:val="auto"/>
               </w:rPr>
               <w:t>7</w:t>
             </w:r>
             <w:r>
               <w:rPr>
-                <w:rFonts w:ascii="Helvetica Neue" w:hAnsi="Helvetica Neue"/>
+                <w:rFonts w:ascii="Helvetica" w:hAnsi="Helvetica"/>
                 <w:color w:val="auto"/>
               </w:rPr>
               <w:t>4</w:t>
             </w:r>
             <w:r>
               <w:rPr>
-                <w:rFonts w:ascii="Helvetica Neue" w:hAnsi="Helvetica Neue"/>
+                <w:rFonts w:ascii="Helvetica" w:hAnsi="Helvetica"/>
                 <w:color w:val="auto"/>
               </w:rPr>
               <w:t>%)</w:t>
@@ -1281,17 +1373,17 @@
               <w:pStyle w:val="NoSpacing"/>
               <w:rPr>
                 <w:rStyle w:val="Heading3Char"/>
-                <w:rFonts w:ascii="Helvetica Neue" w:eastAsiaTheme="minorHAnsi" w:hAnsi="Helvetica Neue" w:cstheme="minorBidi"/>
-                <w:b w:val="0"/>
-                <w:bCs w:val="0"/>
-                <w:color w:val="auto"/>
-                <w:sz w:val="22"/>
-              </w:rPr>
-            </w:pPr>
-            <w:r>
-              <w:rPr>
-                <w:rStyle w:val="Heading3Char"/>
-                <w:rFonts w:ascii="Helvetica Neue" w:eastAsiaTheme="minorHAnsi" w:hAnsi="Helvetica Neue" w:cstheme="minorBidi"/>
+                <w:rFonts w:ascii="Helvetica" w:eastAsiaTheme="minorHAnsi" w:hAnsi="Helvetica" w:cstheme="minorBidi"/>
+                <w:b w:val="0"/>
+                <w:bCs w:val="0"/>
+                <w:color w:val="auto"/>
+                <w:sz w:val="22"/>
+              </w:rPr>
+            </w:pPr>
+            <w:r>
+              <w:rPr>
+                <w:rStyle w:val="Heading3Char"/>
+                <w:rFonts w:ascii="Helvetica" w:eastAsiaTheme="minorHAnsi" w:hAnsi="Helvetica" w:cstheme="minorBidi"/>
                 <w:b w:val="0"/>
                 <w:bCs w:val="0"/>
                 <w:color w:val="auto"/>
@@ -1302,7 +1394,7 @@
             <w:r>
               <w:rPr>
                 <w:rStyle w:val="Heading3Char"/>
-                <w:rFonts w:ascii="Helvetica Neue" w:eastAsiaTheme="minorHAnsi" w:hAnsi="Helvetica Neue" w:cstheme="minorBidi"/>
+                <w:rFonts w:ascii="Helvetica" w:eastAsiaTheme="minorHAnsi" w:hAnsi="Helvetica" w:cstheme="minorBidi"/>
                 <w:b w:val="0"/>
                 <w:bCs w:val="0"/>
                 <w:color w:val="auto"/>
@@ -1313,7 +1405,7 @@
             <w:r>
               <w:rPr>
                 <w:rStyle w:val="Heading3Char"/>
-                <w:rFonts w:ascii="Helvetica Neue" w:eastAsiaTheme="minorHAnsi" w:hAnsi="Helvetica Neue" w:cstheme="minorBidi"/>
+                <w:rFonts w:ascii="Helvetica" w:eastAsiaTheme="minorHAnsi" w:hAnsi="Helvetica" w:cstheme="minorBidi"/>
                 <w:b w:val="0"/>
                 <w:bCs w:val="0"/>
                 <w:color w:val="auto"/>
@@ -1324,7 +1416,7 @@
             <w:r>
               <w:rPr>
                 <w:rStyle w:val="Heading3Char"/>
-                <w:rFonts w:ascii="Helvetica Neue" w:eastAsiaTheme="minorHAnsi" w:hAnsi="Helvetica Neue" w:cstheme="minorBidi"/>
+                <w:rFonts w:ascii="Helvetica" w:eastAsiaTheme="minorHAnsi" w:hAnsi="Helvetica" w:cstheme="minorBidi"/>
                 <w:b w:val="0"/>
                 <w:bCs w:val="0"/>
                 <w:color w:val="auto"/>
@@ -1335,7 +1427,7 @@
             <w:r>
               <w:rPr>
                 <w:rStyle w:val="Heading3Char"/>
-                <w:rFonts w:ascii="Helvetica Neue" w:eastAsiaTheme="minorHAnsi" w:hAnsi="Helvetica Neue" w:cstheme="minorBidi"/>
+                <w:rFonts w:ascii="Helvetica" w:eastAsiaTheme="minorHAnsi" w:hAnsi="Helvetica" w:cstheme="minorBidi"/>
                 <w:b w:val="0"/>
                 <w:bCs w:val="0"/>
                 <w:color w:val="auto"/>
@@ -1346,7 +1438,7 @@
             <w:r>
               <w:rPr>
                 <w:rStyle w:val="Heading3Char"/>
-                <w:rFonts w:ascii="Helvetica Neue" w:eastAsiaTheme="minorHAnsi" w:hAnsi="Helvetica Neue" w:cstheme="minorBidi"/>
+                <w:rFonts w:ascii="Helvetica" w:eastAsiaTheme="minorHAnsi" w:hAnsi="Helvetica" w:cstheme="minorBidi"/>
                 <w:b w:val="0"/>
                 <w:bCs w:val="0"/>
                 <w:color w:val="auto"/>
@@ -1360,7 +1452,7 @@
               <w:pStyle w:val="NoSpacing"/>
               <w:rPr>
                 <w:rStyle w:val="Heading3Char"/>
-                <w:rFonts w:ascii="Helvetica Neue" w:eastAsiaTheme="minorHAnsi" w:hAnsi="Helvetica Neue" w:cstheme="minorBidi"/>
+                <w:rFonts w:ascii="Helvetica" w:eastAsiaTheme="minorHAnsi" w:hAnsi="Helvetica" w:cstheme="minorBidi"/>
                 <w:b w:val="0"/>
                 <w:bCs w:val="0"/>
                 <w:color w:val="auto"/>
@@ -1371,7 +1463,7 @@
               <w:r>
                 <w:rPr>
                   <w:rStyle w:val="Hyperlink"/>
-                  <w:rFonts w:ascii="Helvetica Neue" w:hAnsi="Helvetica Neue"/>
+                  <w:rFonts w:ascii="Helvetica" w:hAnsi="Helvetica"/>
                 </w:rPr>
                 <w:t>http://jalproductions.co.uk/projects/DigitalPortfolio/</w:t>
               </w:r>
@@ -1395,7 +1487,7 @@
               <w:outlineLvl w:val="3"/>
               <w:rPr>
                 <w:rStyle w:val="Heading3Char"/>
-                <w:rFonts w:ascii="Helvetica Neue" w:hAnsi="Helvetica Neue"/>
+                <w:rFonts w:ascii="Helvetica" w:hAnsi="Helvetica"/>
                 <w:b/>
                 <w:bCs/>
                 <w:sz w:val="22"/>
@@ -1404,7 +1496,7 @@
             <w:r>
               <w:rPr>
                 <w:rStyle w:val="Heading3Char"/>
-                <w:rFonts w:ascii="Helvetica Neue" w:hAnsi="Helvetica Neue"/>
+                <w:rFonts w:ascii="Helvetica" w:hAnsi="Helvetica"/>
                 <w:b/>
                 <w:bCs/>
                 <w:sz w:val="22"/>
@@ -1416,26 +1508,26 @@
             <w:pPr>
               <w:jc w:val="right"/>
               <w:rPr>
-                <w:rFonts w:ascii="Helvetica Neue" w:hAnsi="Helvetica Neue"/>
-              </w:rPr>
-            </w:pPr>
-            <w:r>
-              <w:rPr>
-                <w:rFonts w:ascii="Helvetica Neue" w:hAnsi="Helvetica Neue"/>
+                <w:rFonts w:ascii="Helvetica" w:hAnsi="Helvetica"/>
+              </w:rPr>
+            </w:pPr>
+            <w:r>
+              <w:rPr>
+                <w:rFonts w:ascii="Helvetica" w:hAnsi="Helvetica"/>
                 <w:b/>
               </w:rPr>
               <w:t>(9</w:t>
             </w:r>
             <w:r>
               <w:rPr>
-                <w:rFonts w:ascii="Helvetica Neue" w:hAnsi="Helvetica Neue"/>
+                <w:rFonts w:ascii="Helvetica" w:hAnsi="Helvetica"/>
                 <w:b/>
               </w:rPr>
               <w:t>5</w:t>
             </w:r>
             <w:r>
               <w:rPr>
-                <w:rFonts w:ascii="Helvetica Neue" w:hAnsi="Helvetica Neue"/>
+                <w:rFonts w:ascii="Helvetica" w:hAnsi="Helvetica"/>
                 <w:b/>
               </w:rPr>
               <w:t>%)</w:t>
@@ -1455,17 +1547,17 @@
               <w:pStyle w:val="NoSpacing"/>
               <w:rPr>
                 <w:rStyle w:val="Heading3Char"/>
-                <w:rFonts w:ascii="Helvetica Neue" w:eastAsiaTheme="minorHAnsi" w:hAnsi="Helvetica Neue" w:cstheme="minorBidi"/>
-                <w:b w:val="0"/>
-                <w:bCs w:val="0"/>
-                <w:color w:val="auto"/>
-                <w:sz w:val="22"/>
-              </w:rPr>
-            </w:pPr>
-            <w:r>
-              <w:rPr>
-                <w:rStyle w:val="Heading3Char"/>
-                <w:rFonts w:ascii="Helvetica Neue" w:eastAsiaTheme="minorHAnsi" w:hAnsi="Helvetica Neue" w:cstheme="minorBidi"/>
+                <w:rFonts w:ascii="Helvetica" w:eastAsiaTheme="minorHAnsi" w:hAnsi="Helvetica" w:cstheme="minorBidi"/>
+                <w:b w:val="0"/>
+                <w:bCs w:val="0"/>
+                <w:color w:val="auto"/>
+                <w:sz w:val="22"/>
+              </w:rPr>
+            </w:pPr>
+            <w:r>
+              <w:rPr>
+                <w:rStyle w:val="Heading3Char"/>
+                <w:rFonts w:ascii="Helvetica" w:eastAsiaTheme="minorHAnsi" w:hAnsi="Helvetica" w:cstheme="minorBidi"/>
                 <w:b w:val="0"/>
                 <w:bCs w:val="0"/>
                 <w:color w:val="auto"/>
@@ -1476,7 +1568,7 @@
             <w:r>
               <w:rPr>
                 <w:rStyle w:val="Heading3Char"/>
-                <w:rFonts w:ascii="Helvetica Neue" w:eastAsiaTheme="minorHAnsi" w:hAnsi="Helvetica Neue" w:cstheme="minorBidi"/>
+                <w:rFonts w:ascii="Helvetica" w:eastAsiaTheme="minorHAnsi" w:hAnsi="Helvetica" w:cstheme="minorBidi"/>
                 <w:b w:val="0"/>
                 <w:bCs w:val="0"/>
                 <w:color w:val="auto"/>
@@ -1487,7 +1579,7 @@
             <w:r>
               <w:rPr>
                 <w:rStyle w:val="Heading3Char"/>
-                <w:rFonts w:ascii="Helvetica Neue" w:eastAsiaTheme="minorHAnsi" w:hAnsi="Helvetica Neue" w:cstheme="minorBidi"/>
+                <w:rFonts w:ascii="Helvetica" w:eastAsiaTheme="minorHAnsi" w:hAnsi="Helvetica" w:cstheme="minorBidi"/>
                 <w:b w:val="0"/>
                 <w:bCs w:val="0"/>
                 <w:color w:val="auto"/>
@@ -1498,7 +1590,7 @@
             <w:r>
               <w:rPr>
                 <w:rStyle w:val="Heading3Char"/>
-                <w:rFonts w:ascii="Helvetica Neue" w:eastAsiaTheme="minorHAnsi" w:hAnsi="Helvetica Neue" w:cstheme="minorBidi"/>
+                <w:rFonts w:ascii="Helvetica" w:eastAsiaTheme="minorHAnsi" w:hAnsi="Helvetica" w:cstheme="minorBidi"/>
                 <w:b w:val="0"/>
                 <w:bCs w:val="0"/>
                 <w:color w:val="auto"/>
@@ -1509,7 +1601,7 @@
             <w:r>
               <w:rPr>
                 <w:rStyle w:val="Heading3Char"/>
-                <w:rFonts w:ascii="Helvetica Neue" w:eastAsiaTheme="minorHAnsi" w:hAnsi="Helvetica Neue" w:cstheme="minorBidi"/>
+                <w:rFonts w:ascii="Helvetica" w:eastAsiaTheme="minorHAnsi" w:hAnsi="Helvetica" w:cstheme="minorBidi"/>
                 <w:b w:val="0"/>
                 <w:bCs w:val="0"/>
                 <w:color w:val="auto"/>
@@ -1520,7 +1612,7 @@
             <w:r>
               <w:rPr>
                 <w:rStyle w:val="Heading3Char"/>
-                <w:rFonts w:ascii="Helvetica Neue" w:eastAsiaTheme="minorHAnsi" w:hAnsi="Helvetica Neue" w:cstheme="minorBidi"/>
+                <w:rFonts w:ascii="Helvetica" w:eastAsiaTheme="minorHAnsi" w:hAnsi="Helvetica" w:cstheme="minorBidi"/>
                 <w:b w:val="0"/>
                 <w:bCs w:val="0"/>
                 <w:color w:val="auto"/>
@@ -1531,7 +1623,7 @@
             <w:r>
               <w:rPr>
                 <w:rStyle w:val="Heading3Char"/>
-                <w:rFonts w:ascii="Helvetica Neue" w:eastAsiaTheme="minorHAnsi" w:hAnsi="Helvetica Neue" w:cstheme="minorBidi"/>
+                <w:rFonts w:ascii="Helvetica" w:eastAsiaTheme="minorHAnsi" w:hAnsi="Helvetica" w:cstheme="minorBidi"/>
                 <w:b w:val="0"/>
                 <w:bCs w:val="0"/>
                 <w:color w:val="auto"/>
@@ -1542,7 +1634,7 @@
             <w:r>
               <w:rPr>
                 <w:rStyle w:val="Heading3Char"/>
-                <w:rFonts w:ascii="Helvetica Neue" w:eastAsiaTheme="minorHAnsi" w:hAnsi="Helvetica Neue" w:cstheme="minorBidi"/>
+                <w:rFonts w:ascii="Helvetica" w:eastAsiaTheme="minorHAnsi" w:hAnsi="Helvetica" w:cstheme="minorBidi"/>
                 <w:b w:val="0"/>
                 <w:bCs w:val="0"/>
                 <w:color w:val="auto"/>
@@ -1568,7 +1660,7 @@
               <w:outlineLvl w:val="3"/>
               <w:rPr>
                 <w:rStyle w:val="Heading3Char"/>
-                <w:rFonts w:ascii="Helvetica Neue" w:hAnsi="Helvetica Neue"/>
+                <w:rFonts w:ascii="Helvetica" w:hAnsi="Helvetica"/>
                 <w:b/>
                 <w:bCs/>
                 <w:sz w:val="22"/>
@@ -1577,7 +1669,7 @@
             <w:r>
               <w:rPr>
                 <w:rStyle w:val="Heading3Char"/>
-                <w:rFonts w:ascii="Helvetica Neue" w:hAnsi="Helvetica Neue"/>
+                <w:rFonts w:ascii="Helvetica" w:hAnsi="Helvetica"/>
                 <w:b/>
                 <w:bCs/>
                 <w:sz w:val="22"/>
@@ -1587,7 +1679,7 @@
             <w:r>
               <w:rPr>
                 <w:rStyle w:val="Heading3Char"/>
-                <w:rFonts w:ascii="Helvetica Neue" w:hAnsi="Helvetica Neue"/>
+                <w:rFonts w:ascii="Helvetica" w:hAnsi="Helvetica"/>
                 <w:b/>
                 <w:bCs/>
                 <w:sz w:val="22"/>
@@ -1601,26 +1693,26 @@
               <w:jc w:val="right"/>
               <w:outlineLvl w:val="3"/>
               <w:rPr>
-                <w:rFonts w:ascii="Helvetica Neue" w:hAnsi="Helvetica Neue"/>
-              </w:rPr>
-            </w:pPr>
-            <w:r>
-              <w:rPr>
-                <w:rFonts w:ascii="Helvetica Neue" w:hAnsi="Helvetica Neue"/>
+                <w:rFonts w:ascii="Helvetica" w:hAnsi="Helvetica"/>
+              </w:rPr>
+            </w:pPr>
+            <w:r>
+              <w:rPr>
+                <w:rFonts w:ascii="Helvetica" w:hAnsi="Helvetica"/>
                 <w:color w:val="auto"/>
               </w:rPr>
               <w:t>(7</w:t>
             </w:r>
             <w:r>
               <w:rPr>
-                <w:rFonts w:ascii="Helvetica Neue" w:hAnsi="Helvetica Neue"/>
+                <w:rFonts w:ascii="Helvetica" w:hAnsi="Helvetica"/>
                 <w:color w:val="auto"/>
               </w:rPr>
               <w:t>8</w:t>
             </w:r>
             <w:r>
               <w:rPr>
-                <w:rFonts w:ascii="Helvetica Neue" w:hAnsi="Helvetica Neue"/>
+                <w:rFonts w:ascii="Helvetica" w:hAnsi="Helvetica"/>
                 <w:color w:val="auto"/>
               </w:rPr>
               <w:t>%)</w:t>
@@ -1628,7 +1720,7 @@
             <w:r>
               <w:rPr>
                 <w:rStyle w:val="Heading3Char"/>
-                <w:rFonts w:ascii="Helvetica Neue" w:hAnsi="Helvetica Neue"/>
+                <w:rFonts w:ascii="Helvetica" w:hAnsi="Helvetica"/>
                 <w:b/>
                 <w:bCs/>
                 <w:sz w:val="22"/>
@@ -1648,54 +1740,54 @@
             <w:pPr>
               <w:pStyle w:val="NoSpacing"/>
               <w:rPr>
-                <w:rFonts w:ascii="Helvetica Neue" w:hAnsi="Helvetica Neue"/>
-              </w:rPr>
-            </w:pPr>
-            <w:r>
-              <w:rPr>
-                <w:rFonts w:ascii="Helvetica Neue" w:hAnsi="Helvetica Neue"/>
+                <w:rFonts w:ascii="Helvetica" w:hAnsi="Helvetica"/>
+              </w:rPr>
+            </w:pPr>
+            <w:r>
+              <w:rPr>
+                <w:rFonts w:ascii="Helvetica" w:hAnsi="Helvetica"/>
               </w:rPr>
               <w:t>I</w:t>
             </w:r>
             <w:r>
               <w:rPr>
-                <w:rFonts w:ascii="Helvetica Neue" w:hAnsi="Helvetica Neue"/>
+                <w:rFonts w:ascii="Helvetica" w:hAnsi="Helvetica"/>
               </w:rPr>
               <w:t>ntroduction to modelling, texturing, animating and rendering in</w:t>
             </w:r>
             <w:r>
               <w:rPr>
-                <w:rFonts w:ascii="Helvetica Neue" w:hAnsi="Helvetica Neue"/>
+                <w:rFonts w:ascii="Helvetica" w:hAnsi="Helvetica"/>
               </w:rPr>
               <w:t xml:space="preserve"> Autodesk 3DS Max</w:t>
             </w:r>
             <w:r>
               <w:rPr>
-                <w:rFonts w:ascii="Helvetica Neue" w:hAnsi="Helvetica Neue"/>
+                <w:rFonts w:ascii="Helvetica" w:hAnsi="Helvetica"/>
               </w:rPr>
               <w:t>.</w:t>
             </w:r>
             <w:r>
               <w:rPr>
-                <w:rFonts w:ascii="Helvetica Neue" w:hAnsi="Helvetica Neue"/>
+                <w:rFonts w:ascii="Helvetica" w:hAnsi="Helvetica"/>
               </w:rPr>
               <w:t xml:space="preserve"> </w:t>
             </w:r>
             <w:r>
               <w:rPr>
-                <w:rFonts w:ascii="Helvetica Neue" w:hAnsi="Helvetica Neue"/>
+                <w:rFonts w:ascii="Helvetica" w:hAnsi="Helvetica"/>
               </w:rPr>
               <w:t xml:space="preserve">Created a </w:t>
             </w:r>
             <w:r>
               <w:rPr>
-                <w:rFonts w:ascii="Helvetica Neue" w:hAnsi="Helvetica Neue"/>
+                <w:rFonts w:ascii="Helvetica" w:hAnsi="Helvetica"/>
               </w:rPr>
               <w:t>spaceship race scene</w:t>
             </w:r>
             <w:r>
               <w:rPr>
-                <w:rFonts w:ascii="Helvetica Neue" w:hAnsi="Helvetica Neue"/>
+                <w:rFonts w:ascii="Helvetica" w:hAnsi="Helvetica"/>
               </w:rPr>
               <w:t xml:space="preserve"> and a mechanoid scene.</w:t>
             </w:r>
@@ -1705,7 +1797,7 @@
               <w:pStyle w:val="NoSpacing"/>
               <w:rPr>
                 <w:rStyle w:val="Heading3Char"/>
-                <w:rFonts w:ascii="Helvetica Neue" w:eastAsiaTheme="minorHAnsi" w:hAnsi="Helvetica Neue" w:cstheme="minorBidi"/>
+                <w:rFonts w:ascii="Helvetica" w:eastAsiaTheme="minorHAnsi" w:hAnsi="Helvetica" w:cstheme="minorBidi"/>
                 <w:bCs w:val="0"/>
                 <w:color w:val="auto"/>
                 <w:sz w:val="22"/>
@@ -1715,7 +1807,7 @@
               <w:r>
                 <w:rPr>
                   <w:rStyle w:val="Hyperlink"/>
-                  <w:rFonts w:ascii="Helvetica Neue" w:hAnsi="Helvetica Neue"/>
+                  <w:rFonts w:ascii="Helvetica" w:hAnsi="Helvetica"/>
                 </w:rPr>
                 <w:t>http://jalproductions.co.uk/3d</w:t>
               </w:r>
@@ -1735,13 +1827,13 @@
               <w:jc w:val="right"/>
               <w:rPr>
                 <w:rStyle w:val="Heading3Char"/>
-                <w:rFonts w:ascii="Helvetica Neue" w:hAnsi="Helvetica Neue"/>
-              </w:rPr>
-            </w:pPr>
-            <w:r>
-              <w:rPr>
-                <w:rStyle w:val="Heading3Char"/>
-                <w:rFonts w:ascii="Helvetica Neue" w:hAnsi="Helvetica Neue"/>
+                <w:rFonts w:ascii="Helvetica" w:hAnsi="Helvetica"/>
+              </w:rPr>
+            </w:pPr>
+            <w:r>
+              <w:rPr>
+                <w:rStyle w:val="Heading3Char"/>
+                <w:rFonts w:ascii="Helvetica" w:hAnsi="Helvetica"/>
               </w:rPr>
               <w:t>Year 1</w:t>
             </w:r>
@@ -1757,26 +1849,26 @@
               <w:pStyle w:val="NoSpacing"/>
               <w:rPr>
                 <w:rStyle w:val="Heading3Char"/>
-                <w:rFonts w:ascii="Helvetica Neue" w:eastAsiaTheme="minorHAnsi" w:hAnsi="Helvetica Neue" w:cstheme="minorBidi"/>
-                <w:b w:val="0"/>
-                <w:bCs w:val="0"/>
-                <w:color w:val="auto"/>
-                <w:sz w:val="22"/>
-              </w:rPr>
-            </w:pPr>
-            <w:r>
-              <w:rPr>
-                <w:rFonts w:ascii="Helvetica Neue" w:hAnsi="Helvetica Neue"/>
+                <w:rFonts w:ascii="Helvetica" w:eastAsiaTheme="minorHAnsi" w:hAnsi="Helvetica" w:cstheme="minorBidi"/>
+                <w:b w:val="0"/>
+                <w:bCs w:val="0"/>
+                <w:color w:val="auto"/>
+                <w:sz w:val="22"/>
+              </w:rPr>
+            </w:pPr>
+            <w:r>
+              <w:rPr>
+                <w:rFonts w:ascii="Helvetica" w:hAnsi="Helvetica"/>
                 <w:b/>
               </w:rPr>
               <w:t>A</w:t>
             </w:r>
             <w:r>
               <w:rPr>
-                <w:rFonts w:ascii="Helvetica Neue" w:hAnsi="Helvetica Neue"/>
+                <w:rFonts w:ascii="Helvetica" w:hAnsi="Helvetica"/>
                 <w:b/>
               </w:rPr>
-              <w:t>verage: 81% (Distinction)</w:t>
+              <w:t>verage: 81%</w:t>
             </w:r>
           </w:p>
         </w:tc>
@@ -1795,12 +1887,12 @@
               <w:jc w:val="right"/>
               <w:outlineLvl w:val="3"/>
               <w:rPr>
-                <w:rFonts w:ascii="Helvetica Neue" w:hAnsi="Helvetica Neue"/>
-              </w:rPr>
-            </w:pPr>
-            <w:r>
-              <w:rPr>
-                <w:rFonts w:ascii="Helvetica Neue" w:hAnsi="Helvetica Neue"/>
+                <w:rFonts w:ascii="Helvetica" w:hAnsi="Helvetica"/>
+              </w:rPr>
+            </w:pPr>
+            <w:r>
+              <w:rPr>
+                <w:rFonts w:ascii="Helvetica" w:hAnsi="Helvetica"/>
               </w:rPr>
               <w:lastRenderedPageBreak/>
               <w:t>Computer Systems</w:t>
@@ -1811,13 +1903,13 @@
               <w:pStyle w:val="NoSpacing"/>
               <w:jc w:val="right"/>
               <w:rPr>
-                <w:rFonts w:ascii="Helvetica Neue" w:hAnsi="Helvetica Neue"/>
+                <w:rFonts w:ascii="Helvetica" w:hAnsi="Helvetica"/>
                 <w:b/>
               </w:rPr>
             </w:pPr>
             <w:r>
               <w:rPr>
-                <w:rFonts w:ascii="Helvetica Neue" w:hAnsi="Helvetica Neue"/>
+                <w:rFonts w:ascii="Helvetica" w:hAnsi="Helvetica"/>
                 <w:b/>
               </w:rPr>
               <w:t>(83%)</w:t>
@@ -1836,17 +1928,17 @@
               <w:pStyle w:val="NoSpacing"/>
               <w:rPr>
                 <w:rStyle w:val="Heading3Char"/>
-                <w:rFonts w:ascii="Helvetica Neue" w:eastAsiaTheme="minorHAnsi" w:hAnsi="Helvetica Neue" w:cstheme="minorBidi"/>
-                <w:b w:val="0"/>
-                <w:bCs w:val="0"/>
-                <w:color w:val="auto"/>
-                <w:sz w:val="22"/>
-              </w:rPr>
-            </w:pPr>
-            <w:r>
-              <w:rPr>
-                <w:rStyle w:val="Heading3Char"/>
-                <w:rFonts w:ascii="Helvetica Neue" w:eastAsiaTheme="minorHAnsi" w:hAnsi="Helvetica Neue" w:cstheme="minorBidi"/>
+                <w:rFonts w:ascii="Helvetica" w:eastAsiaTheme="minorHAnsi" w:hAnsi="Helvetica" w:cstheme="minorBidi"/>
+                <w:b w:val="0"/>
+                <w:bCs w:val="0"/>
+                <w:color w:val="auto"/>
+                <w:sz w:val="22"/>
+              </w:rPr>
+            </w:pPr>
+            <w:r>
+              <w:rPr>
+                <w:rStyle w:val="Heading3Char"/>
+                <w:rFonts w:ascii="Helvetica" w:eastAsiaTheme="minorHAnsi" w:hAnsi="Helvetica" w:cstheme="minorBidi"/>
                 <w:b w:val="0"/>
                 <w:bCs w:val="0"/>
                 <w:color w:val="auto"/>
@@ -1857,7 +1949,7 @@
             <w:r>
               <w:rPr>
                 <w:rStyle w:val="Heading3Char"/>
-                <w:rFonts w:ascii="Helvetica Neue" w:eastAsiaTheme="minorHAnsi" w:hAnsi="Helvetica Neue" w:cstheme="minorBidi"/>
+                <w:rFonts w:ascii="Helvetica" w:eastAsiaTheme="minorHAnsi" w:hAnsi="Helvetica" w:cstheme="minorBidi"/>
                 <w:b w:val="0"/>
                 <w:bCs w:val="0"/>
                 <w:color w:val="auto"/>
@@ -1868,7 +1960,7 @@
             <w:r>
               <w:rPr>
                 <w:rStyle w:val="Heading3Char"/>
-                <w:rFonts w:ascii="Helvetica Neue" w:eastAsiaTheme="minorHAnsi" w:hAnsi="Helvetica Neue" w:cstheme="minorBidi"/>
+                <w:rFonts w:ascii="Helvetica" w:eastAsiaTheme="minorHAnsi" w:hAnsi="Helvetica" w:cstheme="minorBidi"/>
                 <w:b w:val="0"/>
                 <w:bCs w:val="0"/>
                 <w:color w:val="auto"/>
@@ -1879,7 +1971,7 @@
             <w:r>
               <w:rPr>
                 <w:rStyle w:val="Heading3Char"/>
-                <w:rFonts w:ascii="Helvetica Neue" w:eastAsiaTheme="minorHAnsi" w:hAnsi="Helvetica Neue" w:cstheme="minorBidi"/>
+                <w:rFonts w:ascii="Helvetica" w:eastAsiaTheme="minorHAnsi" w:hAnsi="Helvetica" w:cstheme="minorBidi"/>
                 <w:b w:val="0"/>
                 <w:bCs w:val="0"/>
                 <w:color w:val="auto"/>
@@ -1890,7 +1982,7 @@
             <w:r>
               <w:rPr>
                 <w:rStyle w:val="Heading3Char"/>
-                <w:rFonts w:ascii="Helvetica Neue" w:eastAsiaTheme="minorHAnsi" w:hAnsi="Helvetica Neue" w:cstheme="minorBidi"/>
+                <w:rFonts w:ascii="Helvetica" w:eastAsiaTheme="minorHAnsi" w:hAnsi="Helvetica" w:cstheme="minorBidi"/>
                 <w:b w:val="0"/>
                 <w:bCs w:val="0"/>
                 <w:color w:val="auto"/>
@@ -1916,12 +2008,12 @@
               <w:jc w:val="right"/>
               <w:outlineLvl w:val="3"/>
               <w:rPr>
-                <w:rFonts w:ascii="Helvetica Neue" w:hAnsi="Helvetica Neue"/>
-              </w:rPr>
-            </w:pPr>
-            <w:r>
-              <w:rPr>
-                <w:rFonts w:ascii="Helvetica Neue" w:hAnsi="Helvetica Neue"/>
+                <w:rFonts w:ascii="Helvetica" w:hAnsi="Helvetica"/>
+              </w:rPr>
+            </w:pPr>
+            <w:r>
+              <w:rPr>
+                <w:rFonts w:ascii="Helvetica" w:hAnsi="Helvetica"/>
               </w:rPr>
               <w:t>Digital Photography</w:t>
             </w:r>
@@ -1932,16 +2024,16 @@
               <w:jc w:val="right"/>
               <w:rPr>
                 <w:rStyle w:val="Heading3Char"/>
-                <w:rFonts w:ascii="Helvetica Neue" w:eastAsiaTheme="minorHAnsi" w:hAnsi="Helvetica Neue" w:cstheme="minorBidi"/>
-                <w:b w:val="0"/>
-                <w:bCs w:val="0"/>
-                <w:color w:val="auto"/>
-                <w:sz w:val="22"/>
-              </w:rPr>
-            </w:pPr>
-            <w:r>
-              <w:rPr>
-                <w:rFonts w:ascii="Helvetica Neue" w:hAnsi="Helvetica Neue"/>
+                <w:rFonts w:ascii="Helvetica" w:eastAsiaTheme="minorHAnsi" w:hAnsi="Helvetica" w:cstheme="minorBidi"/>
+                <w:b w:val="0"/>
+                <w:bCs w:val="0"/>
+                <w:color w:val="auto"/>
+                <w:sz w:val="22"/>
+              </w:rPr>
+            </w:pPr>
+            <w:r>
+              <w:rPr>
+                <w:rFonts w:ascii="Helvetica" w:hAnsi="Helvetica"/>
                 <w:b/>
               </w:rPr>
               <w:t>(83%)</w:t>
@@ -1961,17 +2053,17 @@
               <w:pStyle w:val="NoSpacing"/>
               <w:rPr>
                 <w:rStyle w:val="Heading3Char"/>
-                <w:rFonts w:ascii="Helvetica Neue" w:eastAsiaTheme="minorHAnsi" w:hAnsi="Helvetica Neue" w:cstheme="minorBidi"/>
-                <w:b w:val="0"/>
-                <w:bCs w:val="0"/>
-                <w:color w:val="auto"/>
-                <w:sz w:val="22"/>
-              </w:rPr>
-            </w:pPr>
-            <w:r>
-              <w:rPr>
-                <w:rStyle w:val="Heading3Char"/>
-                <w:rFonts w:ascii="Helvetica Neue" w:eastAsiaTheme="minorHAnsi" w:hAnsi="Helvetica Neue" w:cstheme="minorBidi"/>
+                <w:rFonts w:ascii="Helvetica" w:eastAsiaTheme="minorHAnsi" w:hAnsi="Helvetica" w:cstheme="minorBidi"/>
+                <w:b w:val="0"/>
+                <w:bCs w:val="0"/>
+                <w:color w:val="auto"/>
+                <w:sz w:val="22"/>
+              </w:rPr>
+            </w:pPr>
+            <w:r>
+              <w:rPr>
+                <w:rStyle w:val="Heading3Char"/>
+                <w:rFonts w:ascii="Helvetica" w:eastAsiaTheme="minorHAnsi" w:hAnsi="Helvetica" w:cstheme="minorBidi"/>
                 <w:b w:val="0"/>
                 <w:bCs w:val="0"/>
                 <w:color w:val="auto"/>
@@ -1982,7 +2074,7 @@
             <w:r>
               <w:rPr>
                 <w:rStyle w:val="Heading3Char"/>
-                <w:rFonts w:ascii="Helvetica Neue" w:eastAsiaTheme="minorHAnsi" w:hAnsi="Helvetica Neue" w:cstheme="minorBidi"/>
+                <w:rFonts w:ascii="Helvetica" w:eastAsiaTheme="minorHAnsi" w:hAnsi="Helvetica" w:cstheme="minorBidi"/>
                 <w:b w:val="0"/>
                 <w:bCs w:val="0"/>
                 <w:color w:val="auto"/>
@@ -1993,7 +2085,7 @@
             <w:r>
               <w:rPr>
                 <w:rStyle w:val="Heading3Char"/>
-                <w:rFonts w:ascii="Helvetica Neue" w:eastAsiaTheme="minorHAnsi" w:hAnsi="Helvetica Neue" w:cstheme="minorBidi"/>
+                <w:rFonts w:ascii="Helvetica" w:eastAsiaTheme="minorHAnsi" w:hAnsi="Helvetica" w:cstheme="minorBidi"/>
                 <w:b w:val="0"/>
                 <w:bCs w:val="0"/>
                 <w:color w:val="auto"/>
@@ -2004,7 +2096,7 @@
             <w:r>
               <w:rPr>
                 <w:rStyle w:val="Heading3Char"/>
-                <w:rFonts w:ascii="Helvetica Neue" w:eastAsiaTheme="minorHAnsi" w:hAnsi="Helvetica Neue" w:cstheme="minorBidi"/>
+                <w:rFonts w:ascii="Helvetica" w:eastAsiaTheme="minorHAnsi" w:hAnsi="Helvetica" w:cstheme="minorBidi"/>
                 <w:b w:val="0"/>
                 <w:bCs w:val="0"/>
                 <w:color w:val="auto"/>
@@ -2015,7 +2107,7 @@
             <w:r>
               <w:rPr>
                 <w:rStyle w:val="Heading3Char"/>
-                <w:rFonts w:ascii="Helvetica Neue" w:eastAsiaTheme="minorHAnsi" w:hAnsi="Helvetica Neue" w:cstheme="minorBidi"/>
+                <w:rFonts w:ascii="Helvetica" w:eastAsiaTheme="minorHAnsi" w:hAnsi="Helvetica" w:cstheme="minorBidi"/>
                 <w:b w:val="0"/>
                 <w:bCs w:val="0"/>
                 <w:color w:val="auto"/>
@@ -2026,7 +2118,7 @@
             <w:r>
               <w:rPr>
                 <w:rStyle w:val="Heading3Char"/>
-                <w:rFonts w:ascii="Helvetica Neue" w:eastAsiaTheme="minorHAnsi" w:hAnsi="Helvetica Neue" w:cstheme="minorBidi"/>
+                <w:rFonts w:ascii="Helvetica" w:eastAsiaTheme="minorHAnsi" w:hAnsi="Helvetica" w:cstheme="minorBidi"/>
                 <w:b w:val="0"/>
                 <w:bCs w:val="0"/>
                 <w:color w:val="auto"/>
@@ -2037,7 +2129,7 @@
             <w:r>
               <w:rPr>
                 <w:rStyle w:val="Heading3Char"/>
-                <w:rFonts w:ascii="Helvetica Neue" w:eastAsiaTheme="minorHAnsi" w:hAnsi="Helvetica Neue" w:cstheme="minorBidi"/>
+                <w:rFonts w:ascii="Helvetica" w:eastAsiaTheme="minorHAnsi" w:hAnsi="Helvetica" w:cstheme="minorBidi"/>
                 <w:b w:val="0"/>
                 <w:bCs w:val="0"/>
                 <w:color w:val="auto"/>
@@ -2048,7 +2140,7 @@
             <w:r>
               <w:rPr>
                 <w:rStyle w:val="Heading3Char"/>
-                <w:rFonts w:ascii="Helvetica Neue" w:eastAsiaTheme="minorHAnsi" w:hAnsi="Helvetica Neue" w:cstheme="minorBidi"/>
+                <w:rFonts w:ascii="Helvetica" w:eastAsiaTheme="minorHAnsi" w:hAnsi="Helvetica" w:cstheme="minorBidi"/>
                 <w:b w:val="0"/>
                 <w:bCs w:val="0"/>
                 <w:color w:val="auto"/>
@@ -2059,7 +2151,7 @@
             <w:r>
               <w:rPr>
                 <w:rStyle w:val="Heading3Char"/>
-                <w:rFonts w:ascii="Helvetica Neue" w:eastAsiaTheme="minorHAnsi" w:hAnsi="Helvetica Neue" w:cstheme="minorBidi"/>
+                <w:rFonts w:ascii="Helvetica" w:eastAsiaTheme="minorHAnsi" w:hAnsi="Helvetica" w:cstheme="minorBidi"/>
                 <w:b w:val="0"/>
                 <w:bCs w:val="0"/>
                 <w:color w:val="auto"/>
@@ -2085,12 +2177,12 @@
               <w:jc w:val="right"/>
               <w:outlineLvl w:val="3"/>
               <w:rPr>
-                <w:rFonts w:ascii="Helvetica Neue" w:hAnsi="Helvetica Neue"/>
-              </w:rPr>
-            </w:pPr>
-            <w:r>
-              <w:rPr>
-                <w:rFonts w:ascii="Helvetica Neue" w:hAnsi="Helvetica Neue"/>
+                <w:rFonts w:ascii="Helvetica" w:hAnsi="Helvetica"/>
+              </w:rPr>
+            </w:pPr>
+            <w:r>
+              <w:rPr>
+                <w:rFonts w:ascii="Helvetica" w:hAnsi="Helvetica"/>
               </w:rPr>
               <w:t>Digital Visual Narrative</w:t>
             </w:r>
@@ -2101,16 +2193,16 @@
               <w:jc w:val="right"/>
               <w:rPr>
                 <w:rStyle w:val="Heading3Char"/>
-                <w:rFonts w:ascii="Helvetica Neue" w:eastAsiaTheme="minorHAnsi" w:hAnsi="Helvetica Neue" w:cstheme="minorBidi"/>
-                <w:b w:val="0"/>
-                <w:bCs w:val="0"/>
-                <w:color w:val="auto"/>
-                <w:sz w:val="22"/>
-              </w:rPr>
-            </w:pPr>
-            <w:r>
-              <w:rPr>
-                <w:rFonts w:ascii="Helvetica Neue" w:hAnsi="Helvetica Neue"/>
+                <w:rFonts w:ascii="Helvetica" w:eastAsiaTheme="minorHAnsi" w:hAnsi="Helvetica" w:cstheme="minorBidi"/>
+                <w:b w:val="0"/>
+                <w:bCs w:val="0"/>
+                <w:color w:val="auto"/>
+                <w:sz w:val="22"/>
+              </w:rPr>
+            </w:pPr>
+            <w:r>
+              <w:rPr>
+                <w:rFonts w:ascii="Helvetica" w:hAnsi="Helvetica"/>
                 <w:b/>
               </w:rPr>
               <w:t>(89%)</w:t>
@@ -2130,17 +2222,17 @@
               <w:pStyle w:val="NoSpacing"/>
               <w:rPr>
                 <w:rStyle w:val="Heading3Char"/>
-                <w:rFonts w:ascii="Helvetica Neue" w:eastAsiaTheme="minorHAnsi" w:hAnsi="Helvetica Neue" w:cstheme="minorBidi"/>
-                <w:b w:val="0"/>
-                <w:bCs w:val="0"/>
-                <w:color w:val="auto"/>
-                <w:sz w:val="22"/>
-              </w:rPr>
-            </w:pPr>
-            <w:r>
-              <w:rPr>
-                <w:rStyle w:val="Heading3Char"/>
-                <w:rFonts w:ascii="Helvetica Neue" w:eastAsiaTheme="minorHAnsi" w:hAnsi="Helvetica Neue" w:cstheme="minorBidi"/>
+                <w:rFonts w:ascii="Helvetica" w:eastAsiaTheme="minorHAnsi" w:hAnsi="Helvetica" w:cstheme="minorBidi"/>
+                <w:b w:val="0"/>
+                <w:bCs w:val="0"/>
+                <w:color w:val="auto"/>
+                <w:sz w:val="22"/>
+              </w:rPr>
+            </w:pPr>
+            <w:r>
+              <w:rPr>
+                <w:rStyle w:val="Heading3Char"/>
+                <w:rFonts w:ascii="Helvetica" w:eastAsiaTheme="minorHAnsi" w:hAnsi="Helvetica" w:cstheme="minorBidi"/>
                 <w:b w:val="0"/>
                 <w:bCs w:val="0"/>
                 <w:color w:val="auto"/>
@@ -2151,7 +2243,7 @@
             <w:r>
               <w:rPr>
                 <w:rStyle w:val="Heading3Char"/>
-                <w:rFonts w:ascii="Helvetica Neue" w:eastAsiaTheme="minorHAnsi" w:hAnsi="Helvetica Neue" w:cstheme="minorBidi"/>
+                <w:rFonts w:ascii="Helvetica" w:eastAsiaTheme="minorHAnsi" w:hAnsi="Helvetica" w:cstheme="minorBidi"/>
                 <w:b w:val="0"/>
                 <w:bCs w:val="0"/>
                 <w:color w:val="auto"/>
@@ -2162,7 +2254,7 @@
             <w:r>
               <w:rPr>
                 <w:rStyle w:val="Heading3Char"/>
-                <w:rFonts w:ascii="Helvetica Neue" w:eastAsiaTheme="minorHAnsi" w:hAnsi="Helvetica Neue" w:cstheme="minorBidi"/>
+                <w:rFonts w:ascii="Helvetica" w:eastAsiaTheme="minorHAnsi" w:hAnsi="Helvetica" w:cstheme="minorBidi"/>
                 <w:b w:val="0"/>
                 <w:bCs w:val="0"/>
                 <w:color w:val="auto"/>
@@ -2173,7 +2265,7 @@
             <w:r>
               <w:rPr>
                 <w:rStyle w:val="Heading3Char"/>
-                <w:rFonts w:ascii="Helvetica Neue" w:eastAsiaTheme="minorHAnsi" w:hAnsi="Helvetica Neue" w:cstheme="minorBidi"/>
+                <w:rFonts w:ascii="Helvetica" w:eastAsiaTheme="minorHAnsi" w:hAnsi="Helvetica" w:cstheme="minorBidi"/>
                 <w:b w:val="0"/>
                 <w:bCs w:val="0"/>
                 <w:color w:val="auto"/>
@@ -2187,7 +2279,7 @@
               <w:pStyle w:val="NoSpacing"/>
               <w:rPr>
                 <w:rStyle w:val="Heading3Char"/>
-                <w:rFonts w:ascii="Helvetica Neue" w:eastAsiaTheme="minorHAnsi" w:hAnsi="Helvetica Neue" w:cstheme="minorBidi"/>
+                <w:rFonts w:ascii="Helvetica" w:eastAsiaTheme="minorHAnsi" w:hAnsi="Helvetica" w:cstheme="minorBidi"/>
                 <w:b w:val="0"/>
                 <w:bCs w:val="0"/>
                 <w:color w:val="auto"/>
@@ -2198,7 +2290,7 @@
               <w:r>
                 <w:rPr>
                   <w:rStyle w:val="Hyperlink"/>
-                  <w:rFonts w:ascii="Helvetica Neue" w:hAnsi="Helvetica Neue"/>
+                  <w:rFonts w:ascii="Helvetica" w:hAnsi="Helvetica"/>
                 </w:rPr>
                 <w:t>http://www.newgrounds.com/portal/view/566921</w:t>
               </w:r>
@@ -2221,12 +2313,12 @@
               <w:jc w:val="right"/>
               <w:outlineLvl w:val="3"/>
               <w:rPr>
-                <w:rFonts w:ascii="Helvetica Neue" w:hAnsi="Helvetica Neue"/>
-              </w:rPr>
-            </w:pPr>
-            <w:r>
-              <w:rPr>
-                <w:rFonts w:ascii="Helvetica Neue" w:hAnsi="Helvetica Neue"/>
+                <w:rFonts w:ascii="Helvetica" w:hAnsi="Helvetica"/>
+              </w:rPr>
+            </w:pPr>
+            <w:r>
+              <w:rPr>
+                <w:rFonts w:ascii="Helvetica" w:hAnsi="Helvetica"/>
               </w:rPr>
               <w:t>Interaction Design</w:t>
             </w:r>
@@ -2237,16 +2329,16 @@
               <w:jc w:val="right"/>
               <w:rPr>
                 <w:rStyle w:val="Heading3Char"/>
-                <w:rFonts w:ascii="Helvetica Neue" w:eastAsiaTheme="minorHAnsi" w:hAnsi="Helvetica Neue" w:cstheme="minorBidi"/>
-                <w:b w:val="0"/>
-                <w:bCs w:val="0"/>
-                <w:color w:val="auto"/>
-                <w:sz w:val="22"/>
-              </w:rPr>
-            </w:pPr>
-            <w:r>
-              <w:rPr>
-                <w:rFonts w:ascii="Helvetica Neue" w:hAnsi="Helvetica Neue"/>
+                <w:rFonts w:ascii="Helvetica" w:eastAsiaTheme="minorHAnsi" w:hAnsi="Helvetica" w:cstheme="minorBidi"/>
+                <w:b w:val="0"/>
+                <w:bCs w:val="0"/>
+                <w:color w:val="auto"/>
+                <w:sz w:val="22"/>
+              </w:rPr>
+            </w:pPr>
+            <w:r>
+              <w:rPr>
+                <w:rFonts w:ascii="Helvetica" w:hAnsi="Helvetica"/>
                 <w:b/>
               </w:rPr>
               <w:t>(73%)</w:t>
@@ -2266,17 +2358,17 @@
               <w:pStyle w:val="NoSpacing"/>
               <w:rPr>
                 <w:rStyle w:val="Heading3Char"/>
-                <w:rFonts w:ascii="Helvetica Neue" w:eastAsiaTheme="minorHAnsi" w:hAnsi="Helvetica Neue" w:cstheme="minorBidi"/>
-                <w:b w:val="0"/>
-                <w:bCs w:val="0"/>
-                <w:color w:val="auto"/>
-                <w:sz w:val="22"/>
-              </w:rPr>
-            </w:pPr>
-            <w:r>
-              <w:rPr>
-                <w:rStyle w:val="Heading3Char"/>
-                <w:rFonts w:ascii="Helvetica Neue" w:eastAsiaTheme="minorHAnsi" w:hAnsi="Helvetica Neue" w:cstheme="minorBidi"/>
+                <w:rFonts w:ascii="Helvetica" w:eastAsiaTheme="minorHAnsi" w:hAnsi="Helvetica" w:cstheme="minorBidi"/>
+                <w:b w:val="0"/>
+                <w:bCs w:val="0"/>
+                <w:color w:val="auto"/>
+                <w:sz w:val="22"/>
+              </w:rPr>
+            </w:pPr>
+            <w:r>
+              <w:rPr>
+                <w:rStyle w:val="Heading3Char"/>
+                <w:rFonts w:ascii="Helvetica" w:eastAsiaTheme="minorHAnsi" w:hAnsi="Helvetica" w:cstheme="minorBidi"/>
                 <w:b w:val="0"/>
                 <w:bCs w:val="0"/>
                 <w:color w:val="auto"/>
@@ -2287,7 +2379,7 @@
             <w:r>
               <w:rPr>
                 <w:rStyle w:val="Heading3Char"/>
-                <w:rFonts w:ascii="Helvetica Neue" w:eastAsiaTheme="minorHAnsi" w:hAnsi="Helvetica Neue" w:cstheme="minorBidi"/>
+                <w:rFonts w:ascii="Helvetica" w:eastAsiaTheme="minorHAnsi" w:hAnsi="Helvetica" w:cstheme="minorBidi"/>
                 <w:b w:val="0"/>
                 <w:bCs w:val="0"/>
                 <w:color w:val="auto"/>
@@ -2298,7 +2390,7 @@
             <w:r>
               <w:rPr>
                 <w:rStyle w:val="Heading3Char"/>
-                <w:rFonts w:ascii="Helvetica Neue" w:eastAsiaTheme="minorHAnsi" w:hAnsi="Helvetica Neue" w:cstheme="minorBidi"/>
+                <w:rFonts w:ascii="Helvetica" w:eastAsiaTheme="minorHAnsi" w:hAnsi="Helvetica" w:cstheme="minorBidi"/>
                 <w:b w:val="0"/>
                 <w:bCs w:val="0"/>
                 <w:color w:val="auto"/>
@@ -2310,7 +2402,7 @@
               <w:r>
                 <w:rPr>
                   <w:rStyle w:val="Hyperlink"/>
-                  <w:rFonts w:ascii="Helvetica Neue" w:hAnsi="Helvetica Neue"/>
+                  <w:rFonts w:ascii="Helvetica" w:hAnsi="Helvetica"/>
                 </w:rPr>
                 <w:t>http://ags.net76.net/</w:t>
               </w:r>
@@ -2334,7 +2426,7 @@
               <w:outlineLvl w:val="3"/>
               <w:rPr>
                 <w:rStyle w:val="Heading3Char"/>
-                <w:rFonts w:ascii="Helvetica Neue" w:hAnsi="Helvetica Neue"/>
+                <w:rFonts w:ascii="Helvetica" w:hAnsi="Helvetica"/>
                 <w:b/>
                 <w:bCs/>
                 <w:sz w:val="22"/>
@@ -2342,19 +2434,19 @@
             </w:pPr>
             <w:r>
               <w:rPr>
-                <w:rFonts w:ascii="Helvetica Neue" w:hAnsi="Helvetica Neue"/>
+                <w:rFonts w:ascii="Helvetica" w:hAnsi="Helvetica"/>
               </w:rPr>
               <w:t>Internet Programming with Java</w:t>
             </w:r>
             <w:r>
               <w:rPr>
-                <w:rFonts w:ascii="Helvetica Neue" w:hAnsi="Helvetica Neue"/>
+                <w:rFonts w:ascii="Helvetica" w:hAnsi="Helvetica"/>
               </w:rPr>
               <w:t xml:space="preserve">  </w:t>
             </w:r>
             <w:r>
               <w:rPr>
-                <w:rFonts w:ascii="Helvetica Neue" w:hAnsi="Helvetica Neue"/>
+                <w:rFonts w:ascii="Helvetica" w:hAnsi="Helvetica"/>
                 <w:color w:val="auto"/>
               </w:rPr>
               <w:t>(88%)</w:t>
@@ -2374,17 +2466,17 @@
               <w:pStyle w:val="NoSpacing"/>
               <w:rPr>
                 <w:rStyle w:val="Heading3Char"/>
-                <w:rFonts w:ascii="Helvetica Neue" w:eastAsiaTheme="minorHAnsi" w:hAnsi="Helvetica Neue" w:cstheme="minorBidi"/>
-                <w:b w:val="0"/>
-                <w:bCs w:val="0"/>
-                <w:color w:val="auto"/>
-                <w:sz w:val="22"/>
-              </w:rPr>
-            </w:pPr>
-            <w:r>
-              <w:rPr>
-                <w:rStyle w:val="Heading3Char"/>
-                <w:rFonts w:ascii="Helvetica Neue" w:eastAsiaTheme="minorHAnsi" w:hAnsi="Helvetica Neue" w:cstheme="minorBidi"/>
+                <w:rFonts w:ascii="Helvetica" w:eastAsiaTheme="minorHAnsi" w:hAnsi="Helvetica" w:cstheme="minorBidi"/>
+                <w:b w:val="0"/>
+                <w:bCs w:val="0"/>
+                <w:color w:val="auto"/>
+                <w:sz w:val="22"/>
+              </w:rPr>
+            </w:pPr>
+            <w:r>
+              <w:rPr>
+                <w:rStyle w:val="Heading3Char"/>
+                <w:rFonts w:ascii="Helvetica" w:eastAsiaTheme="minorHAnsi" w:hAnsi="Helvetica" w:cstheme="minorBidi"/>
                 <w:b w:val="0"/>
                 <w:bCs w:val="0"/>
                 <w:color w:val="auto"/>
@@ -2410,18 +2502,18 @@
               <w:jc w:val="right"/>
               <w:outlineLvl w:val="3"/>
               <w:rPr>
-                <w:rFonts w:ascii="Helvetica Neue" w:hAnsi="Helvetica Neue"/>
-              </w:rPr>
-            </w:pPr>
-            <w:r>
-              <w:rPr>
-                <w:rFonts w:ascii="Helvetica Neue" w:hAnsi="Helvetica Neue"/>
+                <w:rFonts w:ascii="Helvetica" w:hAnsi="Helvetica"/>
+              </w:rPr>
+            </w:pPr>
+            <w:r>
+              <w:rPr>
+                <w:rFonts w:ascii="Helvetica" w:hAnsi="Helvetica"/>
               </w:rPr>
               <w:t xml:space="preserve">Intro </w:t>
             </w:r>
             <w:r>
               <w:rPr>
-                <w:rFonts w:ascii="Helvetica Neue" w:hAnsi="Helvetica Neue"/>
+                <w:rFonts w:ascii="Helvetica" w:hAnsi="Helvetica"/>
               </w:rPr>
               <w:t>to Programming</w:t>
             </w:r>
@@ -2432,16 +2524,16 @@
               <w:jc w:val="right"/>
               <w:rPr>
                 <w:rStyle w:val="Heading3Char"/>
-                <w:rFonts w:ascii="Helvetica Neue" w:eastAsiaTheme="minorHAnsi" w:hAnsi="Helvetica Neue" w:cstheme="minorBidi"/>
-                <w:b w:val="0"/>
-                <w:bCs w:val="0"/>
-                <w:color w:val="auto"/>
-                <w:sz w:val="22"/>
-              </w:rPr>
-            </w:pPr>
-            <w:r>
-              <w:rPr>
-                <w:rFonts w:ascii="Helvetica Neue" w:hAnsi="Helvetica Neue"/>
+                <w:rFonts w:ascii="Helvetica" w:eastAsiaTheme="minorHAnsi" w:hAnsi="Helvetica" w:cstheme="minorBidi"/>
+                <w:b w:val="0"/>
+                <w:bCs w:val="0"/>
+                <w:color w:val="auto"/>
+                <w:sz w:val="22"/>
+              </w:rPr>
+            </w:pPr>
+            <w:r>
+              <w:rPr>
+                <w:rFonts w:ascii="Helvetica" w:hAnsi="Helvetica"/>
                 <w:b/>
               </w:rPr>
               <w:t>(91%)</w:t>
@@ -2461,17 +2553,17 @@
               <w:pStyle w:val="NoSpacing"/>
               <w:rPr>
                 <w:rStyle w:val="Heading3Char"/>
-                <w:rFonts w:ascii="Helvetica Neue" w:eastAsiaTheme="minorHAnsi" w:hAnsi="Helvetica Neue" w:cstheme="minorBidi"/>
-                <w:b w:val="0"/>
-                <w:bCs w:val="0"/>
-                <w:color w:val="auto"/>
-                <w:sz w:val="22"/>
-              </w:rPr>
-            </w:pPr>
-            <w:r>
-              <w:rPr>
-                <w:rStyle w:val="Heading3Char"/>
-                <w:rFonts w:ascii="Helvetica Neue" w:eastAsiaTheme="minorHAnsi" w:hAnsi="Helvetica Neue" w:cstheme="minorBidi"/>
+                <w:rFonts w:ascii="Helvetica" w:eastAsiaTheme="minorHAnsi" w:hAnsi="Helvetica" w:cstheme="minorBidi"/>
+                <w:b w:val="0"/>
+                <w:bCs w:val="0"/>
+                <w:color w:val="auto"/>
+                <w:sz w:val="22"/>
+              </w:rPr>
+            </w:pPr>
+            <w:r>
+              <w:rPr>
+                <w:rStyle w:val="Heading3Char"/>
+                <w:rFonts w:ascii="Helvetica" w:eastAsiaTheme="minorHAnsi" w:hAnsi="Helvetica" w:cstheme="minorBidi"/>
                 <w:b w:val="0"/>
                 <w:bCs w:val="0"/>
                 <w:color w:val="auto"/>
@@ -2482,7 +2574,7 @@
             <w:r>
               <w:rPr>
                 <w:rStyle w:val="Heading3Char"/>
-                <w:rFonts w:ascii="Helvetica Neue" w:eastAsiaTheme="minorHAnsi" w:hAnsi="Helvetica Neue" w:cstheme="minorBidi"/>
+                <w:rFonts w:ascii="Helvetica" w:eastAsiaTheme="minorHAnsi" w:hAnsi="Helvetica" w:cstheme="minorBidi"/>
                 <w:b w:val="0"/>
                 <w:bCs w:val="0"/>
                 <w:color w:val="auto"/>
@@ -2493,7 +2585,7 @@
             <w:r>
               <w:rPr>
                 <w:rStyle w:val="Heading3Char"/>
-                <w:rFonts w:ascii="Helvetica Neue" w:eastAsiaTheme="minorHAnsi" w:hAnsi="Helvetica Neue" w:cstheme="minorBidi"/>
+                <w:rFonts w:ascii="Helvetica" w:eastAsiaTheme="minorHAnsi" w:hAnsi="Helvetica" w:cstheme="minorBidi"/>
                 <w:b w:val="0"/>
                 <w:bCs w:val="0"/>
                 <w:color w:val="auto"/>
@@ -2504,7 +2596,7 @@
             <w:r>
               <w:rPr>
                 <w:rStyle w:val="Heading3Char"/>
-                <w:rFonts w:ascii="Helvetica Neue" w:eastAsiaTheme="minorHAnsi" w:hAnsi="Helvetica Neue" w:cstheme="minorBidi"/>
+                <w:rFonts w:ascii="Helvetica" w:eastAsiaTheme="minorHAnsi" w:hAnsi="Helvetica" w:cstheme="minorBidi"/>
                 <w:b w:val="0"/>
                 <w:bCs w:val="0"/>
                 <w:color w:val="auto"/>
@@ -2515,7 +2607,7 @@
             <w:r>
               <w:rPr>
                 <w:rStyle w:val="Heading3Char"/>
-                <w:rFonts w:ascii="Helvetica Neue" w:eastAsiaTheme="minorHAnsi" w:hAnsi="Helvetica Neue" w:cstheme="minorBidi"/>
+                <w:rFonts w:ascii="Helvetica" w:eastAsiaTheme="minorHAnsi" w:hAnsi="Helvetica" w:cstheme="minorBidi"/>
                 <w:b w:val="0"/>
                 <w:bCs w:val="0"/>
                 <w:color w:val="auto"/>
@@ -2526,7 +2618,7 @@
             <w:r>
               <w:rPr>
                 <w:rStyle w:val="Heading3Char"/>
-                <w:rFonts w:ascii="Helvetica Neue" w:eastAsiaTheme="minorHAnsi" w:hAnsi="Helvetica Neue" w:cstheme="minorBidi"/>
+                <w:rFonts w:ascii="Helvetica" w:eastAsiaTheme="minorHAnsi" w:hAnsi="Helvetica" w:cstheme="minorBidi"/>
                 <w:b w:val="0"/>
                 <w:bCs w:val="0"/>
                 <w:color w:val="auto"/>
@@ -2537,7 +2629,7 @@
             <w:r>
               <w:rPr>
                 <w:rStyle w:val="Heading3Char"/>
-                <w:rFonts w:ascii="Helvetica Neue" w:eastAsiaTheme="minorHAnsi" w:hAnsi="Helvetica Neue" w:cstheme="minorBidi"/>
+                <w:rFonts w:ascii="Helvetica" w:eastAsiaTheme="minorHAnsi" w:hAnsi="Helvetica" w:cstheme="minorBidi"/>
                 <w:b w:val="0"/>
                 <w:bCs w:val="0"/>
                 <w:color w:val="auto"/>
@@ -2548,7 +2640,7 @@
             <w:r>
               <w:rPr>
                 <w:rStyle w:val="Heading3Char"/>
-                <w:rFonts w:ascii="Helvetica Neue" w:eastAsiaTheme="minorHAnsi" w:hAnsi="Helvetica Neue" w:cstheme="minorBidi"/>
+                <w:rFonts w:ascii="Helvetica" w:eastAsiaTheme="minorHAnsi" w:hAnsi="Helvetica" w:cstheme="minorBidi"/>
                 <w:b w:val="0"/>
                 <w:bCs w:val="0"/>
                 <w:color w:val="auto"/>
@@ -2574,12 +2666,12 @@
               <w:jc w:val="right"/>
               <w:outlineLvl w:val="3"/>
               <w:rPr>
-                <w:rFonts w:ascii="Helvetica Neue" w:hAnsi="Helvetica Neue"/>
-              </w:rPr>
-            </w:pPr>
-            <w:r>
-              <w:rPr>
-                <w:rFonts w:ascii="Helvetica Neue" w:hAnsi="Helvetica Neue"/>
+                <w:rFonts w:ascii="Helvetica" w:hAnsi="Helvetica"/>
+              </w:rPr>
+            </w:pPr>
+            <w:r>
+              <w:rPr>
+                <w:rFonts w:ascii="Helvetica" w:hAnsi="Helvetica"/>
               </w:rPr>
               <w:t>Visual Communication</w:t>
             </w:r>
@@ -2590,16 +2682,16 @@
               <w:jc w:val="right"/>
               <w:rPr>
                 <w:rStyle w:val="Heading3Char"/>
-                <w:rFonts w:ascii="Helvetica Neue" w:eastAsiaTheme="minorHAnsi" w:hAnsi="Helvetica Neue" w:cstheme="minorBidi"/>
-                <w:b w:val="0"/>
-                <w:bCs w:val="0"/>
-                <w:color w:val="auto"/>
-                <w:sz w:val="22"/>
-              </w:rPr>
-            </w:pPr>
-            <w:r>
-              <w:rPr>
-                <w:rFonts w:ascii="Helvetica Neue" w:hAnsi="Helvetica Neue"/>
+                <w:rFonts w:ascii="Helvetica" w:eastAsiaTheme="minorHAnsi" w:hAnsi="Helvetica" w:cstheme="minorBidi"/>
+                <w:b w:val="0"/>
+                <w:bCs w:val="0"/>
+                <w:color w:val="auto"/>
+                <w:sz w:val="22"/>
+              </w:rPr>
+            </w:pPr>
+            <w:r>
+              <w:rPr>
+                <w:rFonts w:ascii="Helvetica" w:hAnsi="Helvetica"/>
                 <w:b/>
               </w:rPr>
               <w:t>(66%)</w:t>
@@ -2619,17 +2711,17 @@
               <w:pStyle w:val="NoSpacing"/>
               <w:rPr>
                 <w:rStyle w:val="Heading3Char"/>
-                <w:rFonts w:ascii="Helvetica Neue" w:eastAsiaTheme="minorHAnsi" w:hAnsi="Helvetica Neue" w:cstheme="minorBidi"/>
-                <w:b w:val="0"/>
-                <w:bCs w:val="0"/>
-                <w:color w:val="auto"/>
-                <w:sz w:val="22"/>
-              </w:rPr>
-            </w:pPr>
-            <w:r>
-              <w:rPr>
-                <w:rStyle w:val="Heading3Char"/>
-                <w:rFonts w:ascii="Helvetica Neue" w:eastAsiaTheme="minorHAnsi" w:hAnsi="Helvetica Neue" w:cstheme="minorBidi"/>
+                <w:rFonts w:ascii="Helvetica" w:eastAsiaTheme="minorHAnsi" w:hAnsi="Helvetica" w:cstheme="minorBidi"/>
+                <w:b w:val="0"/>
+                <w:bCs w:val="0"/>
+                <w:color w:val="auto"/>
+                <w:sz w:val="22"/>
+              </w:rPr>
+            </w:pPr>
+            <w:r>
+              <w:rPr>
+                <w:rStyle w:val="Heading3Char"/>
+                <w:rFonts w:ascii="Helvetica" w:eastAsiaTheme="minorHAnsi" w:hAnsi="Helvetica" w:cstheme="minorBidi"/>
                 <w:b w:val="0"/>
                 <w:bCs w:val="0"/>
                 <w:color w:val="auto"/>
@@ -2640,7 +2732,7 @@
             <w:r>
               <w:rPr>
                 <w:rStyle w:val="Heading3Char"/>
-                <w:rFonts w:ascii="Helvetica Neue" w:eastAsiaTheme="minorHAnsi" w:hAnsi="Helvetica Neue" w:cstheme="minorBidi"/>
+                <w:rFonts w:ascii="Helvetica" w:eastAsiaTheme="minorHAnsi" w:hAnsi="Helvetica" w:cstheme="minorBidi"/>
                 <w:b w:val="0"/>
                 <w:bCs w:val="0"/>
                 <w:color w:val="auto"/>
@@ -2651,7 +2743,7 @@
             <w:r>
               <w:rPr>
                 <w:rStyle w:val="Heading3Char"/>
-                <w:rFonts w:ascii="Helvetica Neue" w:eastAsiaTheme="minorHAnsi" w:hAnsi="Helvetica Neue" w:cstheme="minorBidi"/>
+                <w:rFonts w:ascii="Helvetica" w:eastAsiaTheme="minorHAnsi" w:hAnsi="Helvetica" w:cstheme="minorBidi"/>
                 <w:b w:val="0"/>
                 <w:bCs w:val="0"/>
                 <w:color w:val="auto"/>
@@ -2662,7 +2754,7 @@
             <w:r>
               <w:rPr>
                 <w:rStyle w:val="Heading3Char"/>
-                <w:rFonts w:ascii="Helvetica Neue" w:eastAsiaTheme="minorHAnsi" w:hAnsi="Helvetica Neue" w:cstheme="minorBidi"/>
+                <w:rFonts w:ascii="Helvetica" w:eastAsiaTheme="minorHAnsi" w:hAnsi="Helvetica" w:cstheme="minorBidi"/>
                 <w:b w:val="0"/>
                 <w:bCs w:val="0"/>
                 <w:color w:val="auto"/>
@@ -2673,7 +2765,7 @@
             <w:r>
               <w:rPr>
                 <w:rStyle w:val="Heading3Char"/>
-                <w:rFonts w:ascii="Helvetica Neue" w:eastAsiaTheme="minorHAnsi" w:hAnsi="Helvetica Neue" w:cstheme="minorBidi"/>
+                <w:rFonts w:ascii="Helvetica" w:eastAsiaTheme="minorHAnsi" w:hAnsi="Helvetica" w:cstheme="minorBidi"/>
                 <w:b w:val="0"/>
                 <w:bCs w:val="0"/>
                 <w:color w:val="auto"/>
@@ -2684,7 +2776,7 @@
             <w:r>
               <w:rPr>
                 <w:rStyle w:val="Heading3Char"/>
-                <w:rFonts w:ascii="Helvetica Neue" w:eastAsiaTheme="minorHAnsi" w:hAnsi="Helvetica Neue" w:cstheme="minorBidi"/>
+                <w:rFonts w:ascii="Helvetica" w:eastAsiaTheme="minorHAnsi" w:hAnsi="Helvetica" w:cstheme="minorBidi"/>
                 <w:b w:val="0"/>
                 <w:bCs w:val="0"/>
                 <w:color w:val="auto"/>
@@ -2695,7 +2787,7 @@
             <w:r>
               <w:rPr>
                 <w:rStyle w:val="Heading3Char"/>
-                <w:rFonts w:ascii="Helvetica Neue" w:eastAsiaTheme="minorHAnsi" w:hAnsi="Helvetica Neue" w:cstheme="minorBidi"/>
+                <w:rFonts w:ascii="Helvetica" w:eastAsiaTheme="minorHAnsi" w:hAnsi="Helvetica" w:cstheme="minorBidi"/>
                 <w:b w:val="0"/>
                 <w:bCs w:val="0"/>
                 <w:color w:val="auto"/>
@@ -2706,7 +2798,7 @@
             <w:r>
               <w:rPr>
                 <w:rStyle w:val="Heading3Char"/>
-                <w:rFonts w:ascii="Helvetica Neue" w:eastAsiaTheme="minorHAnsi" w:hAnsi="Helvetica Neue" w:cstheme="minorBidi"/>
+                <w:rFonts w:ascii="Helvetica" w:eastAsiaTheme="minorHAnsi" w:hAnsi="Helvetica" w:cstheme="minorBidi"/>
                 <w:b w:val="0"/>
                 <w:bCs w:val="0"/>
                 <w:color w:val="auto"/>
@@ -2717,7 +2809,7 @@
             <w:r>
               <w:rPr>
                 <w:rStyle w:val="Heading3Char"/>
-                <w:rFonts w:ascii="Helvetica Neue" w:eastAsiaTheme="minorHAnsi" w:hAnsi="Helvetica Neue" w:cstheme="minorBidi"/>
+                <w:rFonts w:ascii="Helvetica" w:eastAsiaTheme="minorHAnsi" w:hAnsi="Helvetica" w:cstheme="minorBidi"/>
                 <w:b w:val="0"/>
                 <w:bCs w:val="0"/>
                 <w:color w:val="auto"/>
@@ -2742,12 +2834,12 @@
               <w:jc w:val="right"/>
               <w:outlineLvl w:val="3"/>
               <w:rPr>
-                <w:rFonts w:ascii="Helvetica Neue" w:hAnsi="Helvetica Neue"/>
-              </w:rPr>
-            </w:pPr>
-            <w:r>
-              <w:rPr>
-                <w:rFonts w:ascii="Helvetica Neue" w:hAnsi="Helvetica Neue"/>
+                <w:rFonts w:ascii="Helvetica" w:hAnsi="Helvetica"/>
+              </w:rPr>
+            </w:pPr>
+            <w:r>
+              <w:rPr>
+                <w:rFonts w:ascii="Helvetica" w:hAnsi="Helvetica"/>
               </w:rPr>
               <w:t>Website Design</w:t>
             </w:r>
@@ -2758,16 +2850,16 @@
               <w:jc w:val="right"/>
               <w:rPr>
                 <w:rStyle w:val="Heading3Char"/>
-                <w:rFonts w:ascii="Helvetica Neue" w:eastAsiaTheme="minorHAnsi" w:hAnsi="Helvetica Neue" w:cstheme="minorBidi"/>
-                <w:b w:val="0"/>
-                <w:bCs w:val="0"/>
-                <w:color w:val="auto"/>
-                <w:sz w:val="22"/>
-              </w:rPr>
-            </w:pPr>
-            <w:r>
-              <w:rPr>
-                <w:rFonts w:ascii="Helvetica Neue" w:hAnsi="Helvetica Neue"/>
+                <w:rFonts w:ascii="Helvetica" w:eastAsiaTheme="minorHAnsi" w:hAnsi="Helvetica" w:cstheme="minorBidi"/>
+                <w:b w:val="0"/>
+                <w:bCs w:val="0"/>
+                <w:color w:val="auto"/>
+                <w:sz w:val="22"/>
+              </w:rPr>
+            </w:pPr>
+            <w:r>
+              <w:rPr>
+                <w:rFonts w:ascii="Helvetica" w:hAnsi="Helvetica"/>
                 <w:b/>
               </w:rPr>
               <w:t>(76%)</w:t>
@@ -2786,64 +2878,64 @@
               <w:pStyle w:val="NoSpacing"/>
               <w:rPr>
                 <w:rStyle w:val="Heading3Char"/>
-                <w:rFonts w:ascii="Helvetica Neue" w:eastAsiaTheme="minorHAnsi" w:hAnsi="Helvetica Neue" w:cstheme="minorBidi"/>
-                <w:b w:val="0"/>
-                <w:bCs w:val="0"/>
-                <w:color w:val="auto"/>
-                <w:sz w:val="22"/>
-              </w:rPr>
-            </w:pPr>
-            <w:r>
-              <w:rPr>
-                <w:rFonts w:ascii="Helvetica Neue" w:hAnsi="Helvetica Neue"/>
+                <w:rFonts w:ascii="Helvetica" w:eastAsiaTheme="minorHAnsi" w:hAnsi="Helvetica" w:cstheme="minorBidi"/>
+                <w:b w:val="0"/>
+                <w:bCs w:val="0"/>
+                <w:color w:val="auto"/>
+                <w:sz w:val="22"/>
+              </w:rPr>
+            </w:pPr>
+            <w:r>
+              <w:rPr>
+                <w:rFonts w:ascii="Helvetica" w:hAnsi="Helvetica"/>
               </w:rPr>
               <w:t>I created</w:t>
             </w:r>
             <w:r>
               <w:rPr>
-                <w:rFonts w:ascii="Helvetica Neue" w:hAnsi="Helvetica Neue"/>
+                <w:rFonts w:ascii="Helvetica" w:hAnsi="Helvetica"/>
               </w:rPr>
               <w:t xml:space="preserve"> a website using HTML</w:t>
             </w:r>
             <w:r>
               <w:rPr>
-                <w:rFonts w:ascii="Helvetica Neue" w:hAnsi="Helvetica Neue"/>
+                <w:rFonts w:ascii="Helvetica" w:hAnsi="Helvetica"/>
               </w:rPr>
               <w:t xml:space="preserve"> and </w:t>
             </w:r>
             <w:r>
               <w:rPr>
-                <w:rFonts w:ascii="Helvetica Neue" w:hAnsi="Helvetica Neue"/>
+                <w:rFonts w:ascii="Helvetica" w:hAnsi="Helvetica"/>
               </w:rPr>
               <w:t>CSS, ensuring that it worked perf</w:t>
             </w:r>
             <w:r>
               <w:rPr>
-                <w:rFonts w:ascii="Helvetica Neue" w:hAnsi="Helvetica Neue"/>
+                <w:rFonts w:ascii="Helvetica" w:hAnsi="Helvetica"/>
               </w:rPr>
               <w:t xml:space="preserve">ectly in Firefox and </w:t>
             </w:r>
             <w:r>
               <w:rPr>
-                <w:rFonts w:ascii="Helvetica Neue" w:hAnsi="Helvetica Neue"/>
+                <w:rFonts w:ascii="Helvetica" w:hAnsi="Helvetica"/>
               </w:rPr>
               <w:t xml:space="preserve">IE and </w:t>
             </w:r>
             <w:r>
               <w:rPr>
-                <w:rFonts w:ascii="Helvetica Neue" w:hAnsi="Helvetica Neue"/>
+                <w:rFonts w:ascii="Helvetica" w:hAnsi="Helvetica"/>
               </w:rPr>
               <w:t>passed W3C validation standar</w:t>
             </w:r>
             <w:r>
               <w:rPr>
-                <w:rFonts w:ascii="Helvetica Neue" w:hAnsi="Helvetica Neue"/>
+                <w:rFonts w:ascii="Helvetica" w:hAnsi="Helvetica"/>
               </w:rPr>
               <w:t>ds.</w:t>
             </w:r>
             <w:r>
               <w:rPr>
-                <w:rFonts w:ascii="Helvetica Neue" w:hAnsi="Helvetica Neue"/>
+                <w:rFonts w:ascii="Helvetica" w:hAnsi="Helvetica"/>
               </w:rPr>
               <w:t xml:space="preserve"> </w:t>
             </w:r>
@@ -2851,7 +2943,7 @@
               <w:r>
                 <w:rPr>
                   <w:rStyle w:val="Hyperlink"/>
-                  <w:rFonts w:ascii="Helvetica Neue" w:hAnsi="Helvetica Neue"/>
+                  <w:rFonts w:ascii="Helvetica" w:hAnsi="Helvetica"/>
                 </w:rPr>
                 <w:t>http://jalproductions.co.uk/projects/jal33/</w:t>
               </w:r>
@@ -2864,7 +2956,7 @@
       <w:pPr>
         <w:pStyle w:val="NoSpacing"/>
         <w:rPr>
-          <w:rFonts w:ascii="Helvetica Neue" w:hAnsi="Helvetica Neue"/>
+          <w:rFonts w:ascii="Helvetica" w:hAnsi="Helvetica"/>
         </w:rPr>
       </w:pPr>
     </w:p>
@@ -2895,9 +2987,9 @@
           <w:p>
             <w:pPr>
               <w:pStyle w:val="NoSpacing"/>
-              <w:jc w:val="center"/>
-              <w:rPr>
-                <w:rFonts w:ascii="Helvetica Neue" w:hAnsi="Helvetica Neue"/>
+              <w:jc w:val="right"/>
+              <w:rPr>
+                <w:rFonts w:ascii="Helvetica" w:hAnsi="Helvetica"/>
                 <w:b/>
                 <w:sz w:val="28"/>
                 <w:szCs w:val="28"/>
@@ -2906,7 +2998,7 @@
             <w:r>
               <w:rPr>
                 <w:rStyle w:val="Heading3Char"/>
-                <w:rFonts w:ascii="Helvetica Neue" w:hAnsi="Helvetica Neue"/>
+                <w:rFonts w:ascii="Helvetica" w:hAnsi="Helvetica"/>
                 <w:b w:val="0"/>
                 <w:sz w:val="28"/>
                 <w:szCs w:val="28"/>
@@ -2916,7 +3008,7 @@
             <w:r>
               <w:rPr>
                 <w:rStyle w:val="Heading3Char"/>
-                <w:rFonts w:ascii="Helvetica Neue" w:hAnsi="Helvetica Neue"/>
+                <w:rFonts w:ascii="Helvetica" w:hAnsi="Helvetica"/>
                 <w:b w:val="0"/>
                 <w:sz w:val="28"/>
                 <w:szCs w:val="28"/>
@@ -2926,7 +3018,7 @@
             <w:r>
               <w:rPr>
                 <w:rStyle w:val="Heading3Char"/>
-                <w:rFonts w:ascii="Helvetica Neue" w:hAnsi="Helvetica Neue"/>
+                <w:rFonts w:ascii="Helvetica" w:hAnsi="Helvetica"/>
                 <w:b w:val="0"/>
                 <w:sz w:val="28"/>
                 <w:szCs w:val="28"/>
@@ -2936,12 +3028,42 @@
             <w:r>
               <w:rPr>
                 <w:rStyle w:val="Heading3Char"/>
-                <w:rFonts w:ascii="Helvetica Neue" w:hAnsi="Helvetica Neue"/>
+                <w:rFonts w:ascii="Helvetica" w:hAnsi="Helvetica"/>
                 <w:b w:val="0"/>
                 <w:sz w:val="28"/>
                 <w:szCs w:val="28"/>
               </w:rPr>
-              <w:t>-2010</w:t>
+              <w:t xml:space="preserve"> </w:t>
+            </w:r>
+            <w:r>
+              <w:rPr>
+                <w:rStyle w:val="Heading3Char"/>
+                <w:rFonts w:ascii="Helvetica" w:hAnsi="Helvetica"/>
+                <w:b w:val="0"/>
+                <w:sz w:val="28"/>
+                <w:szCs w:val="28"/>
+              </w:rPr>
+              <w:t>-</w:t>
+            </w:r>
+            <w:r>
+              <w:rPr>
+                <w:rStyle w:val="Heading3Char"/>
+                <w:rFonts w:ascii="Helvetica" w:hAnsi="Helvetica"/>
+                <w:b w:val="0"/>
+                <w:sz w:val="28"/>
+                <w:szCs w:val="28"/>
+              </w:rPr>
+              <w:t xml:space="preserve"> </w:t>
+            </w:r>
+            <w:r>
+              <w:rPr>
+                <w:rStyle w:val="Heading3Char"/>
+                <w:rFonts w:ascii="Helvetica" w:hAnsi="Helvetica"/>
+                <w:b w:val="0"/>
+                <w:sz w:val="28"/>
+                <w:szCs w:val="28"/>
+              </w:rPr>
+              <w:t>2010</w:t>
             </w:r>
           </w:p>
         </w:tc>
@@ -2954,12 +3076,12 @@
             <w:pPr>
               <w:pStyle w:val="NoSpacing"/>
               <w:rPr>
-                <w:rFonts w:ascii="Helvetica Neue" w:hAnsi="Helvetica Neue"/>
-              </w:rPr>
-            </w:pPr>
-            <w:r>
-              <w:rPr>
-                <w:rFonts w:ascii="Helvetica Neue" w:hAnsi="Helvetica Neue"/>
+                <w:rFonts w:ascii="Helvetica" w:hAnsi="Helvetica"/>
+              </w:rPr>
+            </w:pPr>
+            <w:r>
+              <w:rPr>
+                <w:rFonts w:ascii="Helvetica" w:hAnsi="Helvetica"/>
               </w:rPr>
               <w:t>Gravesend Grammar School, Gravesend</w:t>
             </w:r>
@@ -2980,12 +3102,12 @@
               <w:jc w:val="right"/>
               <w:outlineLvl w:val="3"/>
               <w:rPr>
-                <w:rFonts w:ascii="Helvetica Neue" w:hAnsi="Helvetica Neue"/>
-              </w:rPr>
-            </w:pPr>
-            <w:r>
-              <w:rPr>
-                <w:rFonts w:ascii="Helvetica Neue" w:hAnsi="Helvetica Neue"/>
+                <w:rFonts w:ascii="Helvetica" w:hAnsi="Helvetica"/>
+              </w:rPr>
+            </w:pPr>
+            <w:r>
+              <w:rPr>
+                <w:rFonts w:ascii="Helvetica" w:hAnsi="Helvetica"/>
               </w:rPr>
               <w:t>A levels</w:t>
             </w:r>
@@ -3002,102 +3124,102 @@
             <w:pPr>
               <w:pStyle w:val="NoSpacing"/>
               <w:rPr>
-                <w:rFonts w:ascii="Helvetica Neue" w:hAnsi="Helvetica Neue"/>
-              </w:rPr>
-            </w:pPr>
-            <w:r>
-              <w:rPr>
-                <w:rFonts w:ascii="Helvetica Neue" w:hAnsi="Helvetica Neue"/>
+                <w:rFonts w:ascii="Helvetica" w:hAnsi="Helvetica"/>
+              </w:rPr>
+            </w:pPr>
+            <w:r>
+              <w:rPr>
+                <w:rFonts w:ascii="Helvetica" w:hAnsi="Helvetica"/>
               </w:rPr>
               <w:t>ICT (A),</w:t>
             </w:r>
             <w:r>
               <w:rPr>
-                <w:rFonts w:ascii="Helvetica Neue" w:hAnsi="Helvetica Neue"/>
+                <w:rFonts w:ascii="Helvetica" w:hAnsi="Helvetica"/>
               </w:rPr>
               <w:t xml:space="preserve">  </w:t>
             </w:r>
             <w:r>
               <w:rPr>
-                <w:rFonts w:ascii="Helvetica Neue" w:hAnsi="Helvetica Neue"/>
+                <w:rFonts w:ascii="Helvetica" w:hAnsi="Helvetica"/>
               </w:rPr>
               <w:t>D</w:t>
             </w:r>
             <w:r>
               <w:rPr>
-                <w:rFonts w:ascii="Helvetica Neue" w:hAnsi="Helvetica Neue"/>
+                <w:rFonts w:ascii="Helvetica" w:hAnsi="Helvetica"/>
               </w:rPr>
               <w:t xml:space="preserve">esign and </w:t>
             </w:r>
             <w:r>
               <w:rPr>
-                <w:rFonts w:ascii="Helvetica Neue" w:hAnsi="Helvetica Neue"/>
+                <w:rFonts w:ascii="Helvetica" w:hAnsi="Helvetica"/>
               </w:rPr>
               <w:t>T</w:t>
             </w:r>
             <w:r>
               <w:rPr>
-                <w:rFonts w:ascii="Helvetica Neue" w:hAnsi="Helvetica Neue"/>
+                <w:rFonts w:ascii="Helvetica" w:hAnsi="Helvetica"/>
               </w:rPr>
               <w:t>echnology</w:t>
             </w:r>
             <w:r>
               <w:rPr>
-                <w:rFonts w:ascii="Helvetica Neue" w:hAnsi="Helvetica Neue"/>
+                <w:rFonts w:ascii="Helvetica" w:hAnsi="Helvetica"/>
               </w:rPr>
               <w:t xml:space="preserve"> (B),</w:t>
             </w:r>
             <w:r>
               <w:rPr>
-                <w:rFonts w:ascii="Helvetica Neue" w:hAnsi="Helvetica Neue"/>
+                <w:rFonts w:ascii="Helvetica" w:hAnsi="Helvetica"/>
               </w:rPr>
               <w:t xml:space="preserve"> </w:t>
             </w:r>
             <w:r>
               <w:rPr>
-                <w:rFonts w:ascii="Helvetica Neue" w:hAnsi="Helvetica Neue"/>
+                <w:rFonts w:ascii="Helvetica" w:hAnsi="Helvetica"/>
               </w:rPr>
               <w:t xml:space="preserve"> </w:t>
             </w:r>
             <w:r>
               <w:rPr>
-                <w:rFonts w:ascii="Helvetica Neue" w:hAnsi="Helvetica Neue"/>
+                <w:rFonts w:ascii="Helvetica" w:hAnsi="Helvetica"/>
               </w:rPr>
               <w:t>Geography</w:t>
             </w:r>
             <w:r>
               <w:rPr>
-                <w:rFonts w:ascii="Helvetica Neue" w:hAnsi="Helvetica Neue"/>
+                <w:rFonts w:ascii="Helvetica" w:hAnsi="Helvetica"/>
               </w:rPr>
               <w:t xml:space="preserve"> (B)</w:t>
             </w:r>
             <w:r>
               <w:rPr>
-                <w:rFonts w:ascii="Helvetica Neue" w:hAnsi="Helvetica Neue"/>
+                <w:rFonts w:ascii="Helvetica" w:hAnsi="Helvetica"/>
               </w:rPr>
               <w:t>,</w:t>
             </w:r>
             <w:r>
               <w:rPr>
-                <w:rFonts w:ascii="Helvetica Neue" w:hAnsi="Helvetica Neue"/>
+                <w:rFonts w:ascii="Helvetica" w:hAnsi="Helvetica"/>
               </w:rPr>
               <w:t xml:space="preserve">  </w:t>
             </w:r>
             <w:r>
               <w:rPr>
-                <w:rFonts w:ascii="Helvetica Neue" w:hAnsi="Helvetica Neue"/>
+                <w:rFonts w:ascii="Helvetica" w:hAnsi="Helvetica"/>
               </w:rPr>
               <w:t>E</w:t>
             </w:r>
             <w:r>
               <w:rPr>
-                <w:rFonts w:ascii="Helvetica Neue" w:hAnsi="Helvetica Neue"/>
+                <w:rFonts w:ascii="Helvetica" w:hAnsi="Helvetica"/>
               </w:rPr>
               <w:t>xtended Project Qualification</w:t>
             </w:r>
             <w:r>
               <w:rPr>
-                <w:rFonts w:ascii="Helvetica Neue" w:hAnsi="Helvetica Neue"/>
+                <w:rFonts w:ascii="Helvetica" w:hAnsi="Helvetica"/>
               </w:rPr>
               <w:t xml:space="preserve"> (C)</w:t>
             </w:r>
@@ -3118,12 +3240,12 @@
               <w:jc w:val="right"/>
               <w:outlineLvl w:val="3"/>
               <w:rPr>
-                <w:rFonts w:ascii="Helvetica Neue" w:hAnsi="Helvetica Neue"/>
-              </w:rPr>
-            </w:pPr>
-            <w:r>
-              <w:rPr>
-                <w:rFonts w:ascii="Helvetica Neue" w:hAnsi="Helvetica Neue"/>
+                <w:rFonts w:ascii="Helvetica" w:hAnsi="Helvetica"/>
+              </w:rPr>
+            </w:pPr>
+            <w:r>
+              <w:rPr>
+                <w:rFonts w:ascii="Helvetica" w:hAnsi="Helvetica"/>
               </w:rPr>
               <w:t>GCSEs</w:t>
             </w:r>
@@ -3140,66 +3262,66 @@
             <w:pPr>
               <w:pStyle w:val="NoSpacing"/>
               <w:rPr>
-                <w:rFonts w:ascii="Helvetica Neue" w:hAnsi="Helvetica Neue"/>
-              </w:rPr>
-            </w:pPr>
-            <w:r>
-              <w:rPr>
-                <w:rFonts w:ascii="Helvetica Neue" w:hAnsi="Helvetica Neue"/>
+                <w:rFonts w:ascii="Helvetica" w:hAnsi="Helvetica"/>
+              </w:rPr>
+            </w:pPr>
+            <w:r>
+              <w:rPr>
+                <w:rFonts w:ascii="Helvetica" w:hAnsi="Helvetica"/>
               </w:rPr>
               <w:t xml:space="preserve">2 </w:t>
             </w:r>
             <w:r>
               <w:rPr>
-                <w:rFonts w:ascii="Helvetica Neue" w:hAnsi="Helvetica Neue"/>
+                <w:rFonts w:ascii="Helvetica" w:hAnsi="Helvetica"/>
               </w:rPr>
               <w:t>(</w:t>
             </w:r>
             <w:r>
               <w:rPr>
-                <w:rFonts w:ascii="Helvetica Neue" w:hAnsi="Helvetica Neue"/>
+                <w:rFonts w:ascii="Helvetica" w:hAnsi="Helvetica"/>
               </w:rPr>
               <w:t>A*</w:t>
             </w:r>
             <w:r>
               <w:rPr>
-                <w:rFonts w:ascii="Helvetica Neue" w:hAnsi="Helvetica Neue"/>
+                <w:rFonts w:ascii="Helvetica" w:hAnsi="Helvetica"/>
               </w:rPr>
               <w:t xml:space="preserve">), </w:t>
             </w:r>
             <w:r>
               <w:rPr>
-                <w:rFonts w:ascii="Helvetica Neue" w:hAnsi="Helvetica Neue"/>
+                <w:rFonts w:ascii="Helvetica" w:hAnsi="Helvetica"/>
               </w:rPr>
               <w:t xml:space="preserve">  </w:t>
             </w:r>
             <w:r>
               <w:rPr>
-                <w:rFonts w:ascii="Helvetica Neue" w:hAnsi="Helvetica Neue"/>
+                <w:rFonts w:ascii="Helvetica" w:hAnsi="Helvetica"/>
               </w:rPr>
               <w:t xml:space="preserve">5 (A), </w:t>
             </w:r>
             <w:r>
               <w:rPr>
-                <w:rFonts w:ascii="Helvetica Neue" w:hAnsi="Helvetica Neue"/>
+                <w:rFonts w:ascii="Helvetica" w:hAnsi="Helvetica"/>
               </w:rPr>
               <w:t xml:space="preserve">  </w:t>
             </w:r>
             <w:r>
               <w:rPr>
-                <w:rFonts w:ascii="Helvetica Neue" w:hAnsi="Helvetica Neue"/>
+                <w:rFonts w:ascii="Helvetica" w:hAnsi="Helvetica"/>
               </w:rPr>
               <w:t xml:space="preserve">2 (B), </w:t>
             </w:r>
             <w:r>
               <w:rPr>
-                <w:rFonts w:ascii="Helvetica Neue" w:hAnsi="Helvetica Neue"/>
+                <w:rFonts w:ascii="Helvetica" w:hAnsi="Helvetica"/>
               </w:rPr>
               <w:t xml:space="preserve">  </w:t>
             </w:r>
             <w:r>
               <w:rPr>
-                <w:rFonts w:ascii="Helvetica Neue" w:hAnsi="Helvetica Neue"/>
+                <w:rFonts w:ascii="Helvetica" w:hAnsi="Helvetica"/>
               </w:rPr>
               <w:t>3 (C)</w:t>
             </w:r>
@@ -3211,7 +3333,7 @@
       <w:pPr>
         <w:pStyle w:val="NoSpacing"/>
         <w:rPr>
-          <w:rFonts w:ascii="Helvetica Neue" w:hAnsi="Helvetica Neue"/>
+          <w:rFonts w:ascii="Helvetica" w:hAnsi="Helvetica"/>
         </w:rPr>
       </w:pPr>
     </w:p>
@@ -3219,7 +3341,7 @@
       <w:pPr>
         <w:pStyle w:val="Heading2"/>
         <w:rPr>
-          <w:rFonts w:ascii="Helvetica Neue" w:hAnsi="Helvetica Neue"/>
+          <w:rFonts w:ascii="Helvetica" w:hAnsi="Helvetica"/>
           <w:color w:val="244061" w:themeColor="accent1" w:themeShade="80"/>
         </w:rPr>
       </w:pPr>
@@ -3227,7 +3349,7 @@
     <w:p>
       <w:pPr>
         <w:rPr>
-          <w:rFonts w:ascii="Helvetica Neue" w:hAnsi="Helvetica Neue"/>
+          <w:rFonts w:ascii="Helvetica" w:hAnsi="Helvetica"/>
         </w:rPr>
       </w:pPr>
     </w:p>
@@ -3235,13 +3357,13 @@
       <w:pPr>
         <w:pStyle w:val="Heading2"/>
         <w:rPr>
-          <w:rFonts w:ascii="Helvetica Neue" w:hAnsi="Helvetica Neue"/>
+          <w:rFonts w:ascii="Helvetica" w:hAnsi="Helvetica"/>
           <w:color w:val="244061" w:themeColor="accent1" w:themeShade="80"/>
         </w:rPr>
       </w:pPr>
       <w:r>
         <w:rPr>
-          <w:rFonts w:ascii="Helvetica Neue" w:hAnsi="Helvetica Neue"/>
+          <w:rFonts w:ascii="Helvetica" w:hAnsi="Helvetica"/>
           <w:color w:val="244061" w:themeColor="accent1" w:themeShade="80"/>
         </w:rPr>
         <w:t>Work Experience</w:t>
@@ -3251,7 +3373,7 @@
       <w:pPr>
         <w:pStyle w:val="NoSpacing"/>
         <w:rPr>
-          <w:rFonts w:ascii="Helvetica Neue" w:hAnsi="Helvetica Neue"/>
+          <w:rFonts w:ascii="Helvetica" w:hAnsi="Helvetica"/>
         </w:rPr>
       </w:pPr>
     </w:p>
@@ -3284,13 +3406,13 @@
               <w:jc w:val="right"/>
               <w:rPr>
                 <w:rStyle w:val="Heading3Char"/>
-                <w:rFonts w:ascii="Helvetica Neue" w:hAnsi="Helvetica Neue"/>
-              </w:rPr>
-            </w:pPr>
-            <w:r>
-              <w:rPr>
-                <w:rStyle w:val="Heading3Char"/>
-                <w:rFonts w:ascii="Helvetica Neue" w:hAnsi="Helvetica Neue"/>
+                <w:rFonts w:ascii="Helvetica" w:hAnsi="Helvetica"/>
+              </w:rPr>
+            </w:pPr>
+            <w:r>
+              <w:rPr>
+                <w:rStyle w:val="Heading3Char"/>
+                <w:rFonts w:ascii="Helvetica" w:hAnsi="Helvetica"/>
               </w:rPr>
               <w:t>June 2012 – Aug 2013</w:t>
             </w:r>
@@ -3304,25 +3426,25 @@
             <w:pPr>
               <w:pStyle w:val="NoSpacing"/>
               <w:rPr>
-                <w:rFonts w:ascii="Helvetica Neue" w:hAnsi="Helvetica Neue"/>
-              </w:rPr>
-            </w:pPr>
-            <w:r>
-              <w:rPr>
-                <w:rFonts w:ascii="Helvetica Neue" w:hAnsi="Helvetica Neue"/>
+                <w:rFonts w:ascii="Helvetica" w:hAnsi="Helvetica"/>
+              </w:rPr>
+            </w:pPr>
+            <w:r>
+              <w:rPr>
+                <w:rFonts w:ascii="Helvetica" w:hAnsi="Helvetica"/>
                 <w:b/>
               </w:rPr>
               <w:t>BBC World Service</w:t>
             </w:r>
             <w:r>
               <w:rPr>
-                <w:rFonts w:ascii="Helvetica Neue" w:hAnsi="Helvetica Neue"/>
+                <w:rFonts w:ascii="Helvetica" w:hAnsi="Helvetica"/>
               </w:rPr>
               <w:t xml:space="preserve"> - </w:t>
             </w:r>
             <w:r>
               <w:rPr>
-                <w:rFonts w:ascii="Helvetica Neue" w:hAnsi="Helvetica Neue"/>
+                <w:rFonts w:ascii="Helvetica" w:hAnsi="Helvetica"/>
               </w:rPr>
               <w:t>Web Developer</w:t>
             </w:r>
@@ -3339,27 +3461,15 @@
             <w:pPr>
               <w:pStyle w:val="NoSpacing"/>
               <w:rPr>
-                <w:rFonts w:ascii="Helvetica Neue" w:hAnsi="Helvetica Neue"/>
+                <w:rFonts w:ascii="Helvetica" w:hAnsi="Helvetica"/>
                 <w:b/>
               </w:rPr>
             </w:pPr>
             <w:r>
               <w:rPr>
-                <w:rFonts w:ascii="Helvetica Neue" w:hAnsi="Helvetica Neue"/>
-              </w:rPr>
-              <w:t>Between the second and third year of university, I took an industrial placement year at the BBC Wo</w:t>
-            </w:r>
-            <w:r>
-              <w:rPr>
-                <w:rFonts w:ascii="Helvetica Neue" w:hAnsi="Helvetica Neue"/>
-              </w:rPr>
-              <w:t xml:space="preserve">rld Service as a Web Developer. </w:t>
-            </w:r>
-            <w:r>
-              <w:rPr>
-                <w:rFonts w:ascii="Helvetica Neue" w:hAnsi="Helvetica Neue"/>
-              </w:rPr>
-              <w:t>During my time there I worked on an Olympics special and the Responsive project to migrate the World Service language sites to responsive design.</w:t>
+                <w:rFonts w:ascii="Helvetica" w:hAnsi="Helvetica"/>
+              </w:rPr>
+              <w:t>Between the second and third year of university, I took an industrial placement year at the BBC World Service as a Web Developer. During my time there I worked on an Olympics special and the Responsive project to migrate the World Service language sites to responsive design.</w:t>
             </w:r>
           </w:p>
         </w:tc>
@@ -3374,13 +3484,13 @@
               <w:pStyle w:val="NoSpacing"/>
               <w:jc w:val="right"/>
               <w:rPr>
-                <w:rFonts w:ascii="Helvetica Neue" w:hAnsi="Helvetica Neue"/>
-              </w:rPr>
-            </w:pPr>
-            <w:r>
-              <w:rPr>
-                <w:rStyle w:val="Heading3Char"/>
-                <w:rFonts w:ascii="Helvetica Neue" w:hAnsi="Helvetica Neue"/>
+                <w:rFonts w:ascii="Helvetica" w:hAnsi="Helvetica"/>
+              </w:rPr>
+            </w:pPr>
+            <w:r>
+              <w:rPr>
+                <w:rStyle w:val="Heading3Char"/>
+                <w:rFonts w:ascii="Helvetica" w:hAnsi="Helvetica"/>
               </w:rPr>
               <w:t>May 2011 - Present</w:t>
             </w:r>
@@ -3394,38 +3504,38 @@
             <w:pPr>
               <w:pStyle w:val="NoSpacing"/>
               <w:rPr>
-                <w:rFonts w:ascii="Helvetica Neue" w:hAnsi="Helvetica Neue"/>
-              </w:rPr>
-            </w:pPr>
-            <w:r>
-              <w:rPr>
-                <w:rFonts w:ascii="Helvetica Neue" w:hAnsi="Helvetica Neue"/>
+                <w:rFonts w:ascii="Helvetica" w:hAnsi="Helvetica"/>
+              </w:rPr>
+            </w:pPr>
+            <w:r>
+              <w:rPr>
+                <w:rFonts w:ascii="Helvetica" w:hAnsi="Helvetica"/>
                 <w:b/>
               </w:rPr>
               <w:t>Precise Pixels</w:t>
             </w:r>
             <w:r>
               <w:rPr>
-                <w:rFonts w:ascii="Helvetica Neue" w:hAnsi="Helvetica Neue"/>
+                <w:rFonts w:ascii="Helvetica" w:hAnsi="Helvetica"/>
                 <w:b/>
               </w:rPr>
               <w:t xml:space="preserve"> - </w:t>
             </w:r>
             <w:r>
               <w:rPr>
-                <w:rFonts w:ascii="Helvetica Neue" w:hAnsi="Helvetica Neue"/>
+                <w:rFonts w:ascii="Helvetica" w:hAnsi="Helvetica"/>
               </w:rPr>
               <w:t>Co-</w:t>
             </w:r>
             <w:r>
               <w:rPr>
-                <w:rFonts w:ascii="Helvetica Neue" w:hAnsi="Helvetica Neue"/>
+                <w:rFonts w:ascii="Helvetica" w:hAnsi="Helvetica"/>
               </w:rPr>
               <w:t xml:space="preserve">Founder / </w:t>
             </w:r>
             <w:r>
               <w:rPr>
-                <w:rFonts w:ascii="Helvetica Neue" w:hAnsi="Helvetica Neue"/>
+                <w:rFonts w:ascii="Helvetica" w:hAnsi="Helvetica"/>
               </w:rPr>
               <w:t>Developer</w:t>
             </w:r>
@@ -3434,14 +3544,14 @@
             <w:pPr>
               <w:pStyle w:val="NoSpacing"/>
               <w:rPr>
-                <w:rFonts w:ascii="Helvetica Neue" w:hAnsi="Helvetica Neue"/>
+                <w:rFonts w:ascii="Helvetica" w:hAnsi="Helvetica"/>
               </w:rPr>
             </w:pPr>
             <w:hyperlink r:id="rId19" w:history="1">
               <w:r>
                 <w:rPr>
                   <w:rStyle w:val="Hyperlink"/>
-                  <w:rFonts w:ascii="Helvetica Neue" w:hAnsi="Helvetica Neue"/>
+                  <w:rFonts w:ascii="Helvetica" w:hAnsi="Helvetica"/>
                 </w:rPr>
                 <w:t>http://www.precisepixels.co.uk/</w:t>
               </w:r>
@@ -3459,37 +3569,37 @@
             <w:pPr>
               <w:pStyle w:val="NoSpacing"/>
               <w:rPr>
-                <w:rFonts w:ascii="Helvetica Neue" w:hAnsi="Helvetica Neue"/>
+                <w:rFonts w:ascii="Helvetica" w:hAnsi="Helvetica"/>
                 <w:b/>
               </w:rPr>
             </w:pPr>
             <w:r>
               <w:rPr>
-                <w:rFonts w:ascii="Helvetica Neue" w:hAnsi="Helvetica Neue"/>
+                <w:rFonts w:ascii="Helvetica" w:hAnsi="Helvetica"/>
               </w:rPr>
               <w:t>As co-founder / developer of this web design company I am enjoying building relationships with local businesses, learning how to effectively pitch for work, gaining web industry awareness, as well as stretching my development skills.  Clients have included a Chinese restaurant and an executive transport service in Holland providing the challenge of communicating ideas over Skype and email. I’m learning project-management skills and enhancing my programming skills, especially in jQuery</w:t>
             </w:r>
             <w:r>
               <w:rPr>
-                <w:rFonts w:ascii="Helvetica Neue" w:hAnsi="Helvetica Neue"/>
+                <w:rFonts w:ascii="Helvetica" w:hAnsi="Helvetica"/>
               </w:rPr>
               <w:t xml:space="preserve"> and PHP</w:t>
             </w:r>
             <w:r>
               <w:rPr>
-                <w:rFonts w:ascii="Helvetica Neue" w:hAnsi="Helvetica Neue"/>
+                <w:rFonts w:ascii="Helvetica" w:hAnsi="Helvetica"/>
               </w:rPr>
               <w:t>, and my understanding of good web design</w:t>
             </w:r>
             <w:r>
               <w:rPr>
-                <w:rFonts w:ascii="Helvetica Neue" w:hAnsi="Helvetica Neue"/>
+                <w:rFonts w:ascii="Helvetica" w:hAnsi="Helvetica"/>
               </w:rPr>
               <w:t xml:space="preserve"> and user experience</w:t>
             </w:r>
             <w:r>
               <w:rPr>
-                <w:rFonts w:ascii="Helvetica Neue" w:hAnsi="Helvetica Neue"/>
+                <w:rFonts w:ascii="Helvetica" w:hAnsi="Helvetica"/>
               </w:rPr>
               <w:t>.</w:t>
             </w:r>
@@ -3506,13 +3616,13 @@
               <w:pStyle w:val="NoSpacing"/>
               <w:jc w:val="right"/>
               <w:rPr>
-                <w:rFonts w:ascii="Helvetica Neue" w:hAnsi="Helvetica Neue"/>
-              </w:rPr>
-            </w:pPr>
-            <w:r>
-              <w:rPr>
-                <w:rStyle w:val="Heading3Char"/>
-                <w:rFonts w:ascii="Helvetica Neue" w:hAnsi="Helvetica Neue"/>
+                <w:rFonts w:ascii="Helvetica" w:hAnsi="Helvetica"/>
+              </w:rPr>
+            </w:pPr>
+            <w:r>
+              <w:rPr>
+                <w:rStyle w:val="Heading3Char"/>
+                <w:rFonts w:ascii="Helvetica" w:hAnsi="Helvetica"/>
               </w:rPr>
               <w:t>May 2011 - Present</w:t>
             </w:r>
@@ -3526,26 +3636,26 @@
             <w:pPr>
               <w:pStyle w:val="NoSpacing"/>
               <w:rPr>
-                <w:rFonts w:ascii="Helvetica Neue" w:hAnsi="Helvetica Neue"/>
+                <w:rFonts w:ascii="Helvetica" w:hAnsi="Helvetica"/>
                 <w:b/>
               </w:rPr>
             </w:pPr>
             <w:r>
               <w:rPr>
-                <w:rFonts w:ascii="Helvetica Neue" w:hAnsi="Helvetica Neue"/>
+                <w:rFonts w:ascii="Helvetica" w:hAnsi="Helvetica"/>
                 <w:b/>
               </w:rPr>
               <w:t>People United</w:t>
             </w:r>
             <w:r>
               <w:rPr>
-                <w:rFonts w:ascii="Helvetica Neue" w:hAnsi="Helvetica Neue"/>
+                <w:rFonts w:ascii="Helvetica" w:hAnsi="Helvetica"/>
               </w:rPr>
               <w:t xml:space="preserve"> - </w:t>
             </w:r>
             <w:r>
               <w:rPr>
-                <w:rFonts w:ascii="Helvetica Neue" w:hAnsi="Helvetica Neue"/>
+                <w:rFonts w:ascii="Helvetica" w:hAnsi="Helvetica"/>
               </w:rPr>
               <w:t>Web Consultant</w:t>
             </w:r>
@@ -3554,14 +3664,14 @@
             <w:pPr>
               <w:pStyle w:val="NoSpacing"/>
               <w:rPr>
-                <w:rFonts w:ascii="Helvetica Neue" w:hAnsi="Helvetica Neue"/>
+                <w:rFonts w:ascii="Helvetica" w:hAnsi="Helvetica"/>
               </w:rPr>
             </w:pPr>
             <w:hyperlink r:id="rId20" w:history="1">
               <w:r>
                 <w:rPr>
                   <w:rStyle w:val="Hyperlink"/>
-                  <w:rFonts w:ascii="Helvetica Neue" w:hAnsi="Helvetica Neue"/>
+                  <w:rFonts w:ascii="Helvetica" w:hAnsi="Helvetica"/>
                 </w:rPr>
                 <w:t>http://www.peopleunited.org.uk/</w:t>
               </w:r>
@@ -3569,7 +3679,7 @@
             <w:r>
               <w:rPr>
                 <w:rStyle w:val="Hyperlink"/>
-                <w:rFonts w:ascii="Helvetica Neue" w:hAnsi="Helvetica Neue"/>
+                <w:rFonts w:ascii="Helvetica" w:hAnsi="Helvetica"/>
               </w:rPr>
               <w:t xml:space="preserve"> </w:t>
             </w:r>
@@ -3586,55 +3696,55 @@
             <w:pPr>
               <w:pStyle w:val="NoSpacing"/>
               <w:rPr>
-                <w:rFonts w:ascii="Helvetica Neue" w:hAnsi="Helvetica Neue"/>
+                <w:rFonts w:ascii="Helvetica" w:hAnsi="Helvetica"/>
                 <w:b/>
               </w:rPr>
             </w:pPr>
             <w:r>
               <w:rPr>
-                <w:rFonts w:ascii="Helvetica Neue" w:hAnsi="Helvetica Neue"/>
+                <w:rFonts w:ascii="Helvetica" w:hAnsi="Helvetica"/>
               </w:rPr>
               <w:t>I work as a freelance Web Co</w:t>
             </w:r>
             <w:r>
               <w:rPr>
-                <w:rFonts w:ascii="Helvetica Neue" w:hAnsi="Helvetica Neue"/>
+                <w:rFonts w:ascii="Helvetica" w:hAnsi="Helvetica"/>
               </w:rPr>
               <w:t xml:space="preserve">nsultant for this arts charity. </w:t>
             </w:r>
             <w:r>
               <w:rPr>
-                <w:rFonts w:ascii="Helvetica Neue" w:hAnsi="Helvetica Neue"/>
+                <w:rFonts w:ascii="Helvetica" w:hAnsi="Helvetica"/>
               </w:rPr>
               <w:t xml:space="preserve">I perform updates to their website and </w:t>
             </w:r>
             <w:r>
               <w:rPr>
-                <w:rFonts w:ascii="Helvetica Neue" w:hAnsi="Helvetica Neue"/>
+                <w:rFonts w:ascii="Helvetica" w:hAnsi="Helvetica"/>
               </w:rPr>
               <w:t>any computer-related tasks</w:t>
             </w:r>
             <w:r>
               <w:rPr>
-                <w:rFonts w:ascii="Helvetica Neue" w:hAnsi="Helvetica Neue"/>
+                <w:rFonts w:ascii="Helvetica" w:hAnsi="Helvetica"/>
               </w:rPr>
               <w:t xml:space="preserve"> they require</w:t>
             </w:r>
             <w:r>
               <w:rPr>
-                <w:rFonts w:ascii="Helvetica Neue" w:hAnsi="Helvetica Neue"/>
+                <w:rFonts w:ascii="Helvetica" w:hAnsi="Helvetica"/>
               </w:rPr>
               <w:t>. I have been tasked with re-building their whole website from scratch, implementing a basic CMS structure so they can easi</w:t>
             </w:r>
             <w:r>
               <w:rPr>
-                <w:rFonts w:ascii="Helvetica Neue" w:hAnsi="Helvetica Neue"/>
+                <w:rFonts w:ascii="Helvetica" w:hAnsi="Helvetica"/>
               </w:rPr>
               <w:t xml:space="preserve">ly update the site themselves. </w:t>
             </w:r>
             <w:r>
               <w:rPr>
-                <w:rFonts w:ascii="Helvetica Neue" w:hAnsi="Helvetica Neue"/>
+                <w:rFonts w:ascii="Helvetica" w:hAnsi="Helvetica"/>
               </w:rPr>
               <w:t>This is giving me relevant, hands-on (paid) experience in the complete life-cycle of a project.</w:t>
             </w:r>
@@ -3646,13 +3756,13 @@
       <w:pPr>
         <w:pStyle w:val="Heading2"/>
         <w:rPr>
-          <w:rFonts w:ascii="Helvetica Neue" w:hAnsi="Helvetica Neue"/>
+          <w:rFonts w:ascii="Helvetica" w:hAnsi="Helvetica"/>
           <w:color w:val="244061" w:themeColor="accent1" w:themeShade="80"/>
         </w:rPr>
       </w:pPr>
       <w:r>
         <w:rPr>
-          <w:rFonts w:ascii="Helvetica Neue" w:hAnsi="Helvetica Neue"/>
+          <w:rFonts w:ascii="Helvetica" w:hAnsi="Helvetica"/>
           <w:color w:val="244061" w:themeColor="accent1" w:themeShade="80"/>
         </w:rPr>
         <w:lastRenderedPageBreak/>
@@ -3663,7 +3773,7 @@
       <w:pPr>
         <w:pStyle w:val="Heading4"/>
         <w:rPr>
-          <w:rFonts w:ascii="Helvetica Neue" w:hAnsi="Helvetica Neue"/>
+          <w:rFonts w:ascii="Helvetica" w:hAnsi="Helvetica"/>
         </w:rPr>
       </w:pPr>
     </w:p>
@@ -3695,12 +3805,12 @@
               <w:pStyle w:val="Heading4"/>
               <w:outlineLvl w:val="3"/>
               <w:rPr>
-                <w:rFonts w:ascii="Helvetica Neue" w:hAnsi="Helvetica Neue"/>
-              </w:rPr>
-            </w:pPr>
-            <w:r>
-              <w:rPr>
-                <w:rFonts w:ascii="Helvetica Neue" w:hAnsi="Helvetica Neue"/>
+                <w:rFonts w:ascii="Helvetica" w:hAnsi="Helvetica"/>
+              </w:rPr>
+            </w:pPr>
+            <w:r>
+              <w:rPr>
+                <w:rFonts w:ascii="Helvetica" w:hAnsi="Helvetica"/>
               </w:rPr>
               <w:t>Languages</w:t>
             </w:r>
@@ -3713,13 +3823,13 @@
                 <w:numId w:val="2"/>
               </w:numPr>
               <w:rPr>
-                <w:rFonts w:ascii="Helvetica Neue" w:hAnsi="Helvetica Neue"/>
+                <w:rFonts w:ascii="Helvetica" w:hAnsi="Helvetica"/>
                 <w:color w:val="000000" w:themeColor="text1"/>
               </w:rPr>
             </w:pPr>
             <w:r>
               <w:rPr>
-                <w:rFonts w:ascii="Helvetica Neue" w:hAnsi="Helvetica Neue"/>
+                <w:rFonts w:ascii="Helvetica" w:hAnsi="Helvetica"/>
                 <w:color w:val="000000" w:themeColor="text1"/>
               </w:rPr>
               <w:t>HTML5 &amp; CSS3</w:t>
@@ -3733,13 +3843,13 @@
                 <w:numId w:val="2"/>
               </w:numPr>
               <w:rPr>
-                <w:rFonts w:ascii="Helvetica Neue" w:hAnsi="Helvetica Neue"/>
+                <w:rFonts w:ascii="Helvetica" w:hAnsi="Helvetica"/>
                 <w:color w:val="000000" w:themeColor="text1"/>
               </w:rPr>
             </w:pPr>
             <w:r>
               <w:rPr>
-                <w:rFonts w:ascii="Helvetica Neue" w:hAnsi="Helvetica Neue"/>
+                <w:rFonts w:ascii="Helvetica" w:hAnsi="Helvetica"/>
                 <w:color w:val="000000" w:themeColor="text1"/>
               </w:rPr>
               <w:t>JavaScript &amp; jQuery</w:t>
@@ -3753,13 +3863,13 @@
                 <w:numId w:val="2"/>
               </w:numPr>
               <w:rPr>
-                <w:rFonts w:ascii="Helvetica Neue" w:hAnsi="Helvetica Neue"/>
+                <w:rFonts w:ascii="Helvetica" w:hAnsi="Helvetica"/>
                 <w:color w:val="000000" w:themeColor="text1"/>
               </w:rPr>
             </w:pPr>
             <w:r>
               <w:rPr>
-                <w:rFonts w:ascii="Helvetica Neue" w:hAnsi="Helvetica Neue"/>
+                <w:rFonts w:ascii="Helvetica" w:hAnsi="Helvetica"/>
                 <w:color w:val="000000" w:themeColor="text1"/>
               </w:rPr>
               <w:t>PHP</w:t>
@@ -3773,13 +3883,13 @@
                 <w:numId w:val="2"/>
               </w:numPr>
               <w:rPr>
-                <w:rFonts w:ascii="Helvetica Neue" w:hAnsi="Helvetica Neue"/>
+                <w:rFonts w:ascii="Helvetica" w:hAnsi="Helvetica"/>
                 <w:color w:val="000000" w:themeColor="text1"/>
               </w:rPr>
             </w:pPr>
             <w:r>
               <w:rPr>
-                <w:rFonts w:ascii="Helvetica Neue" w:hAnsi="Helvetica Neue"/>
+                <w:rFonts w:ascii="Helvetica" w:hAnsi="Helvetica"/>
                 <w:color w:val="000000" w:themeColor="text1"/>
               </w:rPr>
               <w:t>AJAX</w:t>
@@ -3793,13 +3903,13 @@
                 <w:numId w:val="2"/>
               </w:numPr>
               <w:rPr>
-                <w:rFonts w:ascii="Helvetica Neue" w:hAnsi="Helvetica Neue"/>
+                <w:rFonts w:ascii="Helvetica" w:hAnsi="Helvetica"/>
                 <w:color w:val="000000" w:themeColor="text1"/>
               </w:rPr>
             </w:pPr>
             <w:r>
               <w:rPr>
-                <w:rFonts w:ascii="Helvetica Neue" w:hAnsi="Helvetica Neue"/>
+                <w:rFonts w:ascii="Helvetica" w:hAnsi="Helvetica"/>
                 <w:color w:val="000000" w:themeColor="text1"/>
               </w:rPr>
               <w:t>Sass</w:t>
@@ -3813,13 +3923,13 @@
                 <w:numId w:val="2"/>
               </w:numPr>
               <w:rPr>
-                <w:rFonts w:ascii="Helvetica Neue" w:hAnsi="Helvetica Neue"/>
+                <w:rFonts w:ascii="Helvetica" w:hAnsi="Helvetica"/>
                 <w:color w:val="000000" w:themeColor="text1"/>
               </w:rPr>
             </w:pPr>
             <w:r>
               <w:rPr>
-                <w:rFonts w:ascii="Helvetica Neue" w:hAnsi="Helvetica Neue"/>
+                <w:rFonts w:ascii="Helvetica" w:hAnsi="Helvetica"/>
                 <w:color w:val="000000" w:themeColor="text1"/>
               </w:rPr>
               <w:t>Ruby</w:t>
@@ -3833,13 +3943,13 @@
                 <w:numId w:val="2"/>
               </w:numPr>
               <w:rPr>
-                <w:rFonts w:ascii="Helvetica Neue" w:hAnsi="Helvetica Neue"/>
+                <w:rFonts w:ascii="Helvetica" w:hAnsi="Helvetica"/>
                 <w:color w:val="000000" w:themeColor="text1"/>
               </w:rPr>
             </w:pPr>
             <w:r>
               <w:rPr>
-                <w:rFonts w:ascii="Helvetica Neue" w:hAnsi="Helvetica Neue"/>
+                <w:rFonts w:ascii="Helvetica" w:hAnsi="Helvetica"/>
                 <w:color w:val="000000" w:themeColor="text1"/>
               </w:rPr>
               <w:t>ActionScript 3.0 &amp; 2.0</w:t>
@@ -3853,13 +3963,13 @@
                 <w:numId w:val="2"/>
               </w:numPr>
               <w:rPr>
-                <w:rFonts w:ascii="Helvetica Neue" w:hAnsi="Helvetica Neue"/>
+                <w:rFonts w:ascii="Helvetica" w:hAnsi="Helvetica"/>
                 <w:color w:val="000000" w:themeColor="text1"/>
               </w:rPr>
             </w:pPr>
             <w:r>
               <w:rPr>
-                <w:rFonts w:ascii="Helvetica Neue" w:hAnsi="Helvetica Neue"/>
+                <w:rFonts w:ascii="Helvetica" w:hAnsi="Helvetica"/>
                 <w:color w:val="000000" w:themeColor="text1"/>
               </w:rPr>
               <w:t>Visual Basic</w:t>
@@ -3873,13 +3983,13 @@
                 <w:numId w:val="2"/>
               </w:numPr>
               <w:rPr>
-                <w:rFonts w:ascii="Helvetica Neue" w:hAnsi="Helvetica Neue"/>
+                <w:rFonts w:ascii="Helvetica" w:hAnsi="Helvetica"/>
                 <w:color w:val="000000" w:themeColor="text1"/>
               </w:rPr>
             </w:pPr>
             <w:r>
               <w:rPr>
-                <w:rFonts w:ascii="Helvetica Neue" w:hAnsi="Helvetica Neue"/>
+                <w:rFonts w:ascii="Helvetica" w:hAnsi="Helvetica"/>
                 <w:color w:val="000000" w:themeColor="text1"/>
               </w:rPr>
               <w:t>C++</w:t>
@@ -3893,13 +4003,13 @@
                 <w:numId w:val="2"/>
               </w:numPr>
               <w:rPr>
-                <w:rFonts w:ascii="Helvetica Neue" w:hAnsi="Helvetica Neue"/>
+                <w:rFonts w:ascii="Helvetica" w:hAnsi="Helvetica"/>
                 <w:color w:val="000000" w:themeColor="text1"/>
               </w:rPr>
             </w:pPr>
             <w:r>
               <w:rPr>
-                <w:rFonts w:ascii="Helvetica Neue" w:hAnsi="Helvetica Neue"/>
+                <w:rFonts w:ascii="Helvetica" w:hAnsi="Helvetica"/>
                 <w:color w:val="000000" w:themeColor="text1"/>
               </w:rPr>
               <w:t>C#</w:t>
@@ -3913,13 +4023,13 @@
                 <w:numId w:val="2"/>
               </w:numPr>
               <w:rPr>
-                <w:rFonts w:ascii="Helvetica Neue" w:hAnsi="Helvetica Neue"/>
+                <w:rFonts w:ascii="Helvetica" w:hAnsi="Helvetica"/>
                 <w:color w:val="000000" w:themeColor="text1"/>
               </w:rPr>
             </w:pPr>
             <w:r>
               <w:rPr>
-                <w:rFonts w:ascii="Helvetica Neue" w:hAnsi="Helvetica Neue"/>
+                <w:rFonts w:ascii="Helvetica" w:hAnsi="Helvetica"/>
                 <w:color w:val="000000" w:themeColor="text1"/>
               </w:rPr>
               <w:t>Java</w:t>
@@ -3933,13 +4043,13 @@
                 <w:numId w:val="2"/>
               </w:numPr>
               <w:rPr>
-                <w:rFonts w:ascii="Helvetica Neue" w:hAnsi="Helvetica Neue"/>
+                <w:rFonts w:ascii="Helvetica" w:hAnsi="Helvetica"/>
                 <w:color w:val="000000" w:themeColor="text1"/>
               </w:rPr>
             </w:pPr>
             <w:r>
               <w:rPr>
-                <w:rFonts w:ascii="Helvetica Neue" w:hAnsi="Helvetica Neue"/>
+                <w:rFonts w:ascii="Helvetica" w:hAnsi="Helvetica"/>
                 <w:color w:val="000000" w:themeColor="text1"/>
               </w:rPr>
               <w:t>Android</w:t>
@@ -3955,12 +4065,12 @@
               <w:pStyle w:val="Heading4"/>
               <w:outlineLvl w:val="3"/>
               <w:rPr>
-                <w:rFonts w:ascii="Helvetica Neue" w:hAnsi="Helvetica Neue"/>
-              </w:rPr>
-            </w:pPr>
-            <w:r>
-              <w:rPr>
-                <w:rFonts w:ascii="Helvetica Neue" w:hAnsi="Helvetica Neue"/>
+                <w:rFonts w:ascii="Helvetica" w:hAnsi="Helvetica"/>
+              </w:rPr>
+            </w:pPr>
+            <w:r>
+              <w:rPr>
+                <w:rFonts w:ascii="Helvetica" w:hAnsi="Helvetica"/>
               </w:rPr>
               <w:t>Software</w:t>
             </w:r>
@@ -3973,13 +4083,13 @@
                 <w:numId w:val="2"/>
               </w:numPr>
               <w:rPr>
-                <w:rFonts w:ascii="Helvetica Neue" w:hAnsi="Helvetica Neue"/>
+                <w:rFonts w:ascii="Helvetica" w:hAnsi="Helvetica"/>
                 <w:color w:val="000000" w:themeColor="text1"/>
               </w:rPr>
             </w:pPr>
             <w:r>
               <w:rPr>
-                <w:rFonts w:ascii="Helvetica Neue" w:hAnsi="Helvetica Neue"/>
+                <w:rFonts w:ascii="Helvetica" w:hAnsi="Helvetica"/>
                 <w:color w:val="000000" w:themeColor="text1"/>
               </w:rPr>
               <w:t>Photoshop, Dreamweaver, Flash, After Effects, Premiere Pro</w:t>
@@ -3993,13 +4103,13 @@
                 <w:numId w:val="2"/>
               </w:numPr>
               <w:rPr>
-                <w:rFonts w:ascii="Helvetica Neue" w:hAnsi="Helvetica Neue"/>
+                <w:rFonts w:ascii="Helvetica" w:hAnsi="Helvetica"/>
                 <w:color w:val="000000" w:themeColor="text1"/>
               </w:rPr>
             </w:pPr>
             <w:r>
               <w:rPr>
-                <w:rFonts w:ascii="Helvetica Neue" w:hAnsi="Helvetica Neue"/>
+                <w:rFonts w:ascii="Helvetica" w:hAnsi="Helvetica"/>
                 <w:color w:val="000000" w:themeColor="text1"/>
               </w:rPr>
               <w:t>Autodesk 3DS Max</w:t>
@@ -4013,13 +4123,13 @@
                 <w:numId w:val="2"/>
               </w:numPr>
               <w:rPr>
-                <w:rFonts w:ascii="Helvetica Neue" w:hAnsi="Helvetica Neue"/>
+                <w:rFonts w:ascii="Helvetica" w:hAnsi="Helvetica"/>
                 <w:color w:val="000000" w:themeColor="text1"/>
               </w:rPr>
             </w:pPr>
             <w:r>
               <w:rPr>
-                <w:rFonts w:ascii="Helvetica Neue" w:hAnsi="Helvetica Neue"/>
+                <w:rFonts w:ascii="Helvetica" w:hAnsi="Helvetica"/>
                 <w:color w:val="000000" w:themeColor="text1"/>
               </w:rPr>
               <w:t>NextLimit Realflow</w:t>
@@ -4033,13 +4143,13 @@
                 <w:numId w:val="2"/>
               </w:numPr>
               <w:rPr>
-                <w:rFonts w:ascii="Helvetica Neue" w:hAnsi="Helvetica Neue"/>
+                <w:rFonts w:ascii="Helvetica" w:hAnsi="Helvetica"/>
                 <w:color w:val="000000" w:themeColor="text1"/>
               </w:rPr>
             </w:pPr>
             <w:r>
               <w:rPr>
-                <w:rFonts w:ascii="Helvetica Neue" w:hAnsi="Helvetica Neue"/>
+                <w:rFonts w:ascii="Helvetica" w:hAnsi="Helvetica"/>
                 <w:color w:val="000000" w:themeColor="text1"/>
               </w:rPr>
               <w:t>Swift 3D</w:t>
@@ -4053,13 +4163,13 @@
                 <w:numId w:val="2"/>
               </w:numPr>
               <w:rPr>
-                <w:rFonts w:ascii="Helvetica Neue" w:hAnsi="Helvetica Neue"/>
+                <w:rFonts w:ascii="Helvetica" w:hAnsi="Helvetica"/>
                 <w:color w:val="000000" w:themeColor="text1"/>
               </w:rPr>
             </w:pPr>
             <w:r>
               <w:rPr>
-                <w:rFonts w:ascii="Helvetica Neue" w:hAnsi="Helvetica Neue"/>
+                <w:rFonts w:ascii="Helvetica" w:hAnsi="Helvetica"/>
                 <w:color w:val="000000" w:themeColor="text1"/>
               </w:rPr>
               <w:t>FL Studio</w:t>
@@ -4073,13 +4183,13 @@
                 <w:numId w:val="2"/>
               </w:numPr>
               <w:rPr>
-                <w:rFonts w:ascii="Helvetica Neue" w:hAnsi="Helvetica Neue"/>
+                <w:rFonts w:ascii="Helvetica" w:hAnsi="Helvetica"/>
                 <w:color w:val="000000" w:themeColor="text1"/>
               </w:rPr>
             </w:pPr>
             <w:r>
               <w:rPr>
-                <w:rFonts w:ascii="Helvetica Neue" w:hAnsi="Helvetica Neue"/>
+                <w:rFonts w:ascii="Helvetica" w:hAnsi="Helvetica"/>
                 <w:color w:val="000000" w:themeColor="text1"/>
               </w:rPr>
               <w:t>Microsoft Visual Studio</w:t>
@@ -4093,13 +4203,13 @@
                 <w:numId w:val="2"/>
               </w:numPr>
               <w:rPr>
-                <w:rFonts w:ascii="Helvetica Neue" w:hAnsi="Helvetica Neue"/>
+                <w:rFonts w:ascii="Helvetica" w:hAnsi="Helvetica"/>
                 <w:color w:val="000000" w:themeColor="text1"/>
               </w:rPr>
             </w:pPr>
             <w:r>
               <w:rPr>
-                <w:rFonts w:ascii="Helvetica Neue" w:hAnsi="Helvetica Neue"/>
+                <w:rFonts w:ascii="Helvetica" w:hAnsi="Helvetica"/>
                 <w:color w:val="000000" w:themeColor="text1"/>
               </w:rPr>
               <w:t>Microsoft Office</w:t>
@@ -4113,13 +4223,13 @@
                 <w:numId w:val="2"/>
               </w:numPr>
               <w:rPr>
-                <w:rFonts w:ascii="Helvetica Neue" w:hAnsi="Helvetica Neue"/>
+                <w:rFonts w:ascii="Helvetica" w:hAnsi="Helvetica"/>
                 <w:color w:val="000000" w:themeColor="text1"/>
               </w:rPr>
             </w:pPr>
             <w:r>
               <w:rPr>
-                <w:rFonts w:ascii="Helvetica Neue" w:hAnsi="Helvetica Neue"/>
+                <w:rFonts w:ascii="Helvetica" w:hAnsi="Helvetica"/>
                 <w:color w:val="000000" w:themeColor="text1"/>
               </w:rPr>
               <w:t>MySQL</w:t>
@@ -4133,13 +4243,13 @@
                 <w:numId w:val="2"/>
               </w:numPr>
               <w:rPr>
-                <w:rFonts w:ascii="Helvetica Neue" w:hAnsi="Helvetica Neue"/>
+                <w:rFonts w:ascii="Helvetica" w:hAnsi="Helvetica"/>
                 <w:color w:val="000000" w:themeColor="text1"/>
               </w:rPr>
             </w:pPr>
             <w:r>
               <w:rPr>
-                <w:rFonts w:ascii="Helvetica Neue" w:hAnsi="Helvetica Neue"/>
+                <w:rFonts w:ascii="Helvetica" w:hAnsi="Helvetica"/>
                 <w:color w:val="000000" w:themeColor="text1"/>
               </w:rPr>
               <w:t>WordPress</w:t>
@@ -4153,13 +4263,13 @@
                 <w:numId w:val="2"/>
               </w:numPr>
               <w:rPr>
-                <w:rFonts w:ascii="Helvetica Neue" w:hAnsi="Helvetica Neue"/>
+                <w:rFonts w:ascii="Helvetica" w:hAnsi="Helvetica"/>
                 <w:color w:val="000000" w:themeColor="text1"/>
               </w:rPr>
             </w:pPr>
             <w:r>
               <w:rPr>
-                <w:rFonts w:ascii="Helvetica Neue" w:hAnsi="Helvetica Neue"/>
+                <w:rFonts w:ascii="Helvetica" w:hAnsi="Helvetica"/>
                 <w:color w:val="000000" w:themeColor="text1"/>
               </w:rPr>
               <w:t>Git</w:t>
@@ -4173,13 +4283,13 @@
                 <w:numId w:val="2"/>
               </w:numPr>
               <w:rPr>
-                <w:rFonts w:ascii="Helvetica Neue" w:hAnsi="Helvetica Neue"/>
+                <w:rFonts w:ascii="Helvetica" w:hAnsi="Helvetica"/>
                 <w:color w:val="000000" w:themeColor="text1"/>
               </w:rPr>
             </w:pPr>
             <w:r>
               <w:rPr>
-                <w:rFonts w:ascii="Helvetica Neue" w:hAnsi="Helvetica Neue"/>
+                <w:rFonts w:ascii="Helvetica" w:hAnsi="Helvetica"/>
                 <w:color w:val="000000" w:themeColor="text1"/>
               </w:rPr>
               <w:t>Cucumber, Qunit, Jasmine</w:t>
@@ -4193,13 +4303,13 @@
                 <w:numId w:val="2"/>
               </w:numPr>
               <w:rPr>
-                <w:rFonts w:ascii="Helvetica Neue" w:hAnsi="Helvetica Neue"/>
+                <w:rFonts w:ascii="Helvetica" w:hAnsi="Helvetica"/>
                 <w:color w:val="000000" w:themeColor="text1"/>
               </w:rPr>
             </w:pPr>
             <w:r>
               <w:rPr>
-                <w:rFonts w:ascii="Helvetica Neue" w:hAnsi="Helvetica Neue"/>
+                <w:rFonts w:ascii="Helvetica" w:hAnsi="Helvetica"/>
                 <w:color w:val="000000" w:themeColor="text1"/>
               </w:rPr>
               <w:t>Grunt</w:t>
@@ -4213,13 +4323,13 @@
                 <w:numId w:val="2"/>
               </w:numPr>
               <w:rPr>
-                <w:rFonts w:ascii="Helvetica Neue" w:hAnsi="Helvetica Neue"/>
+                <w:rFonts w:ascii="Helvetica" w:hAnsi="Helvetica"/>
                 <w:color w:val="000000" w:themeColor="text1"/>
               </w:rPr>
             </w:pPr>
             <w:r>
               <w:rPr>
-                <w:rFonts w:ascii="Helvetica Neue" w:hAnsi="Helvetica Neue"/>
+                <w:rFonts w:ascii="Helvetica" w:hAnsi="Helvetica"/>
                 <w:color w:val="000000" w:themeColor="text1"/>
               </w:rPr>
               <w:t>Eclipse</w:t>
@@ -4232,20 +4342,20 @@
       <w:pPr>
         <w:pStyle w:val="Heading2"/>
         <w:rPr>
-          <w:rFonts w:ascii="Helvetica Neue" w:hAnsi="Helvetica Neue"/>
+          <w:rFonts w:ascii="Helvetica" w:hAnsi="Helvetica"/>
           <w:color w:val="244061" w:themeColor="accent1" w:themeShade="80"/>
         </w:rPr>
       </w:pPr>
       <w:r>
         <w:rPr>
-          <w:rFonts w:ascii="Helvetica Neue" w:hAnsi="Helvetica Neue"/>
+          <w:rFonts w:ascii="Helvetica" w:hAnsi="Helvetica"/>
           <w:color w:val="244061" w:themeColor="accent1" w:themeShade="80"/>
         </w:rPr>
         <w:t>I</w:t>
       </w:r>
       <w:r>
         <w:rPr>
-          <w:rFonts w:ascii="Helvetica Neue" w:hAnsi="Helvetica Neue"/>
+          <w:rFonts w:ascii="Helvetica" w:hAnsi="Helvetica"/>
           <w:color w:val="244061" w:themeColor="accent1" w:themeShade="80"/>
         </w:rPr>
         <w:t>nterests</w:t>
@@ -4254,114 +4364,114 @@
     <w:p>
       <w:pPr>
         <w:rPr>
-          <w:rFonts w:ascii="Helvetica Neue" w:hAnsi="Helvetica Neue"/>
+          <w:rFonts w:ascii="Helvetica" w:hAnsi="Helvetica"/>
         </w:rPr>
       </w:pPr>
       <w:r>
         <w:rPr>
-          <w:rFonts w:ascii="Helvetica Neue" w:hAnsi="Helvetica Neue"/>
+          <w:rFonts w:ascii="Helvetica" w:hAnsi="Helvetica"/>
         </w:rPr>
         <w:br/>
       </w:r>
       <w:r>
         <w:rPr>
-          <w:rFonts w:ascii="Helvetica Neue" w:hAnsi="Helvetica Neue"/>
+          <w:rFonts w:ascii="Helvetica" w:hAnsi="Helvetica"/>
         </w:rPr>
         <w:t>Multimedia is my hobby</w:t>
       </w:r>
       <w:r>
         <w:rPr>
-          <w:rFonts w:ascii="Helvetica Neue" w:hAnsi="Helvetica Neue"/>
+          <w:rFonts w:ascii="Helvetica" w:hAnsi="Helvetica"/>
         </w:rPr>
         <w:t xml:space="preserve">. </w:t>
       </w:r>
       <w:r>
         <w:rPr>
-          <w:rFonts w:ascii="Helvetica Neue" w:hAnsi="Helvetica Neue"/>
+          <w:rFonts w:ascii="Helvetica" w:hAnsi="Helvetica"/>
         </w:rPr>
         <w:t xml:space="preserve">I experiment with </w:t>
       </w:r>
       <w:r>
         <w:rPr>
-          <w:rFonts w:ascii="Helvetica Neue" w:hAnsi="Helvetica Neue"/>
+          <w:rFonts w:ascii="Helvetica" w:hAnsi="Helvetica"/>
         </w:rPr>
         <w:t xml:space="preserve">programming, </w:t>
       </w:r>
       <w:r>
         <w:rPr>
-          <w:rFonts w:ascii="Helvetica Neue" w:hAnsi="Helvetica Neue"/>
+          <w:rFonts w:ascii="Helvetica" w:hAnsi="Helvetica"/>
         </w:rPr>
         <w:t>design</w:t>
       </w:r>
       <w:r>
         <w:rPr>
-          <w:rFonts w:ascii="Helvetica Neue" w:hAnsi="Helvetica Neue"/>
+          <w:rFonts w:ascii="Helvetica" w:hAnsi="Helvetica"/>
         </w:rPr>
         <w:t xml:space="preserve"> and</w:t>
       </w:r>
       <w:r>
         <w:rPr>
-          <w:rFonts w:ascii="Helvetica Neue" w:hAnsi="Helvetica Neue"/>
+          <w:rFonts w:ascii="Helvetica" w:hAnsi="Helvetica"/>
         </w:rPr>
         <w:t xml:space="preserve"> photography and </w:t>
       </w:r>
       <w:r>
         <w:rPr>
-          <w:rFonts w:ascii="Helvetica Neue" w:hAnsi="Helvetica Neue"/>
+          <w:rFonts w:ascii="Helvetica" w:hAnsi="Helvetica"/>
         </w:rPr>
         <w:t>have made</w:t>
       </w:r>
       <w:r>
         <w:rPr>
-          <w:rFonts w:ascii="Helvetica Neue" w:hAnsi="Helvetica Neue"/>
+          <w:rFonts w:ascii="Helvetica" w:hAnsi="Helvetica"/>
         </w:rPr>
         <w:t xml:space="preserve"> Flash animations and games. I enjoy learning new technologies</w:t>
       </w:r>
       <w:r>
         <w:rPr>
-          <w:rFonts w:ascii="Helvetica Neue" w:hAnsi="Helvetica Neue"/>
+          <w:rFonts w:ascii="Helvetica" w:hAnsi="Helvetica"/>
         </w:rPr>
         <w:t xml:space="preserve"> including film</w:t>
       </w:r>
       <w:r>
         <w:rPr>
-          <w:rFonts w:ascii="Helvetica Neue" w:hAnsi="Helvetica Neue"/>
+          <w:rFonts w:ascii="Helvetica" w:hAnsi="Helvetica"/>
         </w:rPr>
         <w:t xml:space="preserve"> and 3D animation and</w:t>
       </w:r>
       <w:r>
         <w:rPr>
-          <w:rFonts w:ascii="Helvetica Neue" w:hAnsi="Helvetica Neue"/>
+          <w:rFonts w:ascii="Helvetica" w:hAnsi="Helvetica"/>
         </w:rPr>
         <w:t xml:space="preserve"> </w:t>
       </w:r>
       <w:r>
         <w:rPr>
-          <w:rFonts w:ascii="Helvetica Neue" w:hAnsi="Helvetica Neue"/>
+          <w:rFonts w:ascii="Helvetica" w:hAnsi="Helvetica"/>
         </w:rPr>
         <w:t xml:space="preserve">like </w:t>
       </w:r>
       <w:r>
         <w:rPr>
-          <w:rFonts w:ascii="Helvetica Neue" w:hAnsi="Helvetica Neue"/>
+          <w:rFonts w:ascii="Helvetica" w:hAnsi="Helvetica"/>
         </w:rPr>
         <w:t>to keep up-to-date with the latest technologies such as smartphones, Android, games, web technologies, and anything else technology-related.</w:t>
       </w:r>
       <w:r>
         <w:rPr>
-          <w:rFonts w:ascii="Helvetica Neue" w:hAnsi="Helvetica Neue"/>
+          <w:rFonts w:ascii="Helvetica" w:hAnsi="Helvetica"/>
         </w:rPr>
         <w:t xml:space="preserve">  I also enjoy music</w:t>
       </w:r>
       <w:r>
         <w:rPr>
-          <w:rFonts w:ascii="Helvetica Neue" w:hAnsi="Helvetica Neue"/>
+          <w:rFonts w:ascii="Helvetica" w:hAnsi="Helvetica"/>
         </w:rPr>
         <w:t>;</w:t>
       </w:r>
       <w:r>
         <w:rPr>
-          <w:rFonts w:ascii="Helvetica Neue" w:hAnsi="Helvetica Neue"/>
+          <w:rFonts w:ascii="Helvetica" w:hAnsi="Helvetica"/>
         </w:rPr>
         <w:t xml:space="preserve"> I have been playing guitar for several years and I have also created a few digital audio compositions.</w:t>
       </w:r>
@@ -4370,27 +4480,27 @@
       <w:pPr>
         <w:pStyle w:val="Heading2"/>
         <w:rPr>
-          <w:rFonts w:ascii="Helvetica Neue" w:hAnsi="Helvetica Neue"/>
+          <w:rFonts w:ascii="Helvetica" w:hAnsi="Helvetica"/>
           <w:color w:val="4F6228" w:themeColor="accent3" w:themeShade="80"/>
         </w:rPr>
       </w:pPr>
       <w:r>
         <w:rPr>
-          <w:rFonts w:ascii="Helvetica Neue" w:hAnsi="Helvetica Neue"/>
+          <w:rFonts w:ascii="Helvetica" w:hAnsi="Helvetica"/>
           <w:color w:val="244061" w:themeColor="accent1" w:themeShade="80"/>
         </w:rPr>
         <w:t>R</w:t>
       </w:r>
       <w:r>
         <w:rPr>
-          <w:rFonts w:ascii="Helvetica Neue" w:hAnsi="Helvetica Neue"/>
+          <w:rFonts w:ascii="Helvetica" w:hAnsi="Helvetica"/>
           <w:color w:val="244061" w:themeColor="accent1" w:themeShade="80"/>
         </w:rPr>
         <w:t>eferences</w:t>
       </w:r>
       <w:r>
         <w:rPr>
-          <w:rFonts w:ascii="Helvetica Neue" w:hAnsi="Helvetica Neue"/>
+          <w:rFonts w:ascii="Helvetica" w:hAnsi="Helvetica"/>
           <w:color w:val="244061" w:themeColor="accent1" w:themeShade="80"/>
         </w:rPr>
         <w:br/>
@@ -4423,19 +4533,19 @@
             <w:pPr>
               <w:pStyle w:val="NoSpacing"/>
               <w:rPr>
-                <w:rFonts w:ascii="Helvetica Neue" w:hAnsi="Helvetica Neue"/>
-              </w:rPr>
-            </w:pPr>
-            <w:r>
-              <w:rPr>
-                <w:rFonts w:ascii="Helvetica Neue" w:hAnsi="Helvetica Neue"/>
+                <w:rFonts w:ascii="Helvetica" w:hAnsi="Helvetica"/>
+              </w:rPr>
+            </w:pPr>
+            <w:r>
+              <w:rPr>
+                <w:rFonts w:ascii="Helvetica" w:hAnsi="Helvetica"/>
                 <w:b/>
               </w:rPr>
               <w:t xml:space="preserve">Ania Bobrowicz </w:t>
             </w:r>
             <w:r>
               <w:rPr>
-                <w:rFonts w:ascii="Helvetica Neue" w:hAnsi="Helvetica Neue"/>
+                <w:rFonts w:ascii="Helvetica" w:hAnsi="Helvetica"/>
               </w:rPr>
               <w:t>(academic referee)</w:t>
             </w:r>
@@ -4444,13 +4554,13 @@
             <w:pPr>
               <w:pStyle w:val="NoSpacing"/>
               <w:rPr>
-                <w:rFonts w:ascii="Helvetica Neue" w:hAnsi="Helvetica Neue"/>
+                <w:rFonts w:ascii="Helvetica" w:hAnsi="Helvetica"/>
                 <w:i/>
               </w:rPr>
             </w:pPr>
             <w:r>
               <w:rPr>
-                <w:rFonts w:ascii="Helvetica Neue" w:hAnsi="Helvetica Neue"/>
+                <w:rFonts w:ascii="Helvetica" w:hAnsi="Helvetica"/>
                 <w:i/>
               </w:rPr>
               <w:t>Senior Lecturer in Digital Arts</w:t>
@@ -4460,18 +4570,18 @@
             <w:pPr>
               <w:pStyle w:val="NoSpacing"/>
               <w:rPr>
-                <w:rFonts w:ascii="Helvetica Neue" w:hAnsi="Helvetica Neue"/>
-              </w:rPr>
-            </w:pPr>
-            <w:r>
-              <w:rPr>
-                <w:rFonts w:ascii="Helvetica Neue" w:hAnsi="Helvetica Neue"/>
+                <w:rFonts w:ascii="Helvetica" w:hAnsi="Helvetica"/>
+              </w:rPr>
+            </w:pPr>
+            <w:r>
+              <w:rPr>
+                <w:rFonts w:ascii="Helvetica" w:hAnsi="Helvetica"/>
               </w:rPr>
               <w:t>Email:</w:t>
             </w:r>
             <w:r>
               <w:rPr>
-                <w:rFonts w:ascii="Helvetica Neue" w:hAnsi="Helvetica Neue"/>
+                <w:rFonts w:ascii="Helvetica" w:hAnsi="Helvetica"/>
               </w:rPr>
               <w:t xml:space="preserve"> a.bobrowicz@kent.ac.uk</w:t>
             </w:r>
@@ -4480,37 +4590,37 @@
             <w:pPr>
               <w:pStyle w:val="NoSpacing"/>
               <w:rPr>
-                <w:rFonts w:ascii="Helvetica Neue" w:hAnsi="Helvetica Neue"/>
-              </w:rPr>
-            </w:pPr>
-            <w:r>
-              <w:rPr>
-                <w:rFonts w:ascii="Helvetica Neue" w:hAnsi="Helvetica Neue"/>
+                <w:rFonts w:ascii="Helvetica" w:hAnsi="Helvetica"/>
+              </w:rPr>
+            </w:pPr>
+            <w:r>
+              <w:rPr>
+                <w:rFonts w:ascii="Helvetica" w:hAnsi="Helvetica"/>
               </w:rPr>
               <w:t>Telephone:</w:t>
             </w:r>
             <w:r>
               <w:rPr>
-                <w:rFonts w:ascii="Helvetica Neue" w:hAnsi="Helvetica Neue"/>
+                <w:rFonts w:ascii="Helvetica" w:hAnsi="Helvetica"/>
               </w:rPr>
               <w:t xml:space="preserve"> </w:t>
             </w:r>
             <w:r>
               <w:rPr>
-                <w:rFonts w:ascii="Helvetica Neue" w:hAnsi="Helvetica Neue"/>
+                <w:rFonts w:ascii="Helvetica" w:hAnsi="Helvetica"/>
               </w:rPr>
               <w:t>+44 (0)</w:t>
             </w:r>
             <w:r>
               <w:rPr>
-                <w:rFonts w:ascii="Helvetica Neue" w:hAnsi="Helvetica Neue"/>
+                <w:rFonts w:ascii="Helvetica" w:hAnsi="Helvetica"/>
                 <w:iCs/>
               </w:rPr>
               <w:t>1227 82</w:t>
             </w:r>
             <w:r>
               <w:rPr>
-                <w:rFonts w:ascii="Helvetica Neue" w:hAnsi="Helvetica Neue"/>
+                <w:rFonts w:ascii="Helvetica" w:hAnsi="Helvetica"/>
               </w:rPr>
               <w:t>3222</w:t>
             </w:r>
@@ -4524,26 +4634,26 @@
             <w:pPr>
               <w:pStyle w:val="NoSpacing"/>
               <w:rPr>
-                <w:rFonts w:ascii="Helvetica Neue" w:hAnsi="Helvetica Neue"/>
-              </w:rPr>
-            </w:pPr>
-            <w:r>
-              <w:rPr>
-                <w:rFonts w:ascii="Helvetica Neue" w:hAnsi="Helvetica Neue"/>
+                <w:rFonts w:ascii="Helvetica" w:hAnsi="Helvetica"/>
+              </w:rPr>
+            </w:pPr>
+            <w:r>
+              <w:rPr>
+                <w:rFonts w:ascii="Helvetica" w:hAnsi="Helvetica"/>
                 <w:b/>
               </w:rPr>
               <w:t>Manjit Rekhi</w:t>
             </w:r>
             <w:r>
               <w:rPr>
-                <w:rFonts w:ascii="Helvetica Neue" w:hAnsi="Helvetica Neue"/>
+                <w:rFonts w:ascii="Helvetica" w:hAnsi="Helvetica"/>
                 <w:b/>
               </w:rPr>
               <w:t xml:space="preserve"> </w:t>
             </w:r>
             <w:r>
               <w:rPr>
-                <w:rFonts w:ascii="Helvetica Neue" w:hAnsi="Helvetica Neue"/>
+                <w:rFonts w:ascii="Helvetica" w:hAnsi="Helvetica"/>
               </w:rPr>
               <w:t>(professional referee)</w:t>
             </w:r>
@@ -4552,13 +4662,13 @@
             <w:pPr>
               <w:pStyle w:val="NoSpacing"/>
               <w:rPr>
-                <w:rFonts w:ascii="Helvetica Neue" w:hAnsi="Helvetica Neue"/>
+                <w:rFonts w:ascii="Helvetica" w:hAnsi="Helvetica"/>
                 <w:i/>
               </w:rPr>
             </w:pPr>
             <w:r>
               <w:rPr>
-                <w:rFonts w:ascii="Helvetica Neue" w:hAnsi="Helvetica Neue"/>
+                <w:rFonts w:ascii="Helvetica" w:hAnsi="Helvetica"/>
                 <w:i/>
               </w:rPr>
               <w:t>Development Lead at the BBC World Service</w:t>
@@ -4568,24 +4678,24 @@
             <w:pPr>
               <w:pStyle w:val="NoSpacing"/>
               <w:rPr>
-                <w:rFonts w:ascii="Helvetica Neue" w:hAnsi="Helvetica Neue"/>
-              </w:rPr>
-            </w:pPr>
-            <w:r>
-              <w:rPr>
-                <w:rFonts w:ascii="Helvetica Neue" w:hAnsi="Helvetica Neue"/>
+                <w:rFonts w:ascii="Helvetica" w:hAnsi="Helvetica"/>
+              </w:rPr>
+            </w:pPr>
+            <w:r>
+              <w:rPr>
+                <w:rFonts w:ascii="Helvetica" w:hAnsi="Helvetica"/>
               </w:rPr>
               <w:t>Email:</w:t>
             </w:r>
             <w:r>
               <w:rPr>
-                <w:rFonts w:ascii="Helvetica Neue" w:hAnsi="Helvetica Neue"/>
+                <w:rFonts w:ascii="Helvetica" w:hAnsi="Helvetica"/>
               </w:rPr>
               <w:t xml:space="preserve"> </w:t>
             </w:r>
             <w:r>
               <w:rPr>
-                <w:rFonts w:ascii="Helvetica Neue" w:hAnsi="Helvetica Neue"/>
+                <w:rFonts w:ascii="Helvetica" w:hAnsi="Helvetica"/>
               </w:rPr>
               <w:t>manjit.rekhi@bbc.co.uk</w:t>
             </w:r>
@@ -4594,24 +4704,24 @@
             <w:pPr>
               <w:pStyle w:val="NoSpacing"/>
               <w:rPr>
-                <w:rFonts w:ascii="Helvetica Neue" w:hAnsi="Helvetica Neue"/>
-              </w:rPr>
-            </w:pPr>
-            <w:r>
-              <w:rPr>
-                <w:rFonts w:ascii="Helvetica Neue" w:hAnsi="Helvetica Neue"/>
+                <w:rFonts w:ascii="Helvetica" w:hAnsi="Helvetica"/>
+              </w:rPr>
+            </w:pPr>
+            <w:r>
+              <w:rPr>
+                <w:rFonts w:ascii="Helvetica" w:hAnsi="Helvetica"/>
               </w:rPr>
               <w:t>Telephone:</w:t>
             </w:r>
             <w:r>
               <w:rPr>
-                <w:rFonts w:ascii="Helvetica Neue" w:hAnsi="Helvetica Neue"/>
+                <w:rFonts w:ascii="Helvetica" w:hAnsi="Helvetica"/>
               </w:rPr>
               <w:t xml:space="preserve"> </w:t>
             </w:r>
             <w:r>
               <w:rPr>
-                <w:rFonts w:ascii="Helvetica Neue" w:hAnsi="Helvetica Neue"/>
+                <w:rFonts w:ascii="Helvetica" w:hAnsi="Helvetica"/>
               </w:rPr>
               <w:t>+44 (0)7956 291482</w:t>
             </w:r>
@@ -4622,7 +4732,7 @@
     <w:p>
       <w:pPr>
         <w:rPr>
-          <w:rFonts w:ascii="Helvetica Neue" w:hAnsi="Helvetica Neue"/>
+          <w:rFonts w:ascii="Helvetica" w:hAnsi="Helvetica"/>
         </w:rPr>
       </w:pPr>
     </w:p>
@@ -6679,7 +6789,7 @@
 </file>
 
 <file path=customXml/itemProps1.xml><?xml version="1.0" encoding="utf-8"?>
-<ds:datastoreItem xmlns:ds="http://schemas.openxmlformats.org/officeDocument/2006/customXml" ds:itemID="{BD2A801E-8EF5-4358-B9DC-65C0E4EE1D6A}">
+<ds:datastoreItem xmlns:ds="http://schemas.openxmlformats.org/officeDocument/2006/customXml" ds:itemID="{4C82B42A-B892-42A1-9DBC-7F0A6BC8A935}">
   <ds:schemaRefs>
     <ds:schemaRef ds:uri="http://schemas.openxmlformats.org/officeDocument/2006/bibliography"/>
   </ds:schemaRefs>

</xml_diff>

<commit_message>
CV: Remove AJAX from list of languages
</commit_message>
<xml_diff>
--- a/download/JamesLeeCVOnline.docx
+++ b/download/JamesLeeCVOnline.docx
@@ -410,8 +410,6 @@
               </w:rPr>
               <w:t>Honours</w:t>
             </w:r>
-            <w:bookmarkStart w:id="0" w:name="_GoBack"/>
-            <w:bookmarkEnd w:id="0"/>
             <w:r>
               <w:rPr>
                 <w:rFonts w:ascii="Helvetica" w:hAnsi="Helvetica"/>
@@ -3873,26 +3871,6 @@
                 <w:color w:val="000000" w:themeColor="text1"/>
               </w:rPr>
               <w:t>PHP</w:t>
-            </w:r>
-          </w:p>
-          <w:p>
-            <w:pPr>
-              <w:pStyle w:val="ListParagraph"/>
-              <w:numPr>
-                <w:ilvl w:val="0"/>
-                <w:numId w:val="2"/>
-              </w:numPr>
-              <w:rPr>
-                <w:rFonts w:ascii="Helvetica" w:hAnsi="Helvetica"/>
-                <w:color w:val="000000" w:themeColor="text1"/>
-              </w:rPr>
-            </w:pPr>
-            <w:r>
-              <w:rPr>
-                <w:rFonts w:ascii="Helvetica" w:hAnsi="Helvetica"/>
-                <w:color w:val="000000" w:themeColor="text1"/>
-              </w:rPr>
-              <w:t>AJAX</w:t>
             </w:r>
           </w:p>
           <w:p>
@@ -4735,6 +4713,8 @@
           <w:rFonts w:ascii="Helvetica" w:hAnsi="Helvetica"/>
         </w:rPr>
       </w:pPr>
+      <w:bookmarkStart w:id="0" w:name="_GoBack"/>
+      <w:bookmarkEnd w:id="0"/>
     </w:p>
     <w:sectPr>
       <w:footerReference w:type="default" r:id="rId21"/>
@@ -4791,7 +4771,7 @@
       <w:rPr>
         <w:rFonts w:ascii="Helvetica Neue" w:hAnsi="Helvetica Neue"/>
       </w:rPr>
-      <w:t>11</w:t>
+      <w:t>20</w:t>
     </w:r>
     <w:r>
       <w:rPr>
@@ -4803,7 +4783,7 @@
       <w:rPr>
         <w:rFonts w:ascii="Helvetica Neue" w:hAnsi="Helvetica Neue"/>
       </w:rPr>
-      <w:t>4</w:t>
+      <w:t>7</w:t>
     </w:r>
     <w:r>
       <w:rPr>
@@ -6789,7 +6769,7 @@
 </file>
 
 <file path=customXml/itemProps1.xml><?xml version="1.0" encoding="utf-8"?>
-<ds:datastoreItem xmlns:ds="http://schemas.openxmlformats.org/officeDocument/2006/customXml" ds:itemID="{4C82B42A-B892-42A1-9DBC-7F0A6BC8A935}">
+<ds:datastoreItem xmlns:ds="http://schemas.openxmlformats.org/officeDocument/2006/customXml" ds:itemID="{57B1A57D-FDA5-490F-BC69-5CC4381794D4}">
   <ds:schemaRefs>
     <ds:schemaRef ds:uri="http://schemas.openxmlformats.org/officeDocument/2006/bibliography"/>
   </ds:schemaRefs>

</xml_diff>